<commit_message>
Updated Retrospective Write-Up with meeting
</commit_message>
<xml_diff>
--- a/Documentation/Retrospective.docx
+++ b/Documentation/Retrospective.docx
@@ -350,272 +350,233 @@
       <w:pPr>
         <w:ind w:firstLineChars="1550" w:firstLine="3720"/>
         <w:rPr>
+          <w:rFonts w:ascii="Times New Roman" w:hAnsi="Times New Roman" w:cs="Times New Roman"/>
+          <w:sz w:val="24"/>
+          <w:u w:val="single"/>
+        </w:rPr>
+      </w:pPr>
+      <w:r>
+        <w:rPr>
           <w:rFonts w:ascii="Times New Roman" w:hAnsi="Times New Roman" w:cs="Times New Roman" w:hint="eastAsia"/>
           <w:sz w:val="24"/>
           <w:u w:val="single"/>
         </w:rPr>
+        <w:t>G</w:t>
+      </w:r>
+      <w:r>
+        <w:rPr>
+          <w:rFonts w:ascii="Times New Roman" w:hAnsi="Times New Roman" w:cs="Times New Roman"/>
+          <w:sz w:val="24"/>
+          <w:u w:val="single"/>
+        </w:rPr>
+        <w:t>it Link</w:t>
+      </w:r>
+      <w:r>
+        <w:rPr>
+          <w:rFonts w:ascii="Times New Roman" w:hAnsi="Times New Roman" w:cs="Times New Roman"/>
+          <w:sz w:val="24"/>
+          <w:u w:val="single"/>
+        </w:rPr>
+        <w:t>:</w:t>
+      </w:r>
+    </w:p>
+    <w:p>
+      <w:pPr>
+        <w:ind w:firstLineChars="900" w:firstLine="2160"/>
+        <w:rPr>
+          <w:rFonts w:ascii="Times New Roman" w:hAnsi="Times New Roman" w:cs="Times New Roman"/>
+          <w:sz w:val="24"/>
+        </w:rPr>
+      </w:pPr>
+      <w:hyperlink r:id="rId7" w:history="1">
+        <w:r>
+          <w:rPr>
+            <w:rStyle w:val="Hyperlink"/>
+            <w:rFonts w:ascii="Times New Roman" w:hAnsi="Times New Roman" w:cs="Times New Roman"/>
+            <w:sz w:val="24"/>
+          </w:rPr>
+          <w:t>https://github.com/MarkusBecerra/BattleShip</w:t>
+        </w:r>
+      </w:hyperlink>
+    </w:p>
+    <w:p>
+      <w:pPr>
+        <w:rPr>
+          <w:rFonts w:ascii="Times New Roman" w:hAnsi="Times New Roman" w:cs="Times New Roman"/>
+          <w:sz w:val="24"/>
+        </w:rPr>
+      </w:pPr>
+    </w:p>
+    <w:p>
+      <w:pPr>
+        <w:rPr>
+          <w:rFonts w:ascii="Times New Roman" w:hAnsi="Times New Roman" w:cs="Times New Roman"/>
+          <w:sz w:val="24"/>
+        </w:rPr>
+      </w:pPr>
+    </w:p>
+    <w:p>
+      <w:pPr>
+        <w:rPr>
+          <w:rFonts w:ascii="Times New Roman" w:hAnsi="Times New Roman" w:cs="Times New Roman"/>
+          <w:sz w:val="24"/>
+        </w:rPr>
+      </w:pPr>
+    </w:p>
+    <w:p>
+      <w:pPr>
+        <w:ind w:left="2100" w:firstLineChars="200" w:firstLine="480"/>
+        <w:rPr>
+          <w:rFonts w:ascii="Times New Roman" w:hAnsi="Times New Roman" w:cs="Times New Roman"/>
+          <w:sz w:val="24"/>
+        </w:rPr>
       </w:pPr>
       <w:r>
         <w:rPr>
           <w:rFonts w:ascii="Times New Roman" w:hAnsi="Times New Roman" w:cs="Times New Roman" w:hint="eastAsia"/>
           <w:sz w:val="24"/>
+        </w:rPr>
+        <w:t>D</w:t>
+      </w:r>
+      <w:r>
+        <w:rPr>
+          <w:rFonts w:ascii="Times New Roman" w:hAnsi="Times New Roman" w:cs="Times New Roman"/>
+          <w:sz w:val="24"/>
+        </w:rPr>
+        <w:t xml:space="preserve">ate finished: </w:t>
+      </w:r>
+      <w:r>
+        <w:rPr>
+          <w:rFonts w:ascii="Times New Roman" w:hAnsi="Times New Roman" w:cs="Times New Roman"/>
+          <w:sz w:val="24"/>
+        </w:rPr>
+        <w:t>September 20, 2019</w:t>
+      </w:r>
+    </w:p>
+    <w:p>
+      <w:pPr>
+        <w:ind w:left="2100" w:firstLineChars="200" w:firstLine="480"/>
+        <w:rPr>
+          <w:rFonts w:ascii="Times New Roman" w:hAnsi="Times New Roman" w:cs="Times New Roman"/>
+          <w:sz w:val="24"/>
+        </w:rPr>
+      </w:pPr>
+    </w:p>
+    <w:p>
+      <w:pPr>
+        <w:ind w:left="2100" w:firstLineChars="200" w:firstLine="480"/>
+        <w:rPr>
+          <w:rFonts w:ascii="Times New Roman" w:hAnsi="Times New Roman" w:cs="Times New Roman"/>
+          <w:sz w:val="24"/>
+        </w:rPr>
+      </w:pPr>
+    </w:p>
+    <w:p>
+      <w:pPr>
+        <w:ind w:left="2100" w:firstLineChars="200" w:firstLine="480"/>
+        <w:rPr>
+          <w:rFonts w:ascii="Times New Roman" w:hAnsi="Times New Roman" w:cs="Times New Roman"/>
+          <w:sz w:val="24"/>
+        </w:rPr>
+      </w:pPr>
+    </w:p>
+    <w:p>
+      <w:pPr>
+        <w:ind w:left="2100" w:firstLineChars="200" w:firstLine="480"/>
+        <w:rPr>
+          <w:rFonts w:ascii="Times New Roman" w:hAnsi="Times New Roman" w:cs="Times New Roman"/>
+          <w:sz w:val="24"/>
+        </w:rPr>
+      </w:pPr>
+    </w:p>
+    <w:p>
+      <w:pPr>
+        <w:ind w:left="2100" w:firstLineChars="200" w:firstLine="480"/>
+        <w:rPr>
+          <w:rFonts w:ascii="Times New Roman" w:hAnsi="Times New Roman" w:cs="Times New Roman"/>
+          <w:sz w:val="24"/>
+        </w:rPr>
+      </w:pPr>
+    </w:p>
+    <w:p>
+      <w:pPr>
+        <w:ind w:left="2100" w:firstLineChars="200" w:firstLine="480"/>
+        <w:rPr>
+          <w:rFonts w:ascii="Times New Roman" w:hAnsi="Times New Roman" w:cs="Times New Roman"/>
+          <w:sz w:val="24"/>
+        </w:rPr>
+      </w:pPr>
+    </w:p>
+    <w:p>
+      <w:pPr>
+        <w:ind w:left="2100" w:firstLineChars="200" w:firstLine="480"/>
+        <w:rPr>
+          <w:rFonts w:ascii="Times New Roman" w:hAnsi="Times New Roman" w:cs="Times New Roman"/>
+          <w:sz w:val="24"/>
+        </w:rPr>
+      </w:pPr>
+    </w:p>
+    <w:p>
+      <w:pPr>
+        <w:ind w:left="2100" w:firstLineChars="200" w:firstLine="480"/>
+        <w:rPr>
+          <w:rFonts w:ascii="Times New Roman" w:hAnsi="Times New Roman" w:cs="Times New Roman"/>
+          <w:sz w:val="24"/>
+        </w:rPr>
+      </w:pPr>
+    </w:p>
+    <w:p>
+      <w:pPr>
+        <w:ind w:left="2100" w:firstLineChars="200" w:firstLine="480"/>
+        <w:rPr>
+          <w:rFonts w:ascii="Times New Roman" w:hAnsi="Times New Roman" w:cs="Times New Roman"/>
+          <w:sz w:val="24"/>
+        </w:rPr>
+      </w:pPr>
+    </w:p>
+    <w:p>
+      <w:pPr>
+        <w:ind w:left="2100" w:firstLineChars="200" w:firstLine="480"/>
+        <w:rPr>
+          <w:rFonts w:ascii="Times New Roman" w:hAnsi="Times New Roman" w:cs="Times New Roman"/>
+          <w:sz w:val="24"/>
+        </w:rPr>
+      </w:pPr>
+    </w:p>
+    <w:p>
+      <w:pPr>
+        <w:ind w:left="2100" w:firstLineChars="200" w:firstLine="480"/>
+        <w:rPr>
+          <w:rFonts w:ascii="Times New Roman" w:hAnsi="Times New Roman" w:cs="Times New Roman"/>
+          <w:sz w:val="24"/>
+        </w:rPr>
+      </w:pPr>
+    </w:p>
+    <w:p>
+      <w:pPr>
+        <w:ind w:left="2100" w:firstLineChars="200" w:firstLine="480"/>
+        <w:rPr>
+          <w:rFonts w:ascii="Times New Roman" w:hAnsi="Times New Roman" w:cs="Times New Roman"/>
+          <w:sz w:val="24"/>
+        </w:rPr>
+      </w:pPr>
+    </w:p>
+    <w:p>
+      <w:pPr>
+        <w:ind w:left="2880" w:firstLineChars="200" w:firstLine="480"/>
+        <w:rPr>
+          <w:rFonts w:ascii="Times New Roman" w:hAnsi="Times New Roman" w:cs="Times New Roman"/>
+          <w:sz w:val="24"/>
           <w:u w:val="single"/>
         </w:rPr>
-        <w:t>G</w:t>
-      </w:r>
+      </w:pPr>
       <w:r>
         <w:rPr>
           <w:rFonts w:ascii="Times New Roman" w:hAnsi="Times New Roman" w:cs="Times New Roman"/>
           <w:sz w:val="24"/>
           <w:u w:val="single"/>
         </w:rPr>
-        <w:t>it Link</w:t>
-      </w:r>
-      <w:r>
-        <w:rPr>
-          <w:rFonts w:ascii="Times New Roman" w:hAnsi="Times New Roman" w:cs="Times New Roman"/>
-          <w:sz w:val="24"/>
-          <w:u w:val="single"/>
-        </w:rPr>
-        <w:t>:</w:t>
-      </w:r>
-    </w:p>
-    <w:p>
-      <w:pPr>
-        <w:ind w:firstLineChars="900" w:firstLine="2160"/>
-        <w:rPr>
-          <w:rFonts w:ascii="Times New Roman" w:hAnsi="Times New Roman" w:cs="Times New Roman"/>
-          <w:sz w:val="24"/>
-        </w:rPr>
-      </w:pPr>
-      <w:r>
-        <w:rPr>
-          <w:rFonts w:ascii="Times New Roman" w:hAnsi="Times New Roman" w:cs="Times New Roman"/>
-          <w:sz w:val="24"/>
-        </w:rPr>
-        <w:fldChar w:fldCharType="begin"/>
-      </w:r>
-      <w:r>
-        <w:rPr>
-          <w:rFonts w:ascii="Times New Roman" w:hAnsi="Times New Roman" w:cs="Times New Roman"/>
-          <w:sz w:val="24"/>
-        </w:rPr>
-        <w:instrText xml:space="preserve"> HYPERLINK "</w:instrText>
-      </w:r>
-      <w:r>
-        <w:rPr>
-          <w:rFonts w:ascii="Times New Roman" w:hAnsi="Times New Roman" w:cs="Times New Roman"/>
-          <w:sz w:val="24"/>
-        </w:rPr>
-        <w:instrText>https://github.com/MarkusBecerra/BattleShip</w:instrText>
-      </w:r>
-      <w:r>
-        <w:rPr>
-          <w:rFonts w:ascii="Times New Roman" w:hAnsi="Times New Roman" w:cs="Times New Roman"/>
-          <w:sz w:val="24"/>
-        </w:rPr>
-        <w:instrText xml:space="preserve">" </w:instrText>
-      </w:r>
-      <w:r>
-        <w:rPr>
-          <w:rFonts w:ascii="Times New Roman" w:hAnsi="Times New Roman" w:cs="Times New Roman"/>
-          <w:sz w:val="24"/>
-        </w:rPr>
-        <w:fldChar w:fldCharType="separate"/>
-      </w:r>
-      <w:r>
-        <w:rPr>
-          <w:rStyle w:val="a7"/>
-          <w:rFonts w:ascii="Times New Roman" w:hAnsi="Times New Roman" w:cs="Times New Roman"/>
-          <w:sz w:val="24"/>
-        </w:rPr>
-        <w:t>https://github.com/MarkusBecerra/BattleShip</w:t>
-      </w:r>
-      <w:r>
-        <w:rPr>
-          <w:rFonts w:ascii="Times New Roman" w:hAnsi="Times New Roman" w:cs="Times New Roman"/>
-          <w:sz w:val="24"/>
-        </w:rPr>
-        <w:fldChar w:fldCharType="end"/>
-      </w:r>
-    </w:p>
-    <w:p>
-      <w:pPr>
-        <w:rPr>
-          <w:rFonts w:ascii="Times New Roman" w:hAnsi="Times New Roman" w:cs="Times New Roman"/>
-          <w:sz w:val="24"/>
-        </w:rPr>
-      </w:pPr>
-    </w:p>
-    <w:p>
-      <w:pPr>
-        <w:rPr>
-          <w:rFonts w:ascii="Times New Roman" w:hAnsi="Times New Roman" w:cs="Times New Roman"/>
-          <w:sz w:val="24"/>
-        </w:rPr>
-      </w:pPr>
-    </w:p>
-    <w:p>
-      <w:pPr>
-        <w:rPr>
-          <w:rFonts w:ascii="Times New Roman" w:hAnsi="Times New Roman" w:cs="Times New Roman"/>
-          <w:sz w:val="24"/>
-        </w:rPr>
-      </w:pPr>
-    </w:p>
-    <w:p>
-      <w:pPr>
-        <w:ind w:left="2100" w:firstLineChars="200" w:firstLine="480"/>
-        <w:rPr>
-          <w:rFonts w:ascii="Times New Roman" w:hAnsi="Times New Roman" w:cs="Times New Roman"/>
-          <w:sz w:val="24"/>
-        </w:rPr>
-      </w:pPr>
-      <w:r>
-        <w:rPr>
-          <w:rFonts w:ascii="Times New Roman" w:hAnsi="Times New Roman" w:cs="Times New Roman" w:hint="eastAsia"/>
-          <w:sz w:val="24"/>
-        </w:rPr>
-        <w:t>D</w:t>
-      </w:r>
-      <w:r>
-        <w:rPr>
-          <w:rFonts w:ascii="Times New Roman" w:hAnsi="Times New Roman" w:cs="Times New Roman"/>
-          <w:sz w:val="24"/>
-        </w:rPr>
-        <w:t xml:space="preserve">ate finished: </w:t>
-      </w:r>
-      <w:r>
-        <w:rPr>
-          <w:rFonts w:ascii="Times New Roman" w:hAnsi="Times New Roman" w:cs="Times New Roman"/>
-          <w:sz w:val="24"/>
-        </w:rPr>
-        <w:t>September 20, 2019</w:t>
-      </w:r>
-    </w:p>
-    <w:p>
-      <w:pPr>
-        <w:ind w:left="2100" w:firstLineChars="200" w:firstLine="480"/>
-        <w:rPr>
-          <w:rFonts w:ascii="Times New Roman" w:hAnsi="Times New Roman" w:cs="Times New Roman"/>
-          <w:sz w:val="24"/>
-        </w:rPr>
-      </w:pPr>
-    </w:p>
-    <w:p>
-      <w:pPr>
-        <w:ind w:left="2100" w:firstLineChars="200" w:firstLine="480"/>
-        <w:rPr>
-          <w:rFonts w:ascii="Times New Roman" w:hAnsi="Times New Roman" w:cs="Times New Roman"/>
-          <w:sz w:val="24"/>
-        </w:rPr>
-      </w:pPr>
-    </w:p>
-    <w:p>
-      <w:pPr>
-        <w:ind w:left="2100" w:firstLineChars="200" w:firstLine="480"/>
-        <w:rPr>
-          <w:rFonts w:ascii="Times New Roman" w:hAnsi="Times New Roman" w:cs="Times New Roman"/>
-          <w:sz w:val="24"/>
-        </w:rPr>
-      </w:pPr>
-    </w:p>
-    <w:p>
-      <w:pPr>
-        <w:ind w:left="2100" w:firstLineChars="200" w:firstLine="480"/>
-        <w:rPr>
-          <w:rFonts w:ascii="Times New Roman" w:hAnsi="Times New Roman" w:cs="Times New Roman"/>
-          <w:sz w:val="24"/>
-        </w:rPr>
-      </w:pPr>
-    </w:p>
-    <w:p>
-      <w:pPr>
-        <w:ind w:left="2100" w:firstLineChars="200" w:firstLine="480"/>
-        <w:rPr>
-          <w:rFonts w:ascii="Times New Roman" w:hAnsi="Times New Roman" w:cs="Times New Roman"/>
-          <w:sz w:val="24"/>
-        </w:rPr>
-      </w:pPr>
-    </w:p>
-    <w:p>
-      <w:pPr>
-        <w:ind w:left="2100" w:firstLineChars="200" w:firstLine="480"/>
-        <w:rPr>
-          <w:rFonts w:ascii="Times New Roman" w:hAnsi="Times New Roman" w:cs="Times New Roman"/>
-          <w:sz w:val="24"/>
-        </w:rPr>
-      </w:pPr>
-    </w:p>
-    <w:p>
-      <w:pPr>
-        <w:ind w:left="2100" w:firstLineChars="200" w:firstLine="480"/>
-        <w:rPr>
-          <w:rFonts w:ascii="Times New Roman" w:hAnsi="Times New Roman" w:cs="Times New Roman"/>
-          <w:sz w:val="24"/>
-        </w:rPr>
-      </w:pPr>
-    </w:p>
-    <w:p>
-      <w:pPr>
-        <w:ind w:left="2100" w:firstLineChars="200" w:firstLine="480"/>
-        <w:rPr>
-          <w:rFonts w:ascii="Times New Roman" w:hAnsi="Times New Roman" w:cs="Times New Roman"/>
-          <w:sz w:val="24"/>
-        </w:rPr>
-      </w:pPr>
-    </w:p>
-    <w:p>
-      <w:pPr>
-        <w:ind w:left="2100" w:firstLineChars="200" w:firstLine="480"/>
-        <w:rPr>
-          <w:rFonts w:ascii="Times New Roman" w:hAnsi="Times New Roman" w:cs="Times New Roman"/>
-          <w:sz w:val="24"/>
-        </w:rPr>
-      </w:pPr>
-    </w:p>
-    <w:p>
-      <w:pPr>
-        <w:ind w:left="2100" w:firstLineChars="200" w:firstLine="480"/>
-        <w:rPr>
-          <w:rFonts w:ascii="Times New Roman" w:hAnsi="Times New Roman" w:cs="Times New Roman"/>
-          <w:sz w:val="24"/>
-        </w:rPr>
-      </w:pPr>
-    </w:p>
-    <w:p>
-      <w:pPr>
-        <w:ind w:left="2100" w:firstLineChars="200" w:firstLine="480"/>
-        <w:rPr>
-          <w:rFonts w:ascii="Times New Roman" w:hAnsi="Times New Roman" w:cs="Times New Roman"/>
-          <w:sz w:val="24"/>
-        </w:rPr>
-      </w:pPr>
-    </w:p>
-    <w:p>
-      <w:pPr>
-        <w:ind w:left="2100" w:firstLineChars="200" w:firstLine="480"/>
-        <w:rPr>
-          <w:rFonts w:ascii="Times New Roman" w:hAnsi="Times New Roman" w:cs="Times New Roman"/>
-          <w:sz w:val="24"/>
-        </w:rPr>
-      </w:pPr>
-    </w:p>
-    <w:p>
-      <w:pPr>
-        <w:ind w:left="2880" w:firstLineChars="200" w:firstLine="480"/>
-        <w:rPr>
-          <w:rFonts w:ascii="Times New Roman" w:hAnsi="Times New Roman" w:cs="Times New Roman"/>
-          <w:sz w:val="24"/>
-          <w:u w:val="single"/>
-        </w:rPr>
-      </w:pPr>
-      <w:r>
-        <w:rPr>
-          <w:rFonts w:ascii="Times New Roman" w:hAnsi="Times New Roman" w:cs="Times New Roman"/>
-          <w:sz w:val="24"/>
-          <w:u w:val="single"/>
-        </w:rPr>
+        <w:lastRenderedPageBreak/>
         <w:t xml:space="preserve">Group </w:t>
       </w:r>
       <w:r>
@@ -687,7 +648,7 @@
     <w:p>
       <w:pPr>
         <w:rPr>
-          <w:rFonts w:ascii="Times New Roman" w:hAnsi="Times New Roman" w:cs="Times New Roman" w:hint="eastAsia"/>
+          <w:rFonts w:ascii="Times New Roman" w:hAnsi="Times New Roman" w:cs="Times New Roman"/>
           <w:sz w:val="24"/>
         </w:rPr>
       </w:pPr>
@@ -804,7 +765,7 @@
     <w:p>
       <w:pPr>
         <w:rPr>
-          <w:rFonts w:ascii="Times New Roman" w:hAnsi="Times New Roman" w:cs="Times New Roman" w:hint="eastAsia"/>
+          <w:rFonts w:ascii="Times New Roman" w:hAnsi="Times New Roman" w:cs="Times New Roman"/>
           <w:sz w:val="24"/>
         </w:rPr>
       </w:pPr>
@@ -936,7 +897,7 @@
     <w:p>
       <w:pPr>
         <w:rPr>
-          <w:rFonts w:ascii="Times New Roman" w:hAnsi="Times New Roman" w:cs="Times New Roman" w:hint="eastAsia"/>
+          <w:rFonts w:ascii="Times New Roman" w:hAnsi="Times New Roman" w:cs="Times New Roman"/>
           <w:sz w:val="24"/>
         </w:rPr>
       </w:pPr>
@@ -1038,7 +999,7 @@
     <w:p>
       <w:pPr>
         <w:rPr>
-          <w:rFonts w:ascii="Times New Roman" w:hAnsi="Times New Roman" w:cs="Times New Roman" w:hint="eastAsia"/>
+          <w:rFonts w:ascii="Times New Roman" w:hAnsi="Times New Roman" w:cs="Times New Roman"/>
           <w:sz w:val="24"/>
         </w:rPr>
       </w:pPr>
@@ -1140,7 +1101,7 @@
     <w:p>
       <w:pPr>
         <w:rPr>
-          <w:rFonts w:ascii="Times New Roman" w:hAnsi="Times New Roman" w:cs="Times New Roman" w:hint="eastAsia"/>
+          <w:rFonts w:ascii="Times New Roman" w:hAnsi="Times New Roman" w:cs="Times New Roman"/>
           <w:sz w:val="24"/>
         </w:rPr>
       </w:pPr>
@@ -1155,7 +1116,7 @@
     <w:p>
       <w:pPr>
         <w:rPr>
-          <w:rFonts w:ascii="Times New Roman" w:hAnsi="Times New Roman" w:cs="Times New Roman" w:hint="eastAsia"/>
+          <w:rFonts w:ascii="Times New Roman" w:hAnsi="Times New Roman" w:cs="Times New Roman"/>
           <w:sz w:val="24"/>
         </w:rPr>
       </w:pPr>
@@ -1250,13 +1211,14 @@
           <w:rFonts w:ascii="Times New Roman" w:hAnsi="Times New Roman" w:cs="Times New Roman"/>
           <w:sz w:val="24"/>
         </w:rPr>
+        <w:lastRenderedPageBreak/>
         <w:t>Location: LEEP2 1322</w:t>
       </w:r>
     </w:p>
     <w:p>
       <w:pPr>
         <w:rPr>
-          <w:rFonts w:ascii="Times New Roman" w:hAnsi="Times New Roman" w:cs="Times New Roman" w:hint="eastAsia"/>
+          <w:rFonts w:ascii="Times New Roman" w:hAnsi="Times New Roman" w:cs="Times New Roman"/>
           <w:sz w:val="24"/>
         </w:rPr>
       </w:pPr>
@@ -1388,7 +1350,7 @@
     <w:p>
       <w:pPr>
         <w:rPr>
-          <w:rFonts w:ascii="Times New Roman" w:hAnsi="Times New Roman" w:cs="Times New Roman" w:hint="eastAsia"/>
+          <w:rFonts w:ascii="Times New Roman" w:hAnsi="Times New Roman" w:cs="Times New Roman"/>
           <w:sz w:val="24"/>
         </w:rPr>
       </w:pPr>
@@ -1505,7 +1467,7 @@
     <w:p>
       <w:pPr>
         <w:rPr>
-          <w:rFonts w:ascii="Times New Roman" w:hAnsi="Times New Roman" w:cs="Times New Roman" w:hint="eastAsia"/>
+          <w:rFonts w:ascii="Times New Roman" w:hAnsi="Times New Roman" w:cs="Times New Roman"/>
           <w:sz w:val="24"/>
         </w:rPr>
       </w:pPr>
@@ -1637,7 +1599,7 @@
     <w:p>
       <w:pPr>
         <w:rPr>
-          <w:rFonts w:ascii="Times New Roman" w:hAnsi="Times New Roman" w:cs="Times New Roman" w:hint="eastAsia"/>
+          <w:rFonts w:ascii="Times New Roman" w:hAnsi="Times New Roman" w:cs="Times New Roman"/>
           <w:sz w:val="24"/>
         </w:rPr>
       </w:pPr>
@@ -1697,7 +1659,7 @@
     <w:p>
       <w:pPr>
         <w:rPr>
-          <w:rFonts w:ascii="Times New Roman" w:hAnsi="Times New Roman" w:cs="Times New Roman" w:hint="eastAsia"/>
+          <w:rFonts w:ascii="Times New Roman" w:hAnsi="Times New Roman" w:cs="Times New Roman"/>
           <w:sz w:val="24"/>
         </w:rPr>
       </w:pPr>
@@ -1754,7 +1716,7 @@
     <w:p>
       <w:pPr>
         <w:rPr>
-          <w:rFonts w:ascii="Times New Roman" w:hAnsi="Times New Roman" w:cs="Times New Roman" w:hint="eastAsia"/>
+          <w:rFonts w:ascii="Times New Roman" w:hAnsi="Times New Roman" w:cs="Times New Roman"/>
           <w:sz w:val="24"/>
         </w:rPr>
       </w:pPr>
@@ -1850,6 +1812,7 @@
           <w:rFonts w:ascii="Times New Roman" w:hAnsi="Times New Roman" w:cs="Times New Roman"/>
           <w:sz w:val="24"/>
         </w:rPr>
+        <w:lastRenderedPageBreak/>
         <w:t>09/20/2019 @ 4:10PM to 5:30PM</w:t>
       </w:r>
     </w:p>
@@ -1871,62 +1834,649 @@
     <w:p>
       <w:pPr>
         <w:rPr>
+          <w:rFonts w:ascii="Times New Roman" w:hAnsi="Times New Roman" w:cs="Times New Roman"/>
+          <w:sz w:val="24"/>
+        </w:rPr>
+      </w:pPr>
+      <w:r>
+        <w:rPr>
+          <w:rFonts w:ascii="Times New Roman" w:hAnsi="Times New Roman" w:cs="Times New Roman"/>
+          <w:sz w:val="24"/>
+        </w:rPr>
+        <w:t>Chance, Thomas</w:t>
+      </w:r>
+    </w:p>
+    <w:p>
+      <w:pPr>
+        <w:rPr>
+          <w:rFonts w:ascii="Times New Roman" w:hAnsi="Times New Roman" w:cs="Times New Roman"/>
+          <w:sz w:val="24"/>
+        </w:rPr>
+      </w:pPr>
+      <w:r>
+        <w:rPr>
+          <w:rFonts w:ascii="Times New Roman" w:hAnsi="Times New Roman" w:cs="Times New Roman"/>
+          <w:sz w:val="24"/>
+        </w:rPr>
+        <w:t>Agenda:</w:t>
+      </w:r>
+    </w:p>
+    <w:p>
+      <w:pPr>
+        <w:rPr>
+          <w:rFonts w:ascii="Times New Roman" w:hAnsi="Times New Roman" w:cs="Times New Roman"/>
+          <w:sz w:val="24"/>
+        </w:rPr>
+      </w:pPr>
+      <w:r>
+        <w:rPr>
+          <w:rFonts w:ascii="Times New Roman" w:hAnsi="Times New Roman" w:cs="Times New Roman"/>
+          <w:sz w:val="24"/>
+        </w:rPr>
+        <w:t>*Completed game over functionality</w:t>
+      </w:r>
+    </w:p>
+    <w:p>
+      <w:pPr>
+        <w:rPr>
+          <w:rFonts w:ascii="Times New Roman" w:hAnsi="Times New Roman" w:cs="Times New Roman"/>
+          <w:sz w:val="24"/>
+        </w:rPr>
+      </w:pPr>
+      <w:r>
+        <w:rPr>
+          <w:rFonts w:ascii="Times New Roman" w:hAnsi="Times New Roman" w:cs="Times New Roman"/>
+          <w:sz w:val="24"/>
+        </w:rPr>
+        <w:t>*Add input verification for coordinat</w:t>
+      </w:r>
+      <w:r>
+        <w:rPr>
+          <w:rFonts w:ascii="Times New Roman" w:hAnsi="Times New Roman" w:cs="Times New Roman"/>
+          <w:sz w:val="24"/>
+        </w:rPr>
+        <w:t>es</w:t>
+      </w:r>
+    </w:p>
+    <w:p>
+      <w:pPr>
+        <w:rPr>
+          <w:rFonts w:ascii="Times New Roman" w:hAnsi="Times New Roman" w:cs="Times New Roman"/>
+          <w:sz w:val="24"/>
+        </w:rPr>
+      </w:pPr>
+    </w:p>
+    <w:p>
+      <w:pPr>
+        <w:rPr>
+          <w:rFonts w:ascii="Times New Roman" w:hAnsi="Times New Roman" w:cs="Times New Roman"/>
+          <w:b/>
+          <w:sz w:val="24"/>
+        </w:rPr>
+      </w:pPr>
+      <w:r>
+        <w:rPr>
+          <w:rFonts w:ascii="Times New Roman" w:hAnsi="Times New Roman" w:cs="Times New Roman"/>
+          <w:b/>
+          <w:sz w:val="24"/>
+        </w:rPr>
+        <w:t>Meeting 12:</w:t>
+      </w:r>
+    </w:p>
+    <w:p>
+      <w:pPr>
+        <w:rPr>
+          <w:rFonts w:ascii="Times New Roman" w:hAnsi="Times New Roman" w:cs="Times New Roman"/>
+          <w:sz w:val="24"/>
+        </w:rPr>
+      </w:pPr>
+      <w:r>
+        <w:rPr>
+          <w:rFonts w:ascii="Times New Roman" w:hAnsi="Times New Roman" w:cs="Times New Roman"/>
+          <w:sz w:val="24"/>
+        </w:rPr>
+        <w:t>09/21/2019 @ 3PM</w:t>
+      </w:r>
+    </w:p>
+    <w:p>
+      <w:pPr>
+        <w:rPr>
+          <w:rFonts w:ascii="Times New Roman" w:hAnsi="Times New Roman" w:cs="Times New Roman"/>
+          <w:sz w:val="24"/>
+        </w:rPr>
+      </w:pPr>
+      <w:r>
+        <w:rPr>
+          <w:rFonts w:ascii="Times New Roman" w:hAnsi="Times New Roman" w:cs="Times New Roman"/>
+          <w:sz w:val="24"/>
+        </w:rPr>
+        <w:t>Location: LEEP2</w:t>
+      </w:r>
+    </w:p>
+    <w:p>
+      <w:pPr>
+        <w:rPr>
+          <w:rFonts w:ascii="Times New Roman" w:hAnsi="Times New Roman" w:cs="Times New Roman"/>
+          <w:sz w:val="24"/>
+        </w:rPr>
+      </w:pPr>
+      <w:r>
+        <w:rPr>
+          <w:rFonts w:ascii="Times New Roman" w:hAnsi="Times New Roman" w:cs="Times New Roman"/>
+          <w:sz w:val="24"/>
+        </w:rPr>
+        <w:t>Markus, Chance</w:t>
+      </w:r>
+    </w:p>
+    <w:p>
+      <w:pPr>
+        <w:rPr>
+          <w:rFonts w:ascii="Times New Roman" w:hAnsi="Times New Roman" w:cs="Times New Roman"/>
+          <w:sz w:val="24"/>
+        </w:rPr>
+      </w:pPr>
+      <w:r>
+        <w:rPr>
+          <w:rFonts w:ascii="Times New Roman" w:hAnsi="Times New Roman" w:cs="Times New Roman"/>
+          <w:sz w:val="24"/>
+        </w:rPr>
+        <w:t>Agenda:</w:t>
+      </w:r>
+    </w:p>
+    <w:p>
+      <w:pPr>
+        <w:rPr>
+          <w:rFonts w:ascii="Times New Roman" w:hAnsi="Times New Roman" w:cs="Times New Roman"/>
+          <w:sz w:val="24"/>
+        </w:rPr>
+      </w:pPr>
+      <w:r>
+        <w:rPr>
+          <w:rFonts w:ascii="Times New Roman" w:hAnsi="Times New Roman" w:cs="Times New Roman"/>
+          <w:sz w:val="24"/>
+        </w:rPr>
+        <w:t>*</w:t>
+      </w:r>
+      <w:bookmarkStart w:id="0" w:name="_GoBack"/>
+      <w:bookmarkEnd w:id="0"/>
+      <w:r>
+        <w:rPr>
+          <w:rFonts w:ascii="Times New Roman" w:hAnsi="Times New Roman" w:cs="Times New Roman"/>
+          <w:sz w:val="24"/>
+        </w:rPr>
+        <w:t>Working on fixing bugs and making game more stable</w:t>
+      </w:r>
+    </w:p>
+    <w:p>
+      <w:pPr>
+        <w:rPr>
+          <w:rFonts w:ascii="Times New Roman" w:hAnsi="Times New Roman" w:cs="Times New Roman"/>
+          <w:sz w:val="24"/>
+        </w:rPr>
+      </w:pPr>
+    </w:p>
+    <w:p>
+      <w:pPr>
+        <w:rPr>
+          <w:rFonts w:ascii="Times New Roman" w:hAnsi="Times New Roman" w:cs="Times New Roman"/>
+          <w:sz w:val="24"/>
+        </w:rPr>
+      </w:pPr>
+    </w:p>
+    <w:p>
+      <w:pPr>
+        <w:jc w:val="center"/>
+        <w:rPr>
+          <w:rFonts w:ascii="Times New Roman" w:hAnsi="Times New Roman" w:cs="Times New Roman"/>
+          <w:sz w:val="24"/>
+          <w:u w:val="single"/>
+        </w:rPr>
+      </w:pPr>
+      <w:r>
+        <w:rPr>
           <w:rFonts w:ascii="Times New Roman" w:hAnsi="Times New Roman" w:cs="Times New Roman" w:hint="eastAsia"/>
           <w:sz w:val="24"/>
-        </w:rPr>
-      </w:pPr>
-      <w:r>
-        <w:rPr>
-          <w:rFonts w:ascii="Times New Roman" w:hAnsi="Times New Roman" w:cs="Times New Roman"/>
-          <w:sz w:val="24"/>
-        </w:rPr>
-        <w:t>Chance, Thomas</w:t>
-      </w:r>
-    </w:p>
-    <w:p>
-      <w:pPr>
-        <w:rPr>
-          <w:rFonts w:ascii="Times New Roman" w:hAnsi="Times New Roman" w:cs="Times New Roman"/>
-          <w:sz w:val="24"/>
-        </w:rPr>
-      </w:pPr>
-      <w:r>
-        <w:rPr>
-          <w:rFonts w:ascii="Times New Roman" w:hAnsi="Times New Roman" w:cs="Times New Roman"/>
-          <w:sz w:val="24"/>
-        </w:rPr>
-        <w:t>Agenda:</w:t>
-      </w:r>
-    </w:p>
-    <w:p>
-      <w:pPr>
-        <w:rPr>
-          <w:rFonts w:ascii="Times New Roman" w:hAnsi="Times New Roman" w:cs="Times New Roman"/>
-          <w:sz w:val="24"/>
-        </w:rPr>
-      </w:pPr>
-      <w:r>
-        <w:rPr>
-          <w:rFonts w:ascii="Times New Roman" w:hAnsi="Times New Roman" w:cs="Times New Roman"/>
-          <w:sz w:val="24"/>
-        </w:rPr>
-        <w:t>*Completed game over functionality</w:t>
-      </w:r>
-    </w:p>
-    <w:p>
-      <w:pPr>
-        <w:rPr>
-          <w:rFonts w:ascii="Times New Roman" w:hAnsi="Times New Roman" w:cs="Times New Roman"/>
-          <w:sz w:val="24"/>
-        </w:rPr>
-      </w:pPr>
-      <w:r>
-        <w:rPr>
-          <w:rFonts w:ascii="Times New Roman" w:hAnsi="Times New Roman" w:cs="Times New Roman"/>
-          <w:sz w:val="24"/>
-        </w:rPr>
-        <w:t>*Add input verification for coordinates</w:t>
-      </w:r>
+          <w:u w:val="single"/>
+        </w:rPr>
+        <w:t>W</w:t>
+      </w:r>
+      <w:r>
+        <w:rPr>
+          <w:rFonts w:ascii="Times New Roman" w:hAnsi="Times New Roman" w:cs="Times New Roman"/>
+          <w:sz w:val="24"/>
+          <w:u w:val="single"/>
+        </w:rPr>
+        <w:t>ork Distribution:</w:t>
+      </w:r>
+    </w:p>
+    <w:p>
+      <w:pPr>
+        <w:rPr>
+          <w:rFonts w:ascii="Times New Roman" w:hAnsi="Times New Roman" w:cs="Times New Roman"/>
+          <w:sz w:val="24"/>
+        </w:rPr>
+      </w:pPr>
+      <w:r>
+        <w:rPr>
+          <w:rFonts w:ascii="Times New Roman" w:hAnsi="Times New Roman" w:cs="Times New Roman"/>
+          <w:sz w:val="24"/>
+        </w:rPr>
+        <w:tab/>
+      </w:r>
+      <w:r>
+        <w:rPr>
+          <w:rFonts w:ascii="Times New Roman" w:hAnsi="Times New Roman" w:cs="Times New Roman"/>
+          <w:sz w:val="24"/>
+        </w:rPr>
+        <w:t>Our</w:t>
+      </w:r>
+      <w:r>
+        <w:rPr>
+          <w:rFonts w:ascii="Times New Roman" w:hAnsi="Times New Roman" w:cs="Times New Roman"/>
+          <w:sz w:val="24"/>
+        </w:rPr>
+        <w:t xml:space="preserve"> project is</w:t>
+      </w:r>
+      <w:r>
+        <w:rPr>
+          <w:rFonts w:ascii="Times New Roman" w:hAnsi="Times New Roman" w:cs="Times New Roman"/>
+          <w:sz w:val="24"/>
+        </w:rPr>
+        <w:t xml:space="preserve"> formed by 4 classes: Ship class, Board</w:t>
+      </w:r>
+      <w:r>
+        <w:rPr>
+          <w:rFonts w:ascii="Times New Roman" w:hAnsi="Times New Roman" w:cs="Times New Roman"/>
+          <w:sz w:val="24"/>
+        </w:rPr>
+        <w:t xml:space="preserve"> class, Player class and Executive class, we split work by class, </w:t>
+      </w:r>
+      <w:r>
+        <w:rPr>
+          <w:rFonts w:ascii="Times New Roman" w:hAnsi="Times New Roman" w:cs="Times New Roman"/>
+          <w:sz w:val="24"/>
+        </w:rPr>
+        <w:t>Chance</w:t>
+      </w:r>
+      <w:r>
+        <w:rPr>
+          <w:rFonts w:ascii="Times New Roman" w:hAnsi="Times New Roman" w:cs="Times New Roman"/>
+          <w:sz w:val="24"/>
+        </w:rPr>
+        <w:t xml:space="preserve"> is mainly in charge of </w:t>
+      </w:r>
+      <w:r>
+        <w:rPr>
+          <w:rFonts w:ascii="Times New Roman" w:hAnsi="Times New Roman" w:cs="Times New Roman"/>
+          <w:sz w:val="24"/>
+        </w:rPr>
+        <w:t>Board</w:t>
+      </w:r>
+      <w:r>
+        <w:rPr>
+          <w:rFonts w:ascii="Times New Roman" w:hAnsi="Times New Roman" w:cs="Times New Roman"/>
+          <w:sz w:val="24"/>
+        </w:rPr>
+        <w:t xml:space="preserve"> class,</w:t>
+      </w:r>
+      <w:r>
+        <w:rPr>
+          <w:rFonts w:ascii="Times New Roman" w:hAnsi="Times New Roman" w:cs="Times New Roman"/>
+          <w:sz w:val="24"/>
+        </w:rPr>
+        <w:t xml:space="preserve"> </w:t>
+      </w:r>
+      <w:r>
+        <w:rPr>
+          <w:rFonts w:ascii="Times New Roman" w:hAnsi="Times New Roman" w:cs="Times New Roman"/>
+          <w:sz w:val="24"/>
+        </w:rPr>
+        <w:t xml:space="preserve">he </w:t>
+      </w:r>
+      <w:r>
+        <w:rPr>
+          <w:rFonts w:ascii="Times New Roman" w:hAnsi="Times New Roman" w:cs="Times New Roman"/>
+          <w:sz w:val="24"/>
+        </w:rPr>
+        <w:t>creat</w:t>
+      </w:r>
+      <w:r>
+        <w:rPr>
+          <w:rFonts w:ascii="Times New Roman" w:hAnsi="Times New Roman" w:cs="Times New Roman"/>
+          <w:sz w:val="24"/>
+        </w:rPr>
+        <w:t>ed</w:t>
+      </w:r>
+      <w:r>
+        <w:rPr>
+          <w:rFonts w:ascii="Times New Roman" w:hAnsi="Times New Roman" w:cs="Times New Roman"/>
+          <w:sz w:val="24"/>
+        </w:rPr>
+        <w:t xml:space="preserve"> default board layout</w:t>
+      </w:r>
+      <w:r>
+        <w:rPr>
+          <w:rFonts w:ascii="Times New Roman" w:hAnsi="Times New Roman" w:cs="Times New Roman"/>
+          <w:sz w:val="24"/>
+        </w:rPr>
+        <w:t xml:space="preserve"> and </w:t>
+      </w:r>
+      <w:r>
+        <w:rPr>
+          <w:rFonts w:ascii="Times New Roman" w:hAnsi="Times New Roman" w:cs="Times New Roman"/>
+          <w:sz w:val="24"/>
+        </w:rPr>
+        <w:t>helped other people with their methods implementation as well.</w:t>
+      </w:r>
+      <w:r>
+        <w:rPr>
+          <w:rFonts w:ascii="Times New Roman" w:hAnsi="Times New Roman" w:cs="Times New Roman" w:hint="eastAsia"/>
+          <w:sz w:val="24"/>
+        </w:rPr>
+        <w:t xml:space="preserve"> </w:t>
+      </w:r>
+      <w:r>
+        <w:rPr>
+          <w:rFonts w:ascii="Times New Roman" w:hAnsi="Times New Roman" w:cs="Times New Roman"/>
+          <w:sz w:val="24"/>
+        </w:rPr>
+        <w:t>Thomas</w:t>
+      </w:r>
+      <w:r>
+        <w:rPr>
+          <w:rFonts w:ascii="Times New Roman" w:hAnsi="Times New Roman" w:cs="Times New Roman"/>
+          <w:sz w:val="24"/>
+        </w:rPr>
+        <w:t xml:space="preserve"> is doing</w:t>
+      </w:r>
+      <w:r>
+        <w:rPr>
+          <w:rFonts w:ascii="Times New Roman" w:hAnsi="Times New Roman" w:cs="Times New Roman" w:hint="eastAsia"/>
+          <w:sz w:val="24"/>
+        </w:rPr>
+        <w:t xml:space="preserve"> </w:t>
+      </w:r>
+      <w:r>
+        <w:rPr>
+          <w:rFonts w:ascii="Times New Roman" w:hAnsi="Times New Roman" w:cs="Times New Roman"/>
+          <w:sz w:val="24"/>
+        </w:rPr>
+        <w:t xml:space="preserve">Executive Class, </w:t>
+      </w:r>
+      <w:r>
+        <w:rPr>
+          <w:rFonts w:ascii="Times New Roman" w:hAnsi="Times New Roman" w:cs="Times New Roman"/>
+          <w:sz w:val="24"/>
+        </w:rPr>
+        <w:t>which</w:t>
+      </w:r>
+      <w:r>
+        <w:rPr>
+          <w:rFonts w:ascii="Times New Roman" w:hAnsi="Times New Roman" w:cs="Times New Roman"/>
+          <w:sz w:val="24"/>
+        </w:rPr>
+        <w:t xml:space="preserve"> prints the user interface</w:t>
+      </w:r>
+      <w:r>
+        <w:rPr>
+          <w:rFonts w:ascii="Times New Roman" w:hAnsi="Times New Roman" w:cs="Times New Roman"/>
+          <w:sz w:val="24"/>
+        </w:rPr>
+        <w:t xml:space="preserve">, </w:t>
+      </w:r>
+      <w:r>
+        <w:rPr>
+          <w:rFonts w:ascii="Times New Roman" w:hAnsi="Times New Roman" w:cs="Times New Roman"/>
+          <w:sz w:val="24"/>
+        </w:rPr>
+        <w:t>main menu</w:t>
+      </w:r>
+      <w:r>
+        <w:rPr>
+          <w:rFonts w:ascii="Times New Roman" w:hAnsi="Times New Roman" w:cs="Times New Roman"/>
+          <w:sz w:val="24"/>
+        </w:rPr>
+        <w:t xml:space="preserve"> </w:t>
+      </w:r>
+      <w:r>
+        <w:rPr>
+          <w:rFonts w:ascii="Times New Roman" w:hAnsi="Times New Roman" w:cs="Times New Roman"/>
+          <w:sz w:val="24"/>
+        </w:rPr>
+        <w:t xml:space="preserve">and </w:t>
+      </w:r>
+      <w:r>
+        <w:rPr>
+          <w:rFonts w:ascii="Times New Roman" w:hAnsi="Times New Roman" w:cs="Times New Roman"/>
+          <w:sz w:val="24"/>
+        </w:rPr>
+        <w:t xml:space="preserve">battleship game </w:t>
+      </w:r>
+      <w:r>
+        <w:rPr>
+          <w:rFonts w:ascii="Times New Roman" w:hAnsi="Times New Roman" w:cs="Times New Roman"/>
+          <w:sz w:val="24"/>
+        </w:rPr>
+        <w:t xml:space="preserve">rule. </w:t>
+      </w:r>
+      <w:r>
+        <w:rPr>
+          <w:rFonts w:ascii="Times New Roman" w:hAnsi="Times New Roman" w:cs="Times New Roman"/>
+          <w:sz w:val="24"/>
+        </w:rPr>
+        <w:t>Haonan</w:t>
+      </w:r>
+      <w:r>
+        <w:rPr>
+          <w:rFonts w:ascii="Times New Roman" w:hAnsi="Times New Roman" w:cs="Times New Roman"/>
+          <w:sz w:val="24"/>
+        </w:rPr>
+        <w:t xml:space="preserve"> </w:t>
+      </w:r>
+      <w:r>
+        <w:rPr>
+          <w:rFonts w:ascii="Times New Roman" w:hAnsi="Times New Roman" w:cs="Times New Roman"/>
+          <w:sz w:val="24"/>
+        </w:rPr>
+        <w:t xml:space="preserve">implemented </w:t>
+      </w:r>
+      <w:r>
+        <w:rPr>
+          <w:rFonts w:ascii="Times New Roman" w:hAnsi="Times New Roman" w:cs="Times New Roman"/>
+          <w:sz w:val="24"/>
+        </w:rPr>
+        <w:t>Player Class</w:t>
+      </w:r>
+      <w:r>
+        <w:rPr>
+          <w:rFonts w:ascii="Times New Roman" w:hAnsi="Times New Roman" w:cs="Times New Roman"/>
+          <w:sz w:val="24"/>
+        </w:rPr>
+        <w:t xml:space="preserve">, it controls player’s movement like shoot or </w:t>
+      </w:r>
+      <w:r>
+        <w:rPr>
+          <w:rFonts w:ascii="Times New Roman" w:hAnsi="Times New Roman" w:cs="Times New Roman"/>
+          <w:sz w:val="24"/>
+        </w:rPr>
+        <w:t>get shot</w:t>
+      </w:r>
+      <w:r>
+        <w:rPr>
+          <w:rFonts w:ascii="Times New Roman" w:hAnsi="Times New Roman" w:cs="Times New Roman"/>
+          <w:sz w:val="24"/>
+        </w:rPr>
+        <w:t xml:space="preserve"> by other player</w:t>
+      </w:r>
+      <w:r>
+        <w:rPr>
+          <w:rFonts w:ascii="Times New Roman" w:hAnsi="Times New Roman" w:cs="Times New Roman"/>
+          <w:sz w:val="24"/>
+        </w:rPr>
+        <w:t>, he also did documentation for the group.</w:t>
+      </w:r>
+      <w:r>
+        <w:rPr>
+          <w:rFonts w:ascii="Times New Roman" w:hAnsi="Times New Roman" w:cs="Times New Roman" w:hint="eastAsia"/>
+          <w:sz w:val="24"/>
+        </w:rPr>
+        <w:t xml:space="preserve"> </w:t>
+      </w:r>
+      <w:r>
+        <w:rPr>
+          <w:rFonts w:ascii="Times New Roman" w:hAnsi="Times New Roman" w:cs="Times New Roman"/>
+          <w:sz w:val="24"/>
+        </w:rPr>
+        <w:t>Sarah</w:t>
+      </w:r>
+      <w:r>
+        <w:rPr>
+          <w:rFonts w:ascii="Times New Roman" w:hAnsi="Times New Roman" w:cs="Times New Roman"/>
+          <w:sz w:val="24"/>
+        </w:rPr>
+        <w:t xml:space="preserve"> helped doing </w:t>
+      </w:r>
+      <w:r>
+        <w:rPr>
+          <w:rFonts w:ascii="Times New Roman" w:hAnsi="Times New Roman" w:cs="Times New Roman"/>
+          <w:sz w:val="24"/>
+        </w:rPr>
+        <w:t xml:space="preserve">players shooting </w:t>
+      </w:r>
+      <w:r>
+        <w:rPr>
+          <w:rFonts w:ascii="Times New Roman" w:hAnsi="Times New Roman" w:cs="Times New Roman"/>
+          <w:sz w:val="24"/>
+        </w:rPr>
+        <w:t xml:space="preserve">function </w:t>
+      </w:r>
+      <w:r>
+        <w:rPr>
+          <w:rFonts w:ascii="Times New Roman" w:hAnsi="Times New Roman" w:cs="Times New Roman"/>
+          <w:sz w:val="24"/>
+        </w:rPr>
+        <w:t xml:space="preserve">and </w:t>
+      </w:r>
+      <w:r>
+        <w:rPr>
+          <w:rFonts w:ascii="Times New Roman" w:hAnsi="Times New Roman" w:cs="Times New Roman"/>
+          <w:sz w:val="24"/>
+        </w:rPr>
+        <w:t xml:space="preserve">make sure </w:t>
+      </w:r>
+      <w:r>
+        <w:rPr>
+          <w:rFonts w:ascii="Times New Roman" w:hAnsi="Times New Roman" w:cs="Times New Roman"/>
+          <w:sz w:val="24"/>
+        </w:rPr>
+        <w:t xml:space="preserve">board </w:t>
+      </w:r>
+      <w:r>
+        <w:rPr>
+          <w:rFonts w:ascii="Times New Roman" w:hAnsi="Times New Roman" w:cs="Times New Roman"/>
+          <w:sz w:val="24"/>
+        </w:rPr>
+        <w:t xml:space="preserve">is </w:t>
+      </w:r>
+      <w:r>
+        <w:rPr>
+          <w:rFonts w:ascii="Times New Roman" w:hAnsi="Times New Roman" w:cs="Times New Roman"/>
+          <w:sz w:val="24"/>
+        </w:rPr>
+        <w:t>being updated</w:t>
+      </w:r>
+      <w:r>
+        <w:rPr>
+          <w:rFonts w:ascii="Times New Roman" w:hAnsi="Times New Roman" w:cs="Times New Roman"/>
+          <w:sz w:val="24"/>
+        </w:rPr>
+        <w:t>.</w:t>
+      </w:r>
+      <w:r>
+        <w:rPr>
+          <w:rFonts w:ascii="Times New Roman" w:hAnsi="Times New Roman" w:cs="Times New Roman" w:hint="eastAsia"/>
+          <w:sz w:val="24"/>
+        </w:rPr>
+        <w:t xml:space="preserve"> </w:t>
+      </w:r>
+      <w:r>
+        <w:rPr>
+          <w:rFonts w:ascii="Times New Roman" w:hAnsi="Times New Roman" w:cs="Times New Roman"/>
+          <w:sz w:val="24"/>
+        </w:rPr>
+        <w:t>Markus</w:t>
+      </w:r>
+      <w:r>
+        <w:rPr>
+          <w:rFonts w:ascii="Times New Roman" w:hAnsi="Times New Roman" w:cs="Times New Roman"/>
+          <w:sz w:val="24"/>
+        </w:rPr>
+        <w:t xml:space="preserve"> did </w:t>
+      </w:r>
+      <w:r>
+        <w:rPr>
+          <w:rFonts w:ascii="Times New Roman" w:hAnsi="Times New Roman" w:cs="Times New Roman"/>
+          <w:sz w:val="24"/>
+        </w:rPr>
+        <w:t xml:space="preserve">most of </w:t>
+      </w:r>
+      <w:r>
+        <w:rPr>
+          <w:rFonts w:ascii="Times New Roman" w:hAnsi="Times New Roman" w:cs="Times New Roman"/>
+          <w:sz w:val="24"/>
+        </w:rPr>
+        <w:t>Ship</w:t>
+      </w:r>
+      <w:r>
+        <w:rPr>
+          <w:rFonts w:ascii="Times New Roman" w:hAnsi="Times New Roman" w:cs="Times New Roman"/>
+          <w:sz w:val="24"/>
+        </w:rPr>
+        <w:t xml:space="preserve"> related</w:t>
+      </w:r>
+      <w:r>
+        <w:rPr>
+          <w:rFonts w:ascii="Times New Roman" w:hAnsi="Times New Roman" w:cs="Times New Roman"/>
+          <w:sz w:val="24"/>
+        </w:rPr>
+        <w:t xml:space="preserve"> </w:t>
+      </w:r>
+      <w:r>
+        <w:rPr>
+          <w:rFonts w:ascii="Times New Roman" w:hAnsi="Times New Roman" w:cs="Times New Roman"/>
+          <w:sz w:val="24"/>
+        </w:rPr>
+        <w:t xml:space="preserve">methods </w:t>
+      </w:r>
+      <w:r>
+        <w:rPr>
+          <w:rFonts w:ascii="Times New Roman" w:hAnsi="Times New Roman" w:cs="Times New Roman"/>
+          <w:sz w:val="24"/>
+        </w:rPr>
+        <w:t xml:space="preserve">and put the ship tracker </w:t>
+      </w:r>
+      <w:r>
+        <w:rPr>
+          <w:rFonts w:ascii="Times New Roman" w:hAnsi="Times New Roman" w:cs="Times New Roman"/>
+          <w:sz w:val="24"/>
+        </w:rPr>
+        <w:t>o</w:t>
+      </w:r>
+      <w:r>
+        <w:rPr>
+          <w:rFonts w:ascii="Times New Roman" w:hAnsi="Times New Roman" w:cs="Times New Roman"/>
+          <w:sz w:val="24"/>
+        </w:rPr>
+        <w:t>n board.</w:t>
+      </w:r>
+    </w:p>
+    <w:p>
+      <w:pPr>
+        <w:rPr>
+          <w:rFonts w:ascii="Times New Roman" w:hAnsi="Times New Roman" w:cs="Times New Roman"/>
+          <w:sz w:val="24"/>
+        </w:rPr>
+      </w:pPr>
     </w:p>
     <w:p>
       <w:pPr>
@@ -1959,7 +2509,7 @@
           <w:sz w:val="24"/>
           <w:u w:val="single"/>
         </w:rPr>
-        <w:t>W</w:t>
+        <w:t>C</w:t>
       </w:r>
       <w:r>
         <w:rPr>
@@ -1967,7 +2517,7 @@
           <w:sz w:val="24"/>
           <w:u w:val="single"/>
         </w:rPr>
-        <w:t>ork Distribution:</w:t>
+        <w:t>hallenges:</w:t>
       </w:r>
     </w:p>
     <w:p>
@@ -1989,60 +2539,81 @@
           <w:rFonts w:ascii="Times New Roman" w:hAnsi="Times New Roman" w:cs="Times New Roman"/>
           <w:sz w:val="24"/>
         </w:rPr>
-        <w:t>Our</w:t>
-      </w:r>
-      <w:r>
-        <w:rPr>
-          <w:rFonts w:ascii="Times New Roman" w:hAnsi="Times New Roman" w:cs="Times New Roman"/>
-          <w:sz w:val="24"/>
-        </w:rPr>
-        <w:t xml:space="preserve"> project is</w:t>
-      </w:r>
-      <w:r>
-        <w:rPr>
-          <w:rFonts w:ascii="Times New Roman" w:hAnsi="Times New Roman" w:cs="Times New Roman"/>
-          <w:sz w:val="24"/>
-        </w:rPr>
-        <w:t xml:space="preserve"> formed by 4 classes: Ship class, Board</w:t>
-      </w:r>
-      <w:r>
-        <w:rPr>
-          <w:rFonts w:ascii="Times New Roman" w:hAnsi="Times New Roman" w:cs="Times New Roman"/>
-          <w:sz w:val="24"/>
-        </w:rPr>
-        <w:t xml:space="preserve"> class, Player class and Executive class, we split work by class, </w:t>
-      </w:r>
-      <w:r>
-        <w:rPr>
-          <w:rFonts w:ascii="Times New Roman" w:hAnsi="Times New Roman" w:cs="Times New Roman"/>
-          <w:sz w:val="24"/>
-        </w:rPr>
-        <w:t>Chance</w:t>
-      </w:r>
-      <w:r>
-        <w:rPr>
-          <w:rFonts w:ascii="Times New Roman" w:hAnsi="Times New Roman" w:cs="Times New Roman"/>
-          <w:sz w:val="24"/>
-        </w:rPr>
-        <w:t xml:space="preserve"> is mainly in charge of </w:t>
-      </w:r>
-      <w:r>
-        <w:rPr>
-          <w:rFonts w:ascii="Times New Roman" w:hAnsi="Times New Roman" w:cs="Times New Roman"/>
-          <w:sz w:val="24"/>
-        </w:rPr>
-        <w:t>Board</w:t>
-      </w:r>
-      <w:r>
-        <w:rPr>
-          <w:rFonts w:ascii="Times New Roman" w:hAnsi="Times New Roman" w:cs="Times New Roman"/>
-          <w:sz w:val="24"/>
-        </w:rPr>
-        <w:t xml:space="preserve"> class,</w:t>
-      </w:r>
-      <w:r>
-        <w:rPr>
-          <w:rFonts w:ascii="Times New Roman" w:hAnsi="Times New Roman" w:cs="Times New Roman"/>
+        <w:t>First of all, s</w:t>
+      </w:r>
+      <w:r>
+        <w:rPr>
+          <w:rFonts w:ascii="Times New Roman" w:hAnsi="Times New Roman" w:cs="Times New Roman"/>
+          <w:sz w:val="24"/>
+        </w:rPr>
+        <w:t>ince this is our first group project, everyone is excited about it</w:t>
+      </w:r>
+      <w:r>
+        <w:rPr>
+          <w:rFonts w:ascii="Times New Roman" w:hAnsi="Times New Roman" w:cs="Times New Roman"/>
+          <w:sz w:val="24"/>
+        </w:rPr>
+        <w:t xml:space="preserve"> and they shared a </w:t>
+      </w:r>
+      <w:r>
+        <w:rPr>
+          <w:rFonts w:ascii="Times New Roman" w:hAnsi="Times New Roman" w:cs="Times New Roman"/>
+          <w:sz w:val="24"/>
+        </w:rPr>
+        <w:t>lot of</w:t>
+      </w:r>
+      <w:r>
+        <w:rPr>
+          <w:rFonts w:ascii="Times New Roman" w:hAnsi="Times New Roman" w:cs="Times New Roman"/>
+          <w:sz w:val="24"/>
+        </w:rPr>
+        <w:t xml:space="preserve"> brilliant ideas</w:t>
+      </w:r>
+      <w:r>
+        <w:rPr>
+          <w:rFonts w:ascii="Times New Roman" w:hAnsi="Times New Roman" w:cs="Times New Roman"/>
+          <w:sz w:val="24"/>
+        </w:rPr>
+        <w:t xml:space="preserve"> for setting up the game, and here I mean a lot! </w:t>
+      </w:r>
+      <w:r>
+        <w:rPr>
+          <w:rFonts w:ascii="Times New Roman" w:hAnsi="Times New Roman" w:cs="Times New Roman"/>
+          <w:sz w:val="24"/>
+        </w:rPr>
+        <w:t xml:space="preserve">We </w:t>
+      </w:r>
+      <w:r>
+        <w:rPr>
+          <w:rFonts w:ascii="Times New Roman" w:hAnsi="Times New Roman" w:cs="Times New Roman"/>
+          <w:sz w:val="24"/>
+        </w:rPr>
+        <w:t xml:space="preserve">just have too many thoughts about this game, which increased difficulty for everyone </w:t>
+      </w:r>
+      <w:r>
+        <w:rPr>
+          <w:rFonts w:ascii="Times New Roman" w:hAnsi="Times New Roman" w:cs="Times New Roman"/>
+          <w:sz w:val="24"/>
+        </w:rPr>
+        <w:t xml:space="preserve">staying </w:t>
+      </w:r>
+      <w:r>
+        <w:rPr>
+          <w:rFonts w:ascii="Times New Roman" w:hAnsi="Times New Roman" w:cs="Times New Roman"/>
+          <w:sz w:val="24"/>
+        </w:rPr>
+        <w:t>on the same page</w:t>
+      </w:r>
+      <w:r>
+        <w:rPr>
+          <w:rFonts w:ascii="Times New Roman" w:hAnsi="Times New Roman" w:cs="Times New Roman"/>
+          <w:sz w:val="24"/>
+        </w:rPr>
+        <w:t>.</w:t>
+      </w:r>
+      <w:r>
+        <w:rPr>
+          <w:rFonts w:ascii="Times New Roman" w:hAnsi="Times New Roman" w:cs="Times New Roman" w:hint="eastAsia"/>
           <w:sz w:val="24"/>
         </w:rPr>
         <w:t xml:space="preserve"> </w:t>
@@ -2052,67 +2623,160 @@
           <w:rFonts w:ascii="Times New Roman" w:hAnsi="Times New Roman" w:cs="Times New Roman"/>
           <w:sz w:val="24"/>
         </w:rPr>
-        <w:t xml:space="preserve">he </w:t>
-      </w:r>
-      <w:r>
-        <w:rPr>
-          <w:rFonts w:ascii="Times New Roman" w:hAnsi="Times New Roman" w:cs="Times New Roman"/>
-          <w:sz w:val="24"/>
-        </w:rPr>
-        <w:t>creat</w:t>
-      </w:r>
-      <w:r>
-        <w:rPr>
-          <w:rFonts w:ascii="Times New Roman" w:hAnsi="Times New Roman" w:cs="Times New Roman"/>
-          <w:sz w:val="24"/>
-        </w:rPr>
-        <w:t>ed</w:t>
-      </w:r>
-      <w:r>
-        <w:rPr>
-          <w:rFonts w:ascii="Times New Roman" w:hAnsi="Times New Roman" w:cs="Times New Roman"/>
-          <w:sz w:val="24"/>
-        </w:rPr>
-        <w:t xml:space="preserve"> default board layout</w:t>
-      </w:r>
-      <w:r>
-        <w:rPr>
-          <w:rFonts w:ascii="Times New Roman" w:hAnsi="Times New Roman" w:cs="Times New Roman"/>
-          <w:sz w:val="24"/>
-        </w:rPr>
-        <w:t xml:space="preserve"> and </w:t>
-      </w:r>
-      <w:r>
-        <w:rPr>
-          <w:rFonts w:ascii="Times New Roman" w:hAnsi="Times New Roman" w:cs="Times New Roman"/>
-          <w:sz w:val="24"/>
-        </w:rPr>
-        <w:t>helped other people with their methods implementation as well.</w:t>
-      </w:r>
-      <w:r>
-        <w:rPr>
-          <w:rFonts w:ascii="Times New Roman" w:hAnsi="Times New Roman" w:cs="Times New Roman" w:hint="eastAsia"/>
+        <w:t xml:space="preserve">For example, we nearly spent </w:t>
+      </w:r>
+      <w:r>
+        <w:rPr>
+          <w:rFonts w:ascii="Times New Roman" w:hAnsi="Times New Roman" w:cs="Times New Roman"/>
+          <w:sz w:val="24"/>
+        </w:rPr>
+        <w:t>most of time discussing what features we should add into the game in one of our meeting, which</w:t>
+      </w:r>
+      <w:r>
+        <w:rPr>
+          <w:rFonts w:ascii="Times New Roman" w:hAnsi="Times New Roman" w:cs="Times New Roman"/>
+          <w:sz w:val="24"/>
+        </w:rPr>
+        <w:t xml:space="preserve"> was super fun, because everyone got involved</w:t>
+      </w:r>
+      <w:r>
+        <w:rPr>
+          <w:rFonts w:ascii="Times New Roman" w:hAnsi="Times New Roman" w:cs="Times New Roman"/>
+          <w:sz w:val="24"/>
+        </w:rPr>
+        <w:t>. But at the end of meeting, we barely ha</w:t>
+      </w:r>
+      <w:r>
+        <w:rPr>
+          <w:rFonts w:ascii="Times New Roman" w:hAnsi="Times New Roman" w:cs="Times New Roman"/>
+          <w:sz w:val="24"/>
+        </w:rPr>
+        <w:t xml:space="preserve">d </w:t>
+      </w:r>
+      <w:r>
+        <w:rPr>
+          <w:rFonts w:ascii="Times New Roman" w:hAnsi="Times New Roman" w:cs="Times New Roman"/>
+          <w:sz w:val="24"/>
+        </w:rPr>
+        <w:t>any thoughts in common</w:t>
+      </w:r>
+      <w:r>
+        <w:rPr>
+          <w:rFonts w:ascii="Times New Roman" w:hAnsi="Times New Roman" w:cs="Times New Roman"/>
+          <w:sz w:val="24"/>
+        </w:rPr>
+        <w:t xml:space="preserve"> and didn’t have a specific plan for game setting up.</w:t>
+      </w:r>
+      <w:r>
+        <w:rPr>
+          <w:rFonts w:ascii="Times New Roman" w:hAnsi="Times New Roman" w:cs="Times New Roman"/>
           <w:sz w:val="24"/>
         </w:rPr>
         <w:t xml:space="preserve"> </w:t>
       </w:r>
-      <w:r>
-        <w:rPr>
-          <w:rFonts w:ascii="Times New Roman" w:hAnsi="Times New Roman" w:cs="Times New Roman"/>
-          <w:sz w:val="24"/>
-        </w:rPr>
-        <w:t>Thomas</w:t>
-      </w:r>
-      <w:r>
-        <w:rPr>
-          <w:rFonts w:ascii="Times New Roman" w:hAnsi="Times New Roman" w:cs="Times New Roman"/>
-          <w:sz w:val="24"/>
-        </w:rPr>
-        <w:t xml:space="preserve"> is doing</w:t>
-      </w:r>
-      <w:r>
-        <w:rPr>
-          <w:rFonts w:ascii="Times New Roman" w:hAnsi="Times New Roman" w:cs="Times New Roman" w:hint="eastAsia"/>
+    </w:p>
+    <w:p>
+      <w:pPr>
+        <w:ind w:firstLine="420"/>
+        <w:rPr>
+          <w:rFonts w:ascii="Times New Roman" w:hAnsi="Times New Roman" w:cs="Times New Roman"/>
+          <w:sz w:val="24"/>
+        </w:rPr>
+      </w:pPr>
+      <w:r>
+        <w:rPr>
+          <w:rFonts w:ascii="Times New Roman" w:hAnsi="Times New Roman" w:cs="Times New Roman"/>
+          <w:sz w:val="24"/>
+        </w:rPr>
+        <w:t xml:space="preserve">Secondly, </w:t>
+      </w:r>
+      <w:r>
+        <w:rPr>
+          <w:rFonts w:ascii="Times New Roman" w:hAnsi="Times New Roman" w:cs="Times New Roman"/>
+          <w:sz w:val="24"/>
+        </w:rPr>
+        <w:t xml:space="preserve">due to the different </w:t>
+      </w:r>
+      <w:r>
+        <w:rPr>
+          <w:rFonts w:ascii="Times New Roman" w:hAnsi="Times New Roman" w:cs="Times New Roman"/>
+          <w:sz w:val="24"/>
+        </w:rPr>
+        <w:t xml:space="preserve">schedule, we cannot meet as frequent as </w:t>
+      </w:r>
+      <w:r>
+        <w:rPr>
+          <w:rFonts w:ascii="Times New Roman" w:hAnsi="Times New Roman" w:cs="Times New Roman"/>
+          <w:sz w:val="24"/>
+        </w:rPr>
+        <w:t xml:space="preserve">we can. Our common </w:t>
+      </w:r>
+      <w:r>
+        <w:rPr>
+          <w:rFonts w:ascii="Times New Roman" w:hAnsi="Times New Roman" w:cs="Times New Roman"/>
+          <w:sz w:val="24"/>
+        </w:rPr>
+        <w:t xml:space="preserve">schedule would be Saturday for about </w:t>
+      </w:r>
+      <w:r>
+        <w:rPr>
+          <w:rFonts w:ascii="Times New Roman" w:hAnsi="Times New Roman" w:cs="Times New Roman"/>
+          <w:sz w:val="24"/>
+        </w:rPr>
+        <w:t xml:space="preserve">1 to 2 hours, which could be relatively short to work together. </w:t>
+      </w:r>
+      <w:r>
+        <w:rPr>
+          <w:rFonts w:ascii="Times New Roman" w:hAnsi="Times New Roman" w:cs="Times New Roman"/>
+          <w:sz w:val="24"/>
+        </w:rPr>
+        <w:t xml:space="preserve">Instead, we decided to </w:t>
+      </w:r>
+      <w:r>
+        <w:rPr>
+          <w:rFonts w:ascii="Times New Roman" w:hAnsi="Times New Roman" w:cs="Times New Roman"/>
+          <w:sz w:val="24"/>
+        </w:rPr>
+        <w:t xml:space="preserve">meet as small group, </w:t>
+      </w:r>
+      <w:r>
+        <w:rPr>
+          <w:rFonts w:ascii="Times New Roman" w:hAnsi="Times New Roman" w:cs="Times New Roman"/>
+          <w:sz w:val="24"/>
+        </w:rPr>
+        <w:t xml:space="preserve">it helps a lot. </w:t>
+      </w:r>
+      <w:r>
+        <w:rPr>
+          <w:rFonts w:ascii="Times New Roman" w:hAnsi="Times New Roman" w:cs="Times New Roman"/>
+          <w:sz w:val="24"/>
+        </w:rPr>
+        <w:t>During a</w:t>
+      </w:r>
+      <w:r>
+        <w:rPr>
+          <w:rFonts w:ascii="Times New Roman" w:hAnsi="Times New Roman" w:cs="Times New Roman"/>
+          <w:sz w:val="24"/>
+        </w:rPr>
+        <w:t xml:space="preserve"> small group meeting</w:t>
+      </w:r>
+      <w:r>
+        <w:rPr>
+          <w:rFonts w:ascii="Times New Roman" w:hAnsi="Times New Roman" w:cs="Times New Roman"/>
+          <w:sz w:val="24"/>
+        </w:rPr>
+        <w:t>, people work on problems that they have on their coding</w:t>
+      </w:r>
+      <w:r>
+        <w:rPr>
+          <w:rFonts w:ascii="Times New Roman" w:hAnsi="Times New Roman" w:cs="Times New Roman"/>
+          <w:sz w:val="24"/>
+        </w:rPr>
+        <w:t>.</w:t>
+      </w:r>
+      <w:r>
+        <w:rPr>
+          <w:rFonts w:ascii="Times New Roman" w:hAnsi="Times New Roman" w:cs="Times New Roman"/>
           <w:sz w:val="24"/>
         </w:rPr>
         <w:t xml:space="preserve"> </w:t>
@@ -2122,21 +2786,145 @@
           <w:rFonts w:ascii="Times New Roman" w:hAnsi="Times New Roman" w:cs="Times New Roman"/>
           <w:sz w:val="24"/>
         </w:rPr>
-        <w:t xml:space="preserve">Executive Class, </w:t>
-      </w:r>
-      <w:r>
-        <w:rPr>
-          <w:rFonts w:ascii="Times New Roman" w:hAnsi="Times New Roman" w:cs="Times New Roman"/>
-          <w:sz w:val="24"/>
-        </w:rPr>
-        <w:t>which</w:t>
-      </w:r>
-      <w:r>
-        <w:rPr>
-          <w:rFonts w:ascii="Times New Roman" w:hAnsi="Times New Roman" w:cs="Times New Roman"/>
-          <w:sz w:val="24"/>
-        </w:rPr>
-        <w:t xml:space="preserve"> prints the user interface</w:t>
+        <w:t>T</w:t>
+      </w:r>
+      <w:r>
+        <w:rPr>
+          <w:rFonts w:ascii="Times New Roman" w:hAnsi="Times New Roman" w:cs="Times New Roman"/>
+          <w:sz w:val="24"/>
+        </w:rPr>
+        <w:t xml:space="preserve">hanks to </w:t>
+      </w:r>
+      <w:r>
+        <w:rPr>
+          <w:rFonts w:ascii="Times New Roman" w:hAnsi="Times New Roman" w:cs="Times New Roman"/>
+          <w:sz w:val="24"/>
+        </w:rPr>
+        <w:t xml:space="preserve">it, </w:t>
+      </w:r>
+      <w:r>
+        <w:rPr>
+          <w:rFonts w:ascii="Times New Roman" w:hAnsi="Times New Roman" w:cs="Times New Roman"/>
+          <w:sz w:val="24"/>
+        </w:rPr>
+        <w:t xml:space="preserve">we solved a lot of </w:t>
+      </w:r>
+      <w:r>
+        <w:rPr>
+          <w:rFonts w:ascii="Times New Roman" w:hAnsi="Times New Roman" w:cs="Times New Roman"/>
+          <w:sz w:val="24"/>
+        </w:rPr>
+        <w:t>critical problems in our program and kept the game functional.</w:t>
+      </w:r>
+    </w:p>
+    <w:p>
+      <w:pPr>
+        <w:ind w:firstLine="420"/>
+        <w:rPr>
+          <w:rFonts w:ascii="Times New Roman" w:hAnsi="Times New Roman" w:cs="Times New Roman"/>
+          <w:sz w:val="24"/>
+        </w:rPr>
+      </w:pPr>
+      <w:r>
+        <w:rPr>
+          <w:rFonts w:ascii="Times New Roman" w:hAnsi="Times New Roman" w:cs="Times New Roman"/>
+          <w:sz w:val="24"/>
+        </w:rPr>
+        <w:t>C</w:t>
+      </w:r>
+      <w:r>
+        <w:rPr>
+          <w:rFonts w:ascii="Times New Roman" w:hAnsi="Times New Roman" w:cs="Times New Roman"/>
+          <w:sz w:val="24"/>
+        </w:rPr>
+        <w:t>ollaboration</w:t>
+      </w:r>
+      <w:r>
+        <w:rPr>
+          <w:rFonts w:ascii="Times New Roman" w:hAnsi="Times New Roman" w:cs="Times New Roman"/>
+          <w:sz w:val="24"/>
+        </w:rPr>
+        <w:t xml:space="preserve"> between team members is definitely one of the c</w:t>
+      </w:r>
+      <w:r>
+        <w:rPr>
+          <w:rFonts w:ascii="Times New Roman" w:hAnsi="Times New Roman" w:cs="Times New Roman"/>
+          <w:sz w:val="24"/>
+        </w:rPr>
+        <w:t xml:space="preserve">hallenges. We are all </w:t>
+      </w:r>
+      <w:r>
+        <w:rPr>
+          <w:rFonts w:ascii="Times New Roman" w:hAnsi="Times New Roman" w:cs="Times New Roman"/>
+          <w:sz w:val="24"/>
+        </w:rPr>
+        <w:lastRenderedPageBreak/>
+        <w:t xml:space="preserve">new to </w:t>
+      </w:r>
+      <w:r>
+        <w:rPr>
+          <w:rFonts w:ascii="Times New Roman" w:hAnsi="Times New Roman" w:cs="Times New Roman"/>
+          <w:sz w:val="24"/>
+        </w:rPr>
+        <w:t xml:space="preserve">the </w:t>
+      </w:r>
+      <w:r>
+        <w:rPr>
+          <w:rFonts w:ascii="Times New Roman" w:hAnsi="Times New Roman" w:cs="Times New Roman"/>
+          <w:sz w:val="24"/>
+        </w:rPr>
+        <w:t xml:space="preserve">GitHub platform, we made a </w:t>
+      </w:r>
+      <w:proofErr w:type="gramStart"/>
+      <w:r>
+        <w:rPr>
+          <w:rFonts w:ascii="Times New Roman" w:hAnsi="Times New Roman" w:cs="Times New Roman"/>
+          <w:sz w:val="24"/>
+        </w:rPr>
+        <w:t>lot</w:t>
+      </w:r>
+      <w:proofErr w:type="gramEnd"/>
+      <w:r>
+        <w:rPr>
+          <w:rFonts w:ascii="Times New Roman" w:hAnsi="Times New Roman" w:cs="Times New Roman"/>
+          <w:sz w:val="24"/>
+        </w:rPr>
+        <w:t xml:space="preserve"> mistakes </w:t>
+      </w:r>
+      <w:r>
+        <w:rPr>
+          <w:rFonts w:ascii="Times New Roman" w:hAnsi="Times New Roman" w:cs="Times New Roman"/>
+          <w:sz w:val="24"/>
+        </w:rPr>
+        <w:t xml:space="preserve">when we were using it. </w:t>
+      </w:r>
+      <w:r>
+        <w:rPr>
+          <w:rFonts w:ascii="Times New Roman" w:hAnsi="Times New Roman" w:cs="Times New Roman"/>
+          <w:sz w:val="24"/>
+        </w:rPr>
+        <w:t>We have to constantly keep each other up to date</w:t>
+      </w:r>
+      <w:r>
+        <w:rPr>
+          <w:rFonts w:ascii="Times New Roman" w:hAnsi="Times New Roman" w:cs="Times New Roman"/>
+          <w:sz w:val="24"/>
+        </w:rPr>
+        <w:t xml:space="preserve"> on what we were working with. </w:t>
+      </w:r>
+      <w:r>
+        <w:rPr>
+          <w:rFonts w:ascii="Times New Roman" w:hAnsi="Times New Roman" w:cs="Times New Roman"/>
+          <w:sz w:val="24"/>
+        </w:rPr>
+        <w:t>Every time someone is trying to</w:t>
+      </w:r>
+      <w:r>
+        <w:rPr>
+          <w:rFonts w:ascii="Times New Roman" w:hAnsi="Times New Roman" w:cs="Times New Roman"/>
+          <w:sz w:val="24"/>
+        </w:rPr>
+        <w:t xml:space="preserve"> push their work to master branch</w:t>
       </w:r>
       <w:r>
         <w:rPr>
@@ -2150,161 +2938,49 @@
           <w:rFonts w:ascii="Times New Roman" w:hAnsi="Times New Roman" w:cs="Times New Roman"/>
           <w:sz w:val="24"/>
         </w:rPr>
-        <w:t>main menu</w:t>
-      </w:r>
-      <w:r>
-        <w:rPr>
-          <w:rFonts w:ascii="Times New Roman" w:hAnsi="Times New Roman" w:cs="Times New Roman"/>
-          <w:sz w:val="24"/>
-        </w:rPr>
-        <w:t xml:space="preserve"> </w:t>
-      </w:r>
-      <w:r>
-        <w:rPr>
-          <w:rFonts w:ascii="Times New Roman" w:hAnsi="Times New Roman" w:cs="Times New Roman"/>
-          <w:sz w:val="24"/>
-        </w:rPr>
-        <w:t xml:space="preserve">and </w:t>
-      </w:r>
-      <w:r>
-        <w:rPr>
-          <w:rFonts w:ascii="Times New Roman" w:hAnsi="Times New Roman" w:cs="Times New Roman"/>
-          <w:sz w:val="24"/>
-        </w:rPr>
-        <w:t xml:space="preserve">battleship game </w:t>
-      </w:r>
-      <w:r>
-        <w:rPr>
-          <w:rFonts w:ascii="Times New Roman" w:hAnsi="Times New Roman" w:cs="Times New Roman"/>
-          <w:sz w:val="24"/>
-        </w:rPr>
-        <w:t xml:space="preserve">rule. </w:t>
-      </w:r>
-      <w:r>
-        <w:rPr>
-          <w:rFonts w:ascii="Times New Roman" w:hAnsi="Times New Roman" w:cs="Times New Roman"/>
-          <w:sz w:val="24"/>
-        </w:rPr>
-        <w:t>Haonan</w:t>
-      </w:r>
-      <w:r>
-        <w:rPr>
-          <w:rFonts w:ascii="Times New Roman" w:hAnsi="Times New Roman" w:cs="Times New Roman"/>
-          <w:sz w:val="24"/>
-        </w:rPr>
-        <w:t xml:space="preserve"> </w:t>
-      </w:r>
-      <w:r>
-        <w:rPr>
-          <w:rFonts w:ascii="Times New Roman" w:hAnsi="Times New Roman" w:cs="Times New Roman"/>
-          <w:sz w:val="24"/>
-        </w:rPr>
-        <w:t xml:space="preserve">implemented </w:t>
-      </w:r>
-      <w:r>
-        <w:rPr>
-          <w:rFonts w:ascii="Times New Roman" w:hAnsi="Times New Roman" w:cs="Times New Roman"/>
-          <w:sz w:val="24"/>
-        </w:rPr>
-        <w:t>Player Class</w:t>
-      </w:r>
-      <w:r>
-        <w:rPr>
-          <w:rFonts w:ascii="Times New Roman" w:hAnsi="Times New Roman" w:cs="Times New Roman"/>
-          <w:sz w:val="24"/>
-        </w:rPr>
-        <w:t xml:space="preserve">, it controls player’s movement like shoot or </w:t>
-      </w:r>
-      <w:r>
-        <w:rPr>
-          <w:rFonts w:ascii="Times New Roman" w:hAnsi="Times New Roman" w:cs="Times New Roman"/>
-          <w:sz w:val="24"/>
-        </w:rPr>
-        <w:t>get shot</w:t>
-      </w:r>
-      <w:r>
-        <w:rPr>
-          <w:rFonts w:ascii="Times New Roman" w:hAnsi="Times New Roman" w:cs="Times New Roman"/>
-          <w:sz w:val="24"/>
-        </w:rPr>
-        <w:t xml:space="preserve"> by other player</w:t>
-      </w:r>
-      <w:r>
-        <w:rPr>
-          <w:rFonts w:ascii="Times New Roman" w:hAnsi="Times New Roman" w:cs="Times New Roman"/>
-          <w:sz w:val="24"/>
-        </w:rPr>
-        <w:t>, he also did documentation for the group.</w:t>
-      </w:r>
-      <w:r>
-        <w:rPr>
-          <w:rFonts w:ascii="Times New Roman" w:hAnsi="Times New Roman" w:cs="Times New Roman" w:hint="eastAsia"/>
-          <w:sz w:val="24"/>
-        </w:rPr>
-        <w:t xml:space="preserve"> </w:t>
-      </w:r>
-      <w:r>
-        <w:rPr>
-          <w:rFonts w:ascii="Times New Roman" w:hAnsi="Times New Roman" w:cs="Times New Roman"/>
-          <w:sz w:val="24"/>
-        </w:rPr>
-        <w:t>Sarah</w:t>
-      </w:r>
-      <w:r>
-        <w:rPr>
-          <w:rFonts w:ascii="Times New Roman" w:hAnsi="Times New Roman" w:cs="Times New Roman"/>
-          <w:sz w:val="24"/>
-        </w:rPr>
-        <w:t xml:space="preserve"> helped doing </w:t>
-      </w:r>
-      <w:r>
-        <w:rPr>
-          <w:rFonts w:ascii="Times New Roman" w:hAnsi="Times New Roman" w:cs="Times New Roman"/>
-          <w:sz w:val="24"/>
-        </w:rPr>
-        <w:t xml:space="preserve">players shooting </w:t>
-      </w:r>
-      <w:r>
-        <w:rPr>
-          <w:rFonts w:ascii="Times New Roman" w:hAnsi="Times New Roman" w:cs="Times New Roman"/>
-          <w:sz w:val="24"/>
-        </w:rPr>
-        <w:t xml:space="preserve">function </w:t>
-      </w:r>
-      <w:r>
-        <w:rPr>
-          <w:rFonts w:ascii="Times New Roman" w:hAnsi="Times New Roman" w:cs="Times New Roman"/>
-          <w:sz w:val="24"/>
-        </w:rPr>
-        <w:t xml:space="preserve">and </w:t>
-      </w:r>
-      <w:r>
-        <w:rPr>
-          <w:rFonts w:ascii="Times New Roman" w:hAnsi="Times New Roman" w:cs="Times New Roman"/>
-          <w:sz w:val="24"/>
-        </w:rPr>
-        <w:t xml:space="preserve">make sure </w:t>
-      </w:r>
-      <w:r>
-        <w:rPr>
-          <w:rFonts w:ascii="Times New Roman" w:hAnsi="Times New Roman" w:cs="Times New Roman"/>
-          <w:sz w:val="24"/>
-        </w:rPr>
-        <w:t xml:space="preserve">board </w:t>
-      </w:r>
-      <w:r>
-        <w:rPr>
-          <w:rFonts w:ascii="Times New Roman" w:hAnsi="Times New Roman" w:cs="Times New Roman"/>
-          <w:sz w:val="24"/>
-        </w:rPr>
-        <w:t xml:space="preserve">is </w:t>
-      </w:r>
-      <w:r>
-        <w:rPr>
-          <w:rFonts w:ascii="Times New Roman" w:hAnsi="Times New Roman" w:cs="Times New Roman"/>
-          <w:sz w:val="24"/>
-        </w:rPr>
-        <w:t>being updated</w:t>
+        <w:t>he/she</w:t>
+      </w:r>
+      <w:r>
+        <w:rPr>
+          <w:rFonts w:ascii="Times New Roman" w:hAnsi="Times New Roman" w:cs="Times New Roman"/>
+          <w:sz w:val="24"/>
+        </w:rPr>
+        <w:t xml:space="preserve"> will </w:t>
+      </w:r>
+      <w:r>
+        <w:rPr>
+          <w:rFonts w:ascii="Times New Roman" w:hAnsi="Times New Roman" w:cs="Times New Roman"/>
+          <w:sz w:val="24"/>
+        </w:rPr>
+        <w:t xml:space="preserve">text other group members in GroupMe and </w:t>
+      </w:r>
+      <w:r>
+        <w:rPr>
+          <w:rFonts w:ascii="Times New Roman" w:hAnsi="Times New Roman" w:cs="Times New Roman"/>
+          <w:sz w:val="24"/>
+        </w:rPr>
+        <w:t>avoid merge conflict. It is a lit</w:t>
+      </w:r>
+      <w:r>
+        <w:rPr>
+          <w:rFonts w:ascii="Times New Roman" w:hAnsi="Times New Roman" w:cs="Times New Roman"/>
+          <w:sz w:val="24"/>
+        </w:rPr>
+        <w:t>tle annoying at the first time, because you have to stop your work and pull</w:t>
+      </w:r>
+      <w:r>
+        <w:rPr>
+          <w:rFonts w:ascii="Times New Roman" w:hAnsi="Times New Roman" w:cs="Times New Roman"/>
+          <w:sz w:val="24"/>
+        </w:rPr>
+        <w:t xml:space="preserve"> others’ work first</w:t>
+      </w:r>
+      <w:r>
+        <w:rPr>
+          <w:rFonts w:ascii="Times New Roman" w:hAnsi="Times New Roman" w:cs="Times New Roman"/>
+          <w:sz w:val="24"/>
+        </w:rPr>
+        <w:t>, but we all get used to it</w:t>
       </w:r>
       <w:r>
         <w:rPr>
@@ -2313,288 +2989,6 @@
         </w:rPr>
         <w:t>.</w:t>
       </w:r>
-      <w:r>
-        <w:rPr>
-          <w:rFonts w:ascii="Times New Roman" w:hAnsi="Times New Roman" w:cs="Times New Roman" w:hint="eastAsia"/>
-          <w:sz w:val="24"/>
-        </w:rPr>
-        <w:t xml:space="preserve"> </w:t>
-      </w:r>
-      <w:r>
-        <w:rPr>
-          <w:rFonts w:ascii="Times New Roman" w:hAnsi="Times New Roman" w:cs="Times New Roman"/>
-          <w:sz w:val="24"/>
-        </w:rPr>
-        <w:t>Markus</w:t>
-      </w:r>
-      <w:r>
-        <w:rPr>
-          <w:rFonts w:ascii="Times New Roman" w:hAnsi="Times New Roman" w:cs="Times New Roman"/>
-          <w:sz w:val="24"/>
-        </w:rPr>
-        <w:t xml:space="preserve"> did </w:t>
-      </w:r>
-      <w:r>
-        <w:rPr>
-          <w:rFonts w:ascii="Times New Roman" w:hAnsi="Times New Roman" w:cs="Times New Roman"/>
-          <w:sz w:val="24"/>
-        </w:rPr>
-        <w:t xml:space="preserve">most of </w:t>
-      </w:r>
-      <w:r>
-        <w:rPr>
-          <w:rFonts w:ascii="Times New Roman" w:hAnsi="Times New Roman" w:cs="Times New Roman"/>
-          <w:sz w:val="24"/>
-        </w:rPr>
-        <w:t>Ship</w:t>
-      </w:r>
-      <w:r>
-        <w:rPr>
-          <w:rFonts w:ascii="Times New Roman" w:hAnsi="Times New Roman" w:cs="Times New Roman"/>
-          <w:sz w:val="24"/>
-        </w:rPr>
-        <w:t xml:space="preserve"> related</w:t>
-      </w:r>
-      <w:r>
-        <w:rPr>
-          <w:rFonts w:ascii="Times New Roman" w:hAnsi="Times New Roman" w:cs="Times New Roman"/>
-          <w:sz w:val="24"/>
-        </w:rPr>
-        <w:t xml:space="preserve"> </w:t>
-      </w:r>
-      <w:r>
-        <w:rPr>
-          <w:rFonts w:ascii="Times New Roman" w:hAnsi="Times New Roman" w:cs="Times New Roman"/>
-          <w:sz w:val="24"/>
-        </w:rPr>
-        <w:t xml:space="preserve">methods </w:t>
-      </w:r>
-      <w:r>
-        <w:rPr>
-          <w:rFonts w:ascii="Times New Roman" w:hAnsi="Times New Roman" w:cs="Times New Roman"/>
-          <w:sz w:val="24"/>
-        </w:rPr>
-        <w:t xml:space="preserve">and put the ship tracker </w:t>
-      </w:r>
-      <w:r>
-        <w:rPr>
-          <w:rFonts w:ascii="Times New Roman" w:hAnsi="Times New Roman" w:cs="Times New Roman"/>
-          <w:sz w:val="24"/>
-        </w:rPr>
-        <w:t>o</w:t>
-      </w:r>
-      <w:r>
-        <w:rPr>
-          <w:rFonts w:ascii="Times New Roman" w:hAnsi="Times New Roman" w:cs="Times New Roman"/>
-          <w:sz w:val="24"/>
-        </w:rPr>
-        <w:t>n board.</w:t>
-      </w:r>
-    </w:p>
-    <w:p>
-      <w:pPr>
-        <w:rPr>
-          <w:rFonts w:ascii="Times New Roman" w:hAnsi="Times New Roman" w:cs="Times New Roman"/>
-          <w:sz w:val="24"/>
-        </w:rPr>
-      </w:pPr>
-    </w:p>
-    <w:p>
-      <w:pPr>
-        <w:rPr>
-          <w:rFonts w:ascii="Times New Roman" w:hAnsi="Times New Roman" w:cs="Times New Roman"/>
-          <w:sz w:val="24"/>
-        </w:rPr>
-      </w:pPr>
-    </w:p>
-    <w:p>
-      <w:pPr>
-        <w:rPr>
-          <w:rFonts w:ascii="Times New Roman" w:hAnsi="Times New Roman" w:cs="Times New Roman" w:hint="eastAsia"/>
-          <w:sz w:val="24"/>
-        </w:rPr>
-      </w:pPr>
-    </w:p>
-    <w:p>
-      <w:pPr>
-        <w:jc w:val="center"/>
-        <w:rPr>
-          <w:rFonts w:ascii="Times New Roman" w:hAnsi="Times New Roman" w:cs="Times New Roman"/>
-          <w:sz w:val="24"/>
-          <w:u w:val="single"/>
-        </w:rPr>
-      </w:pPr>
-      <w:r>
-        <w:rPr>
-          <w:rFonts w:ascii="Times New Roman" w:hAnsi="Times New Roman" w:cs="Times New Roman" w:hint="eastAsia"/>
-          <w:sz w:val="24"/>
-          <w:u w:val="single"/>
-        </w:rPr>
-        <w:t>C</w:t>
-      </w:r>
-      <w:r>
-        <w:rPr>
-          <w:rFonts w:ascii="Times New Roman" w:hAnsi="Times New Roman" w:cs="Times New Roman"/>
-          <w:sz w:val="24"/>
-          <w:u w:val="single"/>
-        </w:rPr>
-        <w:t>hallenges:</w:t>
-      </w:r>
-    </w:p>
-    <w:p>
-      <w:pPr>
-        <w:rPr>
-          <w:rFonts w:ascii="Times New Roman" w:hAnsi="Times New Roman" w:cs="Times New Roman"/>
-          <w:sz w:val="24"/>
-        </w:rPr>
-      </w:pPr>
-      <w:r>
-        <w:rPr>
-          <w:rFonts w:ascii="Times New Roman" w:hAnsi="Times New Roman" w:cs="Times New Roman"/>
-          <w:sz w:val="24"/>
-        </w:rPr>
-        <w:tab/>
-      </w:r>
-      <w:r>
-        <w:rPr>
-          <w:rFonts w:ascii="Times New Roman" w:hAnsi="Times New Roman" w:cs="Times New Roman"/>
-          <w:sz w:val="24"/>
-        </w:rPr>
-        <w:t>First of all, s</w:t>
-      </w:r>
-      <w:r>
-        <w:rPr>
-          <w:rFonts w:ascii="Times New Roman" w:hAnsi="Times New Roman" w:cs="Times New Roman"/>
-          <w:sz w:val="24"/>
-        </w:rPr>
-        <w:t>ince this is our first group project, everyone is excited about it</w:t>
-      </w:r>
-      <w:r>
-        <w:rPr>
-          <w:rFonts w:ascii="Times New Roman" w:hAnsi="Times New Roman" w:cs="Times New Roman"/>
-          <w:sz w:val="24"/>
-        </w:rPr>
-        <w:t xml:space="preserve"> and they shared a </w:t>
-      </w:r>
-      <w:r>
-        <w:rPr>
-          <w:rFonts w:ascii="Times New Roman" w:hAnsi="Times New Roman" w:cs="Times New Roman"/>
-          <w:sz w:val="24"/>
-        </w:rPr>
-        <w:t>lot of</w:t>
-      </w:r>
-      <w:r>
-        <w:rPr>
-          <w:rFonts w:ascii="Times New Roman" w:hAnsi="Times New Roman" w:cs="Times New Roman"/>
-          <w:sz w:val="24"/>
-        </w:rPr>
-        <w:t xml:space="preserve"> brilliant ideas</w:t>
-      </w:r>
-      <w:r>
-        <w:rPr>
-          <w:rFonts w:ascii="Times New Roman" w:hAnsi="Times New Roman" w:cs="Times New Roman"/>
-          <w:sz w:val="24"/>
-        </w:rPr>
-        <w:t xml:space="preserve"> for setting up the game, and here I mean a lot! </w:t>
-      </w:r>
-      <w:r>
-        <w:rPr>
-          <w:rFonts w:ascii="Times New Roman" w:hAnsi="Times New Roman" w:cs="Times New Roman"/>
-          <w:sz w:val="24"/>
-        </w:rPr>
-        <w:t xml:space="preserve">We </w:t>
-      </w:r>
-      <w:r>
-        <w:rPr>
-          <w:rFonts w:ascii="Times New Roman" w:hAnsi="Times New Roman" w:cs="Times New Roman"/>
-          <w:sz w:val="24"/>
-        </w:rPr>
-        <w:t xml:space="preserve">just have too many thoughts about this game, which increased difficulty for everyone </w:t>
-      </w:r>
-      <w:r>
-        <w:rPr>
-          <w:rFonts w:ascii="Times New Roman" w:hAnsi="Times New Roman" w:cs="Times New Roman"/>
-          <w:sz w:val="24"/>
-        </w:rPr>
-        <w:t xml:space="preserve">staying </w:t>
-      </w:r>
-      <w:r>
-        <w:rPr>
-          <w:rFonts w:ascii="Times New Roman" w:hAnsi="Times New Roman" w:cs="Times New Roman"/>
-          <w:sz w:val="24"/>
-        </w:rPr>
-        <w:t>on the same page</w:t>
-      </w:r>
-      <w:r>
-        <w:rPr>
-          <w:rFonts w:ascii="Times New Roman" w:hAnsi="Times New Roman" w:cs="Times New Roman"/>
-          <w:sz w:val="24"/>
-        </w:rPr>
-        <w:t>.</w:t>
-      </w:r>
-      <w:r>
-        <w:rPr>
-          <w:rFonts w:ascii="Times New Roman" w:hAnsi="Times New Roman" w:cs="Times New Roman" w:hint="eastAsia"/>
-          <w:sz w:val="24"/>
-        </w:rPr>
-        <w:t xml:space="preserve"> </w:t>
-      </w:r>
-      <w:r>
-        <w:rPr>
-          <w:rFonts w:ascii="Times New Roman" w:hAnsi="Times New Roman" w:cs="Times New Roman"/>
-          <w:sz w:val="24"/>
-        </w:rPr>
-        <w:t xml:space="preserve">For example, we nearly spent </w:t>
-      </w:r>
-      <w:r>
-        <w:rPr>
-          <w:rFonts w:ascii="Times New Roman" w:hAnsi="Times New Roman" w:cs="Times New Roman"/>
-          <w:sz w:val="24"/>
-        </w:rPr>
-        <w:t>most of time discussing what features we should add into the game in one of our meeting, which</w:t>
-      </w:r>
-      <w:r>
-        <w:rPr>
-          <w:rFonts w:ascii="Times New Roman" w:hAnsi="Times New Roman" w:cs="Times New Roman"/>
-          <w:sz w:val="24"/>
-        </w:rPr>
-        <w:t xml:space="preserve"> was super fun, because everyone got involved</w:t>
-      </w:r>
-      <w:r>
-        <w:rPr>
-          <w:rFonts w:ascii="Times New Roman" w:hAnsi="Times New Roman" w:cs="Times New Roman"/>
-          <w:sz w:val="24"/>
-        </w:rPr>
-        <w:t>. But at the end of meeting, we barely ha</w:t>
-      </w:r>
-      <w:r>
-        <w:rPr>
-          <w:rFonts w:ascii="Times New Roman" w:hAnsi="Times New Roman" w:cs="Times New Roman"/>
-          <w:sz w:val="24"/>
-        </w:rPr>
-        <w:t xml:space="preserve">d </w:t>
-      </w:r>
-      <w:r>
-        <w:rPr>
-          <w:rFonts w:ascii="Times New Roman" w:hAnsi="Times New Roman" w:cs="Times New Roman"/>
-          <w:sz w:val="24"/>
-        </w:rPr>
-        <w:t>any thoughts in common</w:t>
-      </w:r>
-      <w:r>
-        <w:rPr>
-          <w:rFonts w:ascii="Times New Roman" w:hAnsi="Times New Roman" w:cs="Times New Roman"/>
-          <w:sz w:val="24"/>
-        </w:rPr>
-        <w:t xml:space="preserve"> and didn’t have a specific plan for game setting up.</w:t>
-      </w:r>
-      <w:r>
-        <w:rPr>
-          <w:rFonts w:ascii="Times New Roman" w:hAnsi="Times New Roman" w:cs="Times New Roman"/>
-          <w:sz w:val="24"/>
-        </w:rPr>
-        <w:t xml:space="preserve"> </w:t>
-      </w:r>
     </w:p>
     <w:p>
       <w:pPr>
@@ -2604,319 +2998,12 @@
           <w:sz w:val="24"/>
         </w:rPr>
       </w:pPr>
-      <w:r>
-        <w:rPr>
-          <w:rFonts w:ascii="Times New Roman" w:hAnsi="Times New Roman" w:cs="Times New Roman"/>
-          <w:sz w:val="24"/>
-        </w:rPr>
-        <w:t xml:space="preserve">Secondly, </w:t>
-      </w:r>
-      <w:r>
-        <w:rPr>
-          <w:rFonts w:ascii="Times New Roman" w:hAnsi="Times New Roman" w:cs="Times New Roman"/>
-          <w:sz w:val="24"/>
-        </w:rPr>
-        <w:t xml:space="preserve">due to the different </w:t>
-      </w:r>
-      <w:r>
-        <w:rPr>
-          <w:rFonts w:ascii="Times New Roman" w:hAnsi="Times New Roman" w:cs="Times New Roman"/>
-          <w:sz w:val="24"/>
-        </w:rPr>
-        <w:t xml:space="preserve">schedule, we cannot meet as frequent as </w:t>
-      </w:r>
-      <w:r>
-        <w:rPr>
-          <w:rFonts w:ascii="Times New Roman" w:hAnsi="Times New Roman" w:cs="Times New Roman"/>
-          <w:sz w:val="24"/>
-        </w:rPr>
-        <w:t xml:space="preserve">we can. Our common </w:t>
-      </w:r>
-      <w:r>
-        <w:rPr>
-          <w:rFonts w:ascii="Times New Roman" w:hAnsi="Times New Roman" w:cs="Times New Roman"/>
-          <w:sz w:val="24"/>
-        </w:rPr>
-        <w:t xml:space="preserve">schedule would be Saturday for about </w:t>
-      </w:r>
-      <w:r>
-        <w:rPr>
-          <w:rFonts w:ascii="Times New Roman" w:hAnsi="Times New Roman" w:cs="Times New Roman"/>
-          <w:sz w:val="24"/>
-        </w:rPr>
-        <w:t xml:space="preserve">1 to 2 hours, which could be relatively short to work together. </w:t>
-      </w:r>
-      <w:r>
-        <w:rPr>
-          <w:rFonts w:ascii="Times New Roman" w:hAnsi="Times New Roman" w:cs="Times New Roman"/>
-          <w:sz w:val="24"/>
-        </w:rPr>
-        <w:t xml:space="preserve">Instead, we decided to </w:t>
-      </w:r>
-      <w:r>
-        <w:rPr>
-          <w:rFonts w:ascii="Times New Roman" w:hAnsi="Times New Roman" w:cs="Times New Roman"/>
-          <w:sz w:val="24"/>
-        </w:rPr>
-        <w:t xml:space="preserve">meet as small group, </w:t>
-      </w:r>
-      <w:r>
-        <w:rPr>
-          <w:rFonts w:ascii="Times New Roman" w:hAnsi="Times New Roman" w:cs="Times New Roman"/>
-          <w:sz w:val="24"/>
-        </w:rPr>
-        <w:t xml:space="preserve">it helps a lot. </w:t>
-      </w:r>
-      <w:r>
-        <w:rPr>
-          <w:rFonts w:ascii="Times New Roman" w:hAnsi="Times New Roman" w:cs="Times New Roman"/>
-          <w:sz w:val="24"/>
-        </w:rPr>
-        <w:t>During a</w:t>
-      </w:r>
-      <w:r>
-        <w:rPr>
-          <w:rFonts w:ascii="Times New Roman" w:hAnsi="Times New Roman" w:cs="Times New Roman"/>
-          <w:sz w:val="24"/>
-        </w:rPr>
-        <w:t xml:space="preserve"> small group meeting</w:t>
-      </w:r>
-      <w:r>
-        <w:rPr>
-          <w:rFonts w:ascii="Times New Roman" w:hAnsi="Times New Roman" w:cs="Times New Roman"/>
-          <w:sz w:val="24"/>
-        </w:rPr>
-        <w:t>, people work on problems that they have on their coding</w:t>
-      </w:r>
-      <w:r>
-        <w:rPr>
-          <w:rFonts w:ascii="Times New Roman" w:hAnsi="Times New Roman" w:cs="Times New Roman"/>
-          <w:sz w:val="24"/>
-        </w:rPr>
-        <w:t>.</w:t>
-      </w:r>
-      <w:r>
-        <w:rPr>
-          <w:rFonts w:ascii="Times New Roman" w:hAnsi="Times New Roman" w:cs="Times New Roman"/>
-          <w:sz w:val="24"/>
-        </w:rPr>
-        <w:t xml:space="preserve"> </w:t>
-      </w:r>
-      <w:r>
-        <w:rPr>
-          <w:rFonts w:ascii="Times New Roman" w:hAnsi="Times New Roman" w:cs="Times New Roman"/>
-          <w:sz w:val="24"/>
-        </w:rPr>
-        <w:t>T</w:t>
-      </w:r>
-      <w:r>
-        <w:rPr>
-          <w:rFonts w:ascii="Times New Roman" w:hAnsi="Times New Roman" w:cs="Times New Roman"/>
-          <w:sz w:val="24"/>
-        </w:rPr>
-        <w:t xml:space="preserve">hanks to </w:t>
-      </w:r>
-      <w:r>
-        <w:rPr>
-          <w:rFonts w:ascii="Times New Roman" w:hAnsi="Times New Roman" w:cs="Times New Roman"/>
-          <w:sz w:val="24"/>
-        </w:rPr>
-        <w:t xml:space="preserve">it, </w:t>
-      </w:r>
-      <w:r>
-        <w:rPr>
-          <w:rFonts w:ascii="Times New Roman" w:hAnsi="Times New Roman" w:cs="Times New Roman"/>
-          <w:sz w:val="24"/>
-        </w:rPr>
-        <w:t xml:space="preserve">we solved a lot of </w:t>
-      </w:r>
-      <w:r>
-        <w:rPr>
-          <w:rFonts w:ascii="Times New Roman" w:hAnsi="Times New Roman" w:cs="Times New Roman"/>
-          <w:sz w:val="24"/>
-        </w:rPr>
-        <w:t>critical problems in our program and kept the game functional.</w:t>
-      </w:r>
     </w:p>
     <w:p>
       <w:pPr>
         <w:ind w:firstLine="420"/>
         <w:rPr>
           <w:rFonts w:ascii="Times New Roman" w:hAnsi="Times New Roman" w:cs="Times New Roman"/>
-          <w:sz w:val="24"/>
-        </w:rPr>
-      </w:pPr>
-      <w:r>
-        <w:rPr>
-          <w:rFonts w:ascii="Times New Roman" w:hAnsi="Times New Roman" w:cs="Times New Roman"/>
-          <w:sz w:val="24"/>
-        </w:rPr>
-        <w:t>C</w:t>
-      </w:r>
-      <w:r>
-        <w:rPr>
-          <w:rFonts w:ascii="Times New Roman" w:hAnsi="Times New Roman" w:cs="Times New Roman"/>
-          <w:sz w:val="24"/>
-        </w:rPr>
-        <w:t>ollaboration</w:t>
-      </w:r>
-      <w:r>
-        <w:rPr>
-          <w:rFonts w:ascii="Times New Roman" w:hAnsi="Times New Roman" w:cs="Times New Roman"/>
-          <w:sz w:val="24"/>
-        </w:rPr>
-        <w:t xml:space="preserve"> between team members is definitely one of the c</w:t>
-      </w:r>
-      <w:r>
-        <w:rPr>
-          <w:rFonts w:ascii="Times New Roman" w:hAnsi="Times New Roman" w:cs="Times New Roman"/>
-          <w:sz w:val="24"/>
-        </w:rPr>
-        <w:t xml:space="preserve">hallenges. We are all new to </w:t>
-      </w:r>
-      <w:r>
-        <w:rPr>
-          <w:rFonts w:ascii="Times New Roman" w:hAnsi="Times New Roman" w:cs="Times New Roman"/>
-          <w:sz w:val="24"/>
-        </w:rPr>
-        <w:t xml:space="preserve">the </w:t>
-      </w:r>
-      <w:r>
-        <w:rPr>
-          <w:rFonts w:ascii="Times New Roman" w:hAnsi="Times New Roman" w:cs="Times New Roman"/>
-          <w:sz w:val="24"/>
-        </w:rPr>
-        <w:t xml:space="preserve">GitHub platform, we made a </w:t>
-      </w:r>
-      <w:proofErr w:type="gramStart"/>
-      <w:r>
-        <w:rPr>
-          <w:rFonts w:ascii="Times New Roman" w:hAnsi="Times New Roman" w:cs="Times New Roman"/>
-          <w:sz w:val="24"/>
-        </w:rPr>
-        <w:t>lot</w:t>
-      </w:r>
-      <w:proofErr w:type="gramEnd"/>
-      <w:r>
-        <w:rPr>
-          <w:rFonts w:ascii="Times New Roman" w:hAnsi="Times New Roman" w:cs="Times New Roman"/>
-          <w:sz w:val="24"/>
-        </w:rPr>
-        <w:t xml:space="preserve"> mistakes </w:t>
-      </w:r>
-      <w:r>
-        <w:rPr>
-          <w:rFonts w:ascii="Times New Roman" w:hAnsi="Times New Roman" w:cs="Times New Roman"/>
-          <w:sz w:val="24"/>
-        </w:rPr>
-        <w:t xml:space="preserve">when we were using it. </w:t>
-      </w:r>
-      <w:r>
-        <w:rPr>
-          <w:rFonts w:ascii="Times New Roman" w:hAnsi="Times New Roman" w:cs="Times New Roman"/>
-          <w:sz w:val="24"/>
-        </w:rPr>
-        <w:t>We have to constantly keep each other up to date</w:t>
-      </w:r>
-      <w:r>
-        <w:rPr>
-          <w:rFonts w:ascii="Times New Roman" w:hAnsi="Times New Roman" w:cs="Times New Roman"/>
-          <w:sz w:val="24"/>
-        </w:rPr>
-        <w:t xml:space="preserve"> on what we were working with. </w:t>
-      </w:r>
-      <w:r>
-        <w:rPr>
-          <w:rFonts w:ascii="Times New Roman" w:hAnsi="Times New Roman" w:cs="Times New Roman"/>
-          <w:sz w:val="24"/>
-        </w:rPr>
-        <w:t>Every time someone is trying to</w:t>
-      </w:r>
-      <w:r>
-        <w:rPr>
-          <w:rFonts w:ascii="Times New Roman" w:hAnsi="Times New Roman" w:cs="Times New Roman"/>
-          <w:sz w:val="24"/>
-        </w:rPr>
-        <w:t xml:space="preserve"> push their work to master branch</w:t>
-      </w:r>
-      <w:r>
-        <w:rPr>
-          <w:rFonts w:ascii="Times New Roman" w:hAnsi="Times New Roman" w:cs="Times New Roman"/>
-          <w:sz w:val="24"/>
-        </w:rPr>
-        <w:t xml:space="preserve">, </w:t>
-      </w:r>
-      <w:r>
-        <w:rPr>
-          <w:rFonts w:ascii="Times New Roman" w:hAnsi="Times New Roman" w:cs="Times New Roman"/>
-          <w:sz w:val="24"/>
-        </w:rPr>
-        <w:t>he/she</w:t>
-      </w:r>
-      <w:r>
-        <w:rPr>
-          <w:rFonts w:ascii="Times New Roman" w:hAnsi="Times New Roman" w:cs="Times New Roman"/>
-          <w:sz w:val="24"/>
-        </w:rPr>
-        <w:t xml:space="preserve"> will </w:t>
-      </w:r>
-      <w:r>
-        <w:rPr>
-          <w:rFonts w:ascii="Times New Roman" w:hAnsi="Times New Roman" w:cs="Times New Roman"/>
-          <w:sz w:val="24"/>
-        </w:rPr>
-        <w:t xml:space="preserve">text other group members in GroupMe and </w:t>
-      </w:r>
-      <w:r>
-        <w:rPr>
-          <w:rFonts w:ascii="Times New Roman" w:hAnsi="Times New Roman" w:cs="Times New Roman"/>
-          <w:sz w:val="24"/>
-        </w:rPr>
-        <w:t>avoid merge conflict. It is a lit</w:t>
-      </w:r>
-      <w:r>
-        <w:rPr>
-          <w:rFonts w:ascii="Times New Roman" w:hAnsi="Times New Roman" w:cs="Times New Roman"/>
-          <w:sz w:val="24"/>
-        </w:rPr>
-        <w:t>tle annoying at the first time, because you have to stop your work and pull</w:t>
-      </w:r>
-      <w:r>
-        <w:rPr>
-          <w:rFonts w:ascii="Times New Roman" w:hAnsi="Times New Roman" w:cs="Times New Roman"/>
-          <w:sz w:val="24"/>
-        </w:rPr>
-        <w:t xml:space="preserve"> others’ work first</w:t>
-      </w:r>
-      <w:r>
-        <w:rPr>
-          <w:rFonts w:ascii="Times New Roman" w:hAnsi="Times New Roman" w:cs="Times New Roman"/>
-          <w:sz w:val="24"/>
-        </w:rPr>
-        <w:t>, but we all get used to it</w:t>
-      </w:r>
-      <w:r>
-        <w:rPr>
-          <w:rFonts w:ascii="Times New Roman" w:hAnsi="Times New Roman" w:cs="Times New Roman"/>
-          <w:sz w:val="24"/>
-        </w:rPr>
-        <w:t>.</w:t>
-      </w:r>
-    </w:p>
-    <w:p>
-      <w:pPr>
-        <w:ind w:firstLine="420"/>
-        <w:rPr>
-          <w:rFonts w:ascii="Times New Roman" w:hAnsi="Times New Roman" w:cs="Times New Roman" w:hint="eastAsia"/>
-          <w:sz w:val="24"/>
-        </w:rPr>
-      </w:pPr>
-    </w:p>
-    <w:p>
-      <w:pPr>
-        <w:ind w:firstLine="420"/>
-        <w:rPr>
-          <w:rFonts w:ascii="Times New Roman" w:hAnsi="Times New Roman" w:cs="Times New Roman" w:hint="eastAsia"/>
           <w:sz w:val="24"/>
         </w:rPr>
       </w:pPr>
@@ -3012,7 +3099,7 @@
     </w:p>
     <w:p>
       <w:pPr>
-        <w:pStyle w:val="aa"/>
+        <w:pStyle w:val="ListParagraph"/>
         <w:numPr>
           <w:ilvl w:val="0"/>
           <w:numId w:val="1"/>
@@ -3047,7 +3134,7 @@
     </w:p>
     <w:p>
       <w:pPr>
-        <w:pStyle w:val="aa"/>
+        <w:pStyle w:val="ListParagraph"/>
         <w:numPr>
           <w:ilvl w:val="0"/>
           <w:numId w:val="1"/>
@@ -3068,7 +3155,7 @@
     </w:p>
     <w:p>
       <w:pPr>
-        <w:pStyle w:val="aa"/>
+        <w:pStyle w:val="ListParagraph"/>
         <w:numPr>
           <w:ilvl w:val="0"/>
           <w:numId w:val="1"/>
@@ -3096,7 +3183,7 @@
     </w:p>
     <w:p>
       <w:pPr>
-        <w:pStyle w:val="aa"/>
+        <w:pStyle w:val="ListParagraph"/>
         <w:numPr>
           <w:ilvl w:val="0"/>
           <w:numId w:val="1"/>
@@ -3384,8 +3471,6 @@
           <w:sz w:val="24"/>
         </w:rPr>
       </w:pPr>
-      <w:bookmarkStart w:id="0" w:name="_GoBack"/>
-      <w:bookmarkEnd w:id="0"/>
     </w:p>
     <w:p>
       <w:pPr>
@@ -3454,7 +3539,7 @@
     <w:p>
       <w:pPr>
         <w:rPr>
-          <w:rFonts w:ascii="Times New Roman" w:hAnsi="Times New Roman" w:cs="Times New Roman" w:hint="eastAsia"/>
+          <w:rFonts w:ascii="Times New Roman" w:hAnsi="Times New Roman" w:cs="Times New Roman"/>
           <w:sz w:val="24"/>
         </w:rPr>
       </w:pPr>
@@ -3625,7 +3710,7 @@
     </w:rPrDefault>
     <w:pPrDefault/>
   </w:docDefaults>
-  <w:latentStyles w:defLockedState="0" w:defUIPriority="99" w:defSemiHidden="0" w:defUnhideWhenUsed="0" w:defQFormat="0" w:count="377">
+  <w:latentStyles w:defLockedState="0" w:defUIPriority="99" w:defSemiHidden="0" w:defUnhideWhenUsed="0" w:defQFormat="0" w:count="375">
     <w:lsdException w:name="Normal" w:uiPriority="0" w:qFormat="1"/>
     <w:lsdException w:name="heading 1" w:uiPriority="9" w:qFormat="1"/>
     <w:lsdException w:name="heading 2" w:semiHidden="1" w:uiPriority="9" w:unhideWhenUsed="1" w:qFormat="1"/>
@@ -4001,10 +4086,8 @@
     <w:lsdException w:name="Smart Hyperlink" w:semiHidden="1" w:unhideWhenUsed="1"/>
     <w:lsdException w:name="Hashtag" w:semiHidden="1" w:unhideWhenUsed="1"/>
     <w:lsdException w:name="Unresolved Mention" w:semiHidden="1" w:unhideWhenUsed="1"/>
-    <w:lsdException w:name="Smart Link" w:semiHidden="1" w:unhideWhenUsed="1"/>
-    <w:lsdException w:name="Smart Link Error" w:semiHidden="1" w:unhideWhenUsed="1"/>
   </w:latentStyles>
-  <w:style w:type="paragraph" w:default="1" w:styleId="a">
+  <w:style w:type="paragraph" w:default="1" w:styleId="Normal">
     <w:name w:val="Normal"/>
     <w:qFormat/>
     <w:pPr>
@@ -4012,13 +4095,13 @@
       <w:jc w:val="both"/>
     </w:pPr>
   </w:style>
-  <w:style w:type="character" w:default="1" w:styleId="a0">
+  <w:style w:type="character" w:default="1" w:styleId="DefaultParagraphFont">
     <w:name w:val="Default Paragraph Font"/>
     <w:uiPriority w:val="1"/>
     <w:semiHidden/>
     <w:unhideWhenUsed/>
   </w:style>
-  <w:style w:type="table" w:default="1" w:styleId="a1">
+  <w:style w:type="table" w:default="1" w:styleId="TableNormal">
     <w:name w:val="Normal Table"/>
     <w:uiPriority w:val="99"/>
     <w:semiHidden/>
@@ -4033,16 +4116,16 @@
       </w:tblCellMar>
     </w:tblPr>
   </w:style>
-  <w:style w:type="numbering" w:default="1" w:styleId="a2">
+  <w:style w:type="numbering" w:default="1" w:styleId="NoList">
     <w:name w:val="No List"/>
     <w:uiPriority w:val="99"/>
     <w:semiHidden/>
     <w:unhideWhenUsed/>
   </w:style>
-  <w:style w:type="paragraph" w:styleId="a3">
+  <w:style w:type="paragraph" w:styleId="Header">
     <w:name w:val="header"/>
-    <w:basedOn w:val="a"/>
-    <w:link w:val="a4"/>
+    <w:basedOn w:val="Normal"/>
+    <w:link w:val="HeaderChar"/>
     <w:uiPriority w:val="99"/>
     <w:unhideWhenUsed/>
     <w:rsid w:val="00207ECA"/>
@@ -4062,10 +4145,10 @@
       <w:szCs w:val="18"/>
     </w:rPr>
   </w:style>
-  <w:style w:type="character" w:customStyle="1" w:styleId="a4">
-    <w:name w:val="页眉 字符"/>
-    <w:basedOn w:val="a0"/>
-    <w:link w:val="a3"/>
+  <w:style w:type="character" w:customStyle="1" w:styleId="HeaderChar">
+    <w:name w:val="Header Char"/>
+    <w:basedOn w:val="DefaultParagraphFont"/>
+    <w:link w:val="Header"/>
     <w:uiPriority w:val="99"/>
     <w:rsid w:val="00207ECA"/>
     <w:rPr>
@@ -4073,10 +4156,10 @@
       <w:szCs w:val="18"/>
     </w:rPr>
   </w:style>
-  <w:style w:type="paragraph" w:styleId="a5">
+  <w:style w:type="paragraph" w:styleId="Footer">
     <w:name w:val="footer"/>
-    <w:basedOn w:val="a"/>
-    <w:link w:val="a6"/>
+    <w:basedOn w:val="Normal"/>
+    <w:link w:val="FooterChar"/>
     <w:uiPriority w:val="99"/>
     <w:unhideWhenUsed/>
     <w:rsid w:val="00207ECA"/>
@@ -4093,10 +4176,10 @@
       <w:szCs w:val="18"/>
     </w:rPr>
   </w:style>
-  <w:style w:type="character" w:customStyle="1" w:styleId="a6">
-    <w:name w:val="页脚 字符"/>
-    <w:basedOn w:val="a0"/>
-    <w:link w:val="a5"/>
+  <w:style w:type="character" w:customStyle="1" w:styleId="FooterChar">
+    <w:name w:val="Footer Char"/>
+    <w:basedOn w:val="DefaultParagraphFont"/>
+    <w:link w:val="Footer"/>
     <w:uiPriority w:val="99"/>
     <w:rsid w:val="00207ECA"/>
     <w:rPr>
@@ -4104,9 +4187,9 @@
       <w:szCs w:val="18"/>
     </w:rPr>
   </w:style>
-  <w:style w:type="character" w:styleId="a7">
+  <w:style w:type="character" w:styleId="Hyperlink">
     <w:name w:val="Hyperlink"/>
-    <w:basedOn w:val="a0"/>
+    <w:basedOn w:val="DefaultParagraphFont"/>
     <w:uiPriority w:val="99"/>
     <w:unhideWhenUsed/>
     <w:rsid w:val="003A0862"/>
@@ -4115,9 +4198,9 @@
       <w:u w:val="single"/>
     </w:rPr>
   </w:style>
-  <w:style w:type="character" w:styleId="a8">
+  <w:style w:type="character" w:styleId="UnresolvedMention">
     <w:name w:val="Unresolved Mention"/>
-    <w:basedOn w:val="a0"/>
+    <w:basedOn w:val="DefaultParagraphFont"/>
     <w:uiPriority w:val="99"/>
     <w:semiHidden/>
     <w:unhideWhenUsed/>
@@ -4127,9 +4210,9 @@
       <w:shd w:val="clear" w:color="auto" w:fill="E1DFDD"/>
     </w:rPr>
   </w:style>
-  <w:style w:type="character" w:styleId="a9">
+  <w:style w:type="character" w:styleId="FollowedHyperlink">
     <w:name w:val="FollowedHyperlink"/>
-    <w:basedOn w:val="a0"/>
+    <w:basedOn w:val="DefaultParagraphFont"/>
     <w:uiPriority w:val="99"/>
     <w:semiHidden/>
     <w:unhideWhenUsed/>
@@ -4139,9 +4222,9 @@
       <w:u w:val="single"/>
     </w:rPr>
   </w:style>
-  <w:style w:type="paragraph" w:styleId="aa">
+  <w:style w:type="paragraph" w:styleId="ListParagraph">
     <w:name w:val="List Paragraph"/>
-    <w:basedOn w:val="a"/>
+    <w:basedOn w:val="Normal"/>
     <w:uiPriority w:val="34"/>
     <w:qFormat/>
     <w:rsid w:val="00E419BC"/>

</xml_diff>

<commit_message>
updated Retrospective write up
</commit_message>
<xml_diff>
--- a/Documentation/Retrospective.docx
+++ b/Documentation/Retrospective.docx
@@ -382,7 +382,7 @@
     </w:p>
     <w:p>
       <w:pPr>
-        <w:ind w:firstLineChars="900" w:firstLine="2160"/>
+        <w:ind w:firstLineChars="900" w:firstLine="1890"/>
         <w:rPr>
           <w:rFonts w:ascii="Times New Roman" w:hAnsi="Times New Roman" w:cs="Times New Roman"/>
           <w:sz w:val="24"/>
@@ -391,7 +391,7 @@
       <w:hyperlink r:id="rId7" w:history="1">
         <w:r>
           <w:rPr>
-            <w:rStyle w:val="Hyperlink"/>
+            <w:rStyle w:val="a7"/>
             <w:rFonts w:ascii="Times New Roman" w:hAnsi="Times New Roman" w:cs="Times New Roman"/>
             <w:sz w:val="24"/>
           </w:rPr>
@@ -1911,6 +1911,7 @@
         <w:rPr>
           <w:rFonts w:ascii="Times New Roman" w:hAnsi="Times New Roman" w:cs="Times New Roman"/>
           <w:b/>
+          <w:bCs/>
           <w:sz w:val="24"/>
         </w:rPr>
       </w:pPr>
@@ -1918,24 +1919,34 @@
         <w:rPr>
           <w:rFonts w:ascii="Times New Roman" w:hAnsi="Times New Roman" w:cs="Times New Roman"/>
           <w:b/>
-          <w:sz w:val="24"/>
-        </w:rPr>
-        <w:t>Meeting 12:</w:t>
-      </w:r>
-    </w:p>
-    <w:p>
-      <w:pPr>
-        <w:rPr>
-          <w:rFonts w:ascii="Times New Roman" w:hAnsi="Times New Roman" w:cs="Times New Roman"/>
-          <w:sz w:val="24"/>
-        </w:rPr>
-      </w:pPr>
-      <w:r>
-        <w:rPr>
-          <w:rFonts w:ascii="Times New Roman" w:hAnsi="Times New Roman" w:cs="Times New Roman"/>
-          <w:sz w:val="24"/>
-        </w:rPr>
-        <w:t>09/21/2019 @ 3PM</w:t>
+          <w:bCs/>
+          <w:sz w:val="24"/>
+        </w:rPr>
+        <w:t>Meeting 12</w:t>
+      </w:r>
+      <w:r>
+        <w:rPr>
+          <w:rFonts w:ascii="Times New Roman" w:hAnsi="Times New Roman" w:cs="Times New Roman"/>
+          <w:b/>
+          <w:bCs/>
+          <w:sz w:val="24"/>
+        </w:rPr>
+        <w:t>:</w:t>
+      </w:r>
+    </w:p>
+    <w:p>
+      <w:pPr>
+        <w:rPr>
+          <w:rFonts w:ascii="Times New Roman" w:hAnsi="Times New Roman" w:cs="Times New Roman"/>
+          <w:sz w:val="24"/>
+        </w:rPr>
+      </w:pPr>
+      <w:r>
+        <w:rPr>
+          <w:rFonts w:ascii="Times New Roman" w:hAnsi="Times New Roman" w:cs="Times New Roman"/>
+          <w:sz w:val="24"/>
+        </w:rPr>
+        <w:t>09/21/2019 @ 3:00PM to 6:13PM</w:t>
       </w:r>
     </w:p>
     <w:p>
@@ -1965,7 +1976,7 @@
           <w:rFonts w:ascii="Times New Roman" w:hAnsi="Times New Roman" w:cs="Times New Roman"/>
           <w:sz w:val="24"/>
         </w:rPr>
-        <w:t>Markus, Chance</w:t>
+        <w:t>Chance, Markus</w:t>
       </w:r>
     </w:p>
     <w:p>
@@ -1995,16 +2006,166 @@
           <w:rFonts w:ascii="Times New Roman" w:hAnsi="Times New Roman" w:cs="Times New Roman"/>
           <w:sz w:val="24"/>
         </w:rPr>
-        <w:t>*</w:t>
+        <w:t>*Fixed existing bugs</w:t>
+      </w:r>
+    </w:p>
+    <w:p>
+      <w:pPr>
+        <w:rPr>
+          <w:rFonts w:ascii="Times New Roman" w:hAnsi="Times New Roman" w:cs="Times New Roman"/>
+          <w:sz w:val="24"/>
+        </w:rPr>
+      </w:pPr>
+      <w:r>
+        <w:rPr>
+          <w:rFonts w:ascii="Times New Roman" w:hAnsi="Times New Roman" w:cs="Times New Roman"/>
+          <w:sz w:val="24"/>
+        </w:rPr>
+        <w:t>*Fixed newly created bugs</w:t>
+      </w:r>
+    </w:p>
+    <w:p>
+      <w:pPr>
+        <w:rPr>
+          <w:rFonts w:ascii="Times New Roman" w:hAnsi="Times New Roman" w:cs="Times New Roman"/>
+          <w:sz w:val="24"/>
+        </w:rPr>
+      </w:pPr>
+      <w:r>
+        <w:rPr>
+          <w:rFonts w:ascii="Times New Roman" w:hAnsi="Times New Roman" w:cs="Times New Roman"/>
+          <w:sz w:val="24"/>
+        </w:rPr>
+        <w:t>*Fixed output placement</w:t>
+      </w:r>
+    </w:p>
+    <w:p>
+      <w:pPr>
+        <w:rPr>
+          <w:rFonts w:ascii="Times New Roman" w:hAnsi="Times New Roman" w:cs="Times New Roman"/>
+          <w:sz w:val="24"/>
+        </w:rPr>
+      </w:pPr>
+      <w:r>
+        <w:rPr>
+          <w:rFonts w:ascii="Times New Roman" w:hAnsi="Times New Roman" w:cs="Times New Roman"/>
+          <w:sz w:val="24"/>
+        </w:rPr>
+        <w:t>*Added some features</w:t>
+      </w:r>
+    </w:p>
+    <w:p>
+      <w:pPr>
+        <w:rPr>
+          <w:rFonts w:ascii="Times New Roman" w:hAnsi="Times New Roman" w:cs="Times New Roman"/>
+          <w:sz w:val="24"/>
+        </w:rPr>
+      </w:pPr>
+    </w:p>
+    <w:p>
+      <w:pPr>
+        <w:rPr>
+          <w:rFonts w:ascii="Times New Roman" w:hAnsi="Times New Roman" w:cs="Times New Roman"/>
+          <w:b/>
+          <w:bCs/>
+          <w:sz w:val="24"/>
+        </w:rPr>
+      </w:pPr>
+      <w:r>
+        <w:rPr>
+          <w:rFonts w:ascii="Times New Roman" w:hAnsi="Times New Roman" w:cs="Times New Roman"/>
+          <w:b/>
+          <w:bCs/>
+          <w:sz w:val="24"/>
+        </w:rPr>
+        <w:t>Meeting 13</w:t>
+      </w:r>
+      <w:r>
+        <w:rPr>
+          <w:rFonts w:ascii="Times New Roman" w:hAnsi="Times New Roman" w:cs="Times New Roman"/>
+          <w:b/>
+          <w:bCs/>
+          <w:sz w:val="24"/>
+        </w:rPr>
+        <w:t>:</w:t>
       </w:r>
       <w:bookmarkStart w:id="0" w:name="_GoBack"/>
       <w:bookmarkEnd w:id="0"/>
-      <w:r>
-        <w:rPr>
-          <w:rFonts w:ascii="Times New Roman" w:hAnsi="Times New Roman" w:cs="Times New Roman"/>
-          <w:sz w:val="24"/>
-        </w:rPr>
-        <w:t>Working on fixing bugs and making game more stable</w:t>
+    </w:p>
+    <w:p>
+      <w:pPr>
+        <w:rPr>
+          <w:rFonts w:ascii="Times New Roman" w:hAnsi="Times New Roman" w:cs="Times New Roman"/>
+          <w:sz w:val="24"/>
+        </w:rPr>
+      </w:pPr>
+      <w:r>
+        <w:rPr>
+          <w:rFonts w:ascii="Times New Roman" w:hAnsi="Times New Roman" w:cs="Times New Roman"/>
+          <w:sz w:val="24"/>
+        </w:rPr>
+        <w:t>09/21/2019 @ 6:13PM to 7:13PM</w:t>
+      </w:r>
+    </w:p>
+    <w:p>
+      <w:pPr>
+        <w:rPr>
+          <w:rFonts w:ascii="Times New Roman" w:hAnsi="Times New Roman" w:cs="Times New Roman"/>
+          <w:sz w:val="24"/>
+        </w:rPr>
+      </w:pPr>
+      <w:r>
+        <w:rPr>
+          <w:rFonts w:ascii="Times New Roman" w:hAnsi="Times New Roman" w:cs="Times New Roman"/>
+          <w:sz w:val="24"/>
+        </w:rPr>
+        <w:t>Location: Eaton</w:t>
+      </w:r>
+    </w:p>
+    <w:p>
+      <w:pPr>
+        <w:rPr>
+          <w:rFonts w:ascii="Times New Roman" w:hAnsi="Times New Roman" w:cs="Times New Roman"/>
+          <w:sz w:val="24"/>
+        </w:rPr>
+      </w:pPr>
+      <w:r>
+        <w:rPr>
+          <w:rFonts w:ascii="Times New Roman" w:hAnsi="Times New Roman" w:cs="Times New Roman"/>
+          <w:sz w:val="24"/>
+        </w:rPr>
+        <w:t>Agenda:</w:t>
+      </w:r>
+    </w:p>
+    <w:p>
+      <w:pPr>
+        <w:rPr>
+          <w:rFonts w:ascii="Times New Roman" w:hAnsi="Times New Roman" w:cs="Times New Roman"/>
+          <w:sz w:val="24"/>
+        </w:rPr>
+      </w:pPr>
+      <w:r>
+        <w:rPr>
+          <w:rFonts w:ascii="Times New Roman" w:hAnsi="Times New Roman" w:cs="Times New Roman"/>
+          <w:sz w:val="24"/>
+        </w:rPr>
+        <w:t xml:space="preserve">*Checked </w:t>
+      </w:r>
+      <w:proofErr w:type="spellStart"/>
+      <w:r>
+        <w:rPr>
+          <w:rFonts w:ascii="Times New Roman" w:hAnsi="Times New Roman" w:cs="Times New Roman"/>
+          <w:sz w:val="24"/>
+        </w:rPr>
+        <w:t>Valgrind</w:t>
+      </w:r>
+      <w:proofErr w:type="spellEnd"/>
+      <w:r>
+        <w:rPr>
+          <w:rFonts w:ascii="Times New Roman" w:hAnsi="Times New Roman" w:cs="Times New Roman"/>
+          <w:sz w:val="24"/>
+        </w:rPr>
+        <w:t xml:space="preserve"> and fixed ALL MEMORY LEAKS AND ERRORS</w:t>
       </w:r>
     </w:p>
     <w:p>
@@ -2630,7 +2791,15 @@
           <w:rFonts w:ascii="Times New Roman" w:hAnsi="Times New Roman" w:cs="Times New Roman"/>
           <w:sz w:val="24"/>
         </w:rPr>
-        <w:t>most of time discussing what features we should add into the game in one of our meeting, which</w:t>
+        <w:t xml:space="preserve">most of time discussing what features we should </w:t>
+      </w:r>
+      <w:r>
+        <w:rPr>
+          <w:rFonts w:ascii="Times New Roman" w:hAnsi="Times New Roman" w:cs="Times New Roman"/>
+          <w:sz w:val="24"/>
+        </w:rPr>
+        <w:lastRenderedPageBreak/>
+        <w:t>add into the game in one of our meeting, which</w:t>
       </w:r>
       <w:r>
         <w:rPr>
@@ -2851,15 +3020,7 @@
           <w:rFonts w:ascii="Times New Roman" w:hAnsi="Times New Roman" w:cs="Times New Roman"/>
           <w:sz w:val="24"/>
         </w:rPr>
-        <w:t xml:space="preserve">hallenges. We are all </w:t>
-      </w:r>
-      <w:r>
-        <w:rPr>
-          <w:rFonts w:ascii="Times New Roman" w:hAnsi="Times New Roman" w:cs="Times New Roman"/>
-          <w:sz w:val="24"/>
-        </w:rPr>
-        <w:lastRenderedPageBreak/>
-        <w:t xml:space="preserve">new to </w:t>
+        <w:t xml:space="preserve">hallenges. We are all new to </w:t>
       </w:r>
       <w:r>
         <w:rPr>
@@ -3099,7 +3260,7 @@
     </w:p>
     <w:p>
       <w:pPr>
-        <w:pStyle w:val="ListParagraph"/>
+        <w:pStyle w:val="aa"/>
         <w:numPr>
           <w:ilvl w:val="0"/>
           <w:numId w:val="1"/>
@@ -3134,7 +3295,7 @@
     </w:p>
     <w:p>
       <w:pPr>
-        <w:pStyle w:val="ListParagraph"/>
+        <w:pStyle w:val="aa"/>
         <w:numPr>
           <w:ilvl w:val="0"/>
           <w:numId w:val="1"/>
@@ -3155,7 +3316,7 @@
     </w:p>
     <w:p>
       <w:pPr>
-        <w:pStyle w:val="ListParagraph"/>
+        <w:pStyle w:val="aa"/>
         <w:numPr>
           <w:ilvl w:val="0"/>
           <w:numId w:val="1"/>
@@ -3183,7 +3344,7 @@
     </w:p>
     <w:p>
       <w:pPr>
-        <w:pStyle w:val="ListParagraph"/>
+        <w:pStyle w:val="aa"/>
         <w:numPr>
           <w:ilvl w:val="0"/>
           <w:numId w:val="1"/>
@@ -3710,7 +3871,7 @@
     </w:rPrDefault>
     <w:pPrDefault/>
   </w:docDefaults>
-  <w:latentStyles w:defLockedState="0" w:defUIPriority="99" w:defSemiHidden="0" w:defUnhideWhenUsed="0" w:defQFormat="0" w:count="375">
+  <w:latentStyles w:defLockedState="0" w:defUIPriority="99" w:defSemiHidden="0" w:defUnhideWhenUsed="0" w:defQFormat="0" w:count="377">
     <w:lsdException w:name="Normal" w:uiPriority="0" w:qFormat="1"/>
     <w:lsdException w:name="heading 1" w:uiPriority="9" w:qFormat="1"/>
     <w:lsdException w:name="heading 2" w:semiHidden="1" w:uiPriority="9" w:unhideWhenUsed="1" w:qFormat="1"/>
@@ -3816,7 +3977,6 @@
     <w:lsdException w:name="HTML Sample" w:semiHidden="1" w:unhideWhenUsed="1"/>
     <w:lsdException w:name="HTML Typewriter" w:semiHidden="1" w:unhideWhenUsed="1"/>
     <w:lsdException w:name="HTML Variable" w:semiHidden="1" w:unhideWhenUsed="1"/>
-    <w:lsdException w:name="Normal Table" w:semiHidden="1" w:unhideWhenUsed="1"/>
     <w:lsdException w:name="annotation subject" w:semiHidden="1" w:unhideWhenUsed="1"/>
     <w:lsdException w:name="No List" w:semiHidden="1" w:unhideWhenUsed="1"/>
     <w:lsdException w:name="Outline List 1" w:semiHidden="1" w:unhideWhenUsed="1"/>
@@ -3862,11 +4022,9 @@
     <w:lsdException w:name="Table Subtle 1" w:semiHidden="1" w:unhideWhenUsed="1"/>
     <w:lsdException w:name="Table Subtle 2" w:semiHidden="1" w:unhideWhenUsed="1"/>
     <w:lsdException w:name="Table Web 1" w:semiHidden="1" w:unhideWhenUsed="1"/>
-    <w:lsdException w:name="Table Web 2" w:semiHidden="1" w:unhideWhenUsed="1"/>
     <w:lsdException w:name="Table Web 3" w:semiHidden="1" w:unhideWhenUsed="1"/>
     <w:lsdException w:name="Balloon Text" w:semiHidden="1" w:unhideWhenUsed="1"/>
     <w:lsdException w:name="Table Grid" w:uiPriority="39"/>
-    <w:lsdException w:name="Table Theme" w:semiHidden="1" w:unhideWhenUsed="1"/>
     <w:lsdException w:name="Placeholder Text" w:semiHidden="1"/>
     <w:lsdException w:name="No Spacing" w:uiPriority="1" w:qFormat="1"/>
     <w:lsdException w:name="Light Shading" w:uiPriority="60"/>
@@ -4086,8 +4244,10 @@
     <w:lsdException w:name="Smart Hyperlink" w:semiHidden="1" w:unhideWhenUsed="1"/>
     <w:lsdException w:name="Hashtag" w:semiHidden="1" w:unhideWhenUsed="1"/>
     <w:lsdException w:name="Unresolved Mention" w:semiHidden="1" w:unhideWhenUsed="1"/>
+    <w:lsdException w:name="Smart Link" w:semiHidden="1" w:unhideWhenUsed="1"/>
+    <w:lsdException w:name="Smart Link Error" w:semiHidden="1" w:unhideWhenUsed="1"/>
   </w:latentStyles>
-  <w:style w:type="paragraph" w:default="1" w:styleId="Normal">
+  <w:style w:type="paragraph" w:default="1" w:styleId="a">
     <w:name w:val="Normal"/>
     <w:qFormat/>
     <w:pPr>
@@ -4095,13 +4255,13 @@
       <w:jc w:val="both"/>
     </w:pPr>
   </w:style>
-  <w:style w:type="character" w:default="1" w:styleId="DefaultParagraphFont">
+  <w:style w:type="character" w:default="1" w:styleId="a0">
     <w:name w:val="Default Paragraph Font"/>
     <w:uiPriority w:val="1"/>
     <w:semiHidden/>
     <w:unhideWhenUsed/>
   </w:style>
-  <w:style w:type="table" w:default="1" w:styleId="TableNormal">
+  <w:style w:type="table" w:default="1" w:styleId="a1">
     <w:name w:val="Normal Table"/>
     <w:uiPriority w:val="99"/>
     <w:semiHidden/>
@@ -4116,16 +4276,16 @@
       </w:tblCellMar>
     </w:tblPr>
   </w:style>
-  <w:style w:type="numbering" w:default="1" w:styleId="NoList">
+  <w:style w:type="numbering" w:default="1" w:styleId="a2">
     <w:name w:val="No List"/>
     <w:uiPriority w:val="99"/>
     <w:semiHidden/>
     <w:unhideWhenUsed/>
   </w:style>
-  <w:style w:type="paragraph" w:styleId="Header">
+  <w:style w:type="paragraph" w:styleId="a3">
     <w:name w:val="header"/>
-    <w:basedOn w:val="Normal"/>
-    <w:link w:val="HeaderChar"/>
+    <w:basedOn w:val="a"/>
+    <w:link w:val="a4"/>
     <w:uiPriority w:val="99"/>
     <w:unhideWhenUsed/>
     <w:rsid w:val="00207ECA"/>
@@ -4145,10 +4305,10 @@
       <w:szCs w:val="18"/>
     </w:rPr>
   </w:style>
-  <w:style w:type="character" w:customStyle="1" w:styleId="HeaderChar">
-    <w:name w:val="Header Char"/>
-    <w:basedOn w:val="DefaultParagraphFont"/>
-    <w:link w:val="Header"/>
+  <w:style w:type="character" w:customStyle="1" w:styleId="a4">
+    <w:name w:val="页眉 字符"/>
+    <w:basedOn w:val="a0"/>
+    <w:link w:val="a3"/>
     <w:uiPriority w:val="99"/>
     <w:rsid w:val="00207ECA"/>
     <w:rPr>
@@ -4156,10 +4316,10 @@
       <w:szCs w:val="18"/>
     </w:rPr>
   </w:style>
-  <w:style w:type="paragraph" w:styleId="Footer">
+  <w:style w:type="paragraph" w:styleId="a5">
     <w:name w:val="footer"/>
-    <w:basedOn w:val="Normal"/>
-    <w:link w:val="FooterChar"/>
+    <w:basedOn w:val="a"/>
+    <w:link w:val="a6"/>
     <w:uiPriority w:val="99"/>
     <w:unhideWhenUsed/>
     <w:rsid w:val="00207ECA"/>
@@ -4176,10 +4336,10 @@
       <w:szCs w:val="18"/>
     </w:rPr>
   </w:style>
-  <w:style w:type="character" w:customStyle="1" w:styleId="FooterChar">
-    <w:name w:val="Footer Char"/>
-    <w:basedOn w:val="DefaultParagraphFont"/>
-    <w:link w:val="Footer"/>
+  <w:style w:type="character" w:customStyle="1" w:styleId="a6">
+    <w:name w:val="页脚 字符"/>
+    <w:basedOn w:val="a0"/>
+    <w:link w:val="a5"/>
     <w:uiPriority w:val="99"/>
     <w:rsid w:val="00207ECA"/>
     <w:rPr>
@@ -4187,9 +4347,9 @@
       <w:szCs w:val="18"/>
     </w:rPr>
   </w:style>
-  <w:style w:type="character" w:styleId="Hyperlink">
+  <w:style w:type="character" w:styleId="a7">
     <w:name w:val="Hyperlink"/>
-    <w:basedOn w:val="DefaultParagraphFont"/>
+    <w:basedOn w:val="a0"/>
     <w:uiPriority w:val="99"/>
     <w:unhideWhenUsed/>
     <w:rsid w:val="003A0862"/>
@@ -4198,9 +4358,9 @@
       <w:u w:val="single"/>
     </w:rPr>
   </w:style>
-  <w:style w:type="character" w:styleId="UnresolvedMention">
+  <w:style w:type="character" w:styleId="a8">
     <w:name w:val="Unresolved Mention"/>
-    <w:basedOn w:val="DefaultParagraphFont"/>
+    <w:basedOn w:val="a0"/>
     <w:uiPriority w:val="99"/>
     <w:semiHidden/>
     <w:unhideWhenUsed/>
@@ -4210,9 +4370,9 @@
       <w:shd w:val="clear" w:color="auto" w:fill="E1DFDD"/>
     </w:rPr>
   </w:style>
-  <w:style w:type="character" w:styleId="FollowedHyperlink">
+  <w:style w:type="character" w:styleId="a9">
     <w:name w:val="FollowedHyperlink"/>
-    <w:basedOn w:val="DefaultParagraphFont"/>
+    <w:basedOn w:val="a0"/>
     <w:uiPriority w:val="99"/>
     <w:semiHidden/>
     <w:unhideWhenUsed/>
@@ -4222,9 +4382,9 @@
       <w:u w:val="single"/>
     </w:rPr>
   </w:style>
-  <w:style w:type="paragraph" w:styleId="ListParagraph">
+  <w:style w:type="paragraph" w:styleId="aa">
     <w:name w:val="List Paragraph"/>
-    <w:basedOn w:val="Normal"/>
+    <w:basedOn w:val="a"/>
     <w:uiPriority w:val="34"/>
     <w:qFormat/>
     <w:rsid w:val="00E419BC"/>

</xml_diff>

<commit_message>
Player class cpp file commenting and updated meeting log
</commit_message>
<xml_diff>
--- a/Documentation/Retrospective.docx
+++ b/Documentation/Retrospective.docx
@@ -2089,8 +2089,6 @@
         </w:rPr>
         <w:t>:</w:t>
       </w:r>
-      <w:bookmarkStart w:id="0" w:name="_GoBack"/>
-      <w:bookmarkEnd w:id="0"/>
     </w:p>
     <w:p>
       <w:pPr>
@@ -3674,43 +3672,93 @@
           <w:sz w:val="24"/>
         </w:rPr>
       </w:pPr>
-      <w:r>
-        <w:rPr>
-          <w:rFonts w:ascii="Times New Roman" w:hAnsi="Times New Roman" w:cs="Times New Roman"/>
-          <w:sz w:val="24"/>
-        </w:rPr>
-        <w:t>https://stackoverflow.com/questions/903221/press-enter-to-continue</w:t>
-      </w:r>
-    </w:p>
-    <w:p>
-      <w:pPr>
-        <w:rPr>
-          <w:rFonts w:ascii="Times New Roman" w:hAnsi="Times New Roman" w:cs="Times New Roman"/>
-          <w:sz w:val="24"/>
-        </w:rPr>
-      </w:pPr>
-      <w:r>
-        <w:rPr>
-          <w:rFonts w:ascii="Times New Roman" w:hAnsi="Times New Roman" w:cs="Times New Roman"/>
-          <w:sz w:val="24"/>
-        </w:rPr>
-        <w:t>https://stackoverflow.com/questions/2616906/how-do-i-output-coloured-text-to-a-linux-terminal</w:t>
-      </w:r>
-    </w:p>
-    <w:p>
-      <w:pPr>
-        <w:rPr>
-          <w:rFonts w:ascii="Times New Roman" w:hAnsi="Times New Roman" w:cs="Times New Roman"/>
-          <w:sz w:val="24"/>
-        </w:rPr>
-      </w:pPr>
-      <w:r>
-        <w:rPr>
-          <w:rFonts w:ascii="Times New Roman" w:hAnsi="Times New Roman" w:cs="Times New Roman"/>
-          <w:sz w:val="24"/>
-        </w:rPr>
-        <w:t>https://stackoverflow.com/questions/5029840/convert-char-to-int-in-c-and-c</w:t>
-      </w:r>
+      <w:hyperlink r:id="rId8" w:history="1">
+        <w:r>
+          <w:rPr>
+            <w:rStyle w:val="a7"/>
+            <w:rFonts w:ascii="Times New Roman" w:hAnsi="Times New Roman" w:cs="Times New Roman"/>
+            <w:sz w:val="24"/>
+          </w:rPr>
+          <w:t>https://stackoverflow.com/questions/903221/press-enter-to-continue</w:t>
+        </w:r>
+      </w:hyperlink>
+      <w:r>
+        <w:rPr>
+          <w:rFonts w:ascii="Times New Roman" w:hAnsi="Times New Roman" w:cs="Times New Roman"/>
+          <w:sz w:val="24"/>
+        </w:rPr>
+        <w:tab/>
+      </w:r>
+    </w:p>
+    <w:p>
+      <w:pPr>
+        <w:rPr>
+          <w:rFonts w:ascii="Times New Roman" w:hAnsi="Times New Roman" w:cs="Times New Roman"/>
+          <w:sz w:val="24"/>
+        </w:rPr>
+      </w:pPr>
+      <w:hyperlink r:id="rId9" w:history="1">
+        <w:r>
+          <w:rPr>
+            <w:rStyle w:val="a7"/>
+            <w:rFonts w:ascii="Times New Roman" w:hAnsi="Times New Roman" w:cs="Times New Roman"/>
+            <w:sz w:val="24"/>
+          </w:rPr>
+          <w:t>https://stackoverflow.com/questions/2616906/how-do-i-output-coloured-text-to-a-linux-terminal</w:t>
+        </w:r>
+      </w:hyperlink>
+      <w:r>
+        <w:rPr>
+          <w:rFonts w:ascii="Times New Roman" w:hAnsi="Times New Roman" w:cs="Times New Roman"/>
+          <w:sz w:val="24"/>
+        </w:rPr>
+        <w:tab/>
+      </w:r>
+    </w:p>
+    <w:p>
+      <w:pPr>
+        <w:rPr>
+          <w:rFonts w:ascii="Times New Roman" w:hAnsi="Times New Roman" w:cs="Times New Roman"/>
+          <w:sz w:val="24"/>
+        </w:rPr>
+      </w:pPr>
+      <w:hyperlink r:id="rId10" w:history="1">
+        <w:r>
+          <w:rPr>
+            <w:rStyle w:val="a7"/>
+            <w:rFonts w:ascii="Times New Roman" w:hAnsi="Times New Roman" w:cs="Times New Roman"/>
+            <w:sz w:val="24"/>
+          </w:rPr>
+          <w:t>https://stackoverflow.com/questions/5029840/convert-char-to-int-in-c-and-c</w:t>
+        </w:r>
+      </w:hyperlink>
+    </w:p>
+    <w:p>
+      <w:pPr>
+        <w:rPr>
+          <w:rFonts w:ascii="Times New Roman" w:hAnsi="Times New Roman" w:cs="Times New Roman" w:hint="eastAsia"/>
+          <w:sz w:val="24"/>
+        </w:rPr>
+      </w:pPr>
+      <w:hyperlink r:id="rId11" w:history="1">
+        <w:r>
+          <w:rPr>
+            <w:rStyle w:val="a7"/>
+            <w:rFonts w:ascii="Times New Roman" w:hAnsi="Times New Roman" w:cs="Times New Roman"/>
+            <w:sz w:val="24"/>
+          </w:rPr>
+          <w:t>https://stackoverflow.com/questions/735204/convert-a-string-in-c-to-upper-case</w:t>
+        </w:r>
+      </w:hyperlink>
+      <w:r>
+        <w:rPr>
+          <w:rFonts w:ascii="Times New Roman" w:hAnsi="Times New Roman" w:cs="Times New Roman"/>
+          <w:sz w:val="24"/>
+        </w:rPr>
+        <w:tab/>
+      </w:r>
+      <w:bookmarkStart w:id="0" w:name="_GoBack"/>
+      <w:bookmarkEnd w:id="0"/>
     </w:p>
     <w:sectPr>
       <w:pgSz w:w="12240" w:h="15840"/>
@@ -3977,6 +4025,7 @@
     <w:lsdException w:name="HTML Sample" w:semiHidden="1" w:unhideWhenUsed="1"/>
     <w:lsdException w:name="HTML Typewriter" w:semiHidden="1" w:unhideWhenUsed="1"/>
     <w:lsdException w:name="HTML Variable" w:semiHidden="1" w:unhideWhenUsed="1"/>
+    <w:lsdException w:name="Normal Table" w:semiHidden="1" w:unhideWhenUsed="1"/>
     <w:lsdException w:name="annotation subject" w:semiHidden="1" w:unhideWhenUsed="1"/>
     <w:lsdException w:name="No List" w:semiHidden="1" w:unhideWhenUsed="1"/>
     <w:lsdException w:name="Outline List 1" w:semiHidden="1" w:unhideWhenUsed="1"/>
@@ -4022,9 +4071,11 @@
     <w:lsdException w:name="Table Subtle 1" w:semiHidden="1" w:unhideWhenUsed="1"/>
     <w:lsdException w:name="Table Subtle 2" w:semiHidden="1" w:unhideWhenUsed="1"/>
     <w:lsdException w:name="Table Web 1" w:semiHidden="1" w:unhideWhenUsed="1"/>
+    <w:lsdException w:name="Table Web 2" w:semiHidden="1" w:unhideWhenUsed="1"/>
     <w:lsdException w:name="Table Web 3" w:semiHidden="1" w:unhideWhenUsed="1"/>
     <w:lsdException w:name="Balloon Text" w:semiHidden="1" w:unhideWhenUsed="1"/>
     <w:lsdException w:name="Table Grid" w:uiPriority="39"/>
+    <w:lsdException w:name="Table Theme" w:semiHidden="1" w:unhideWhenUsed="1"/>
     <w:lsdException w:name="Placeholder Text" w:semiHidden="1"/>
     <w:lsdException w:name="No Spacing" w:uiPriority="1" w:qFormat="1"/>
     <w:lsdException w:name="Light Shading" w:uiPriority="60"/>

</xml_diff>

<commit_message>
updated meeting log etc
</commit_message>
<xml_diff>
--- a/Documentation/Retrospective.docx
+++ b/Documentation/Retrospective.docx
@@ -1,6 +1,6 @@
 
 <file path=word/document.xml><?xml version="1.0" encoding="utf-8"?>
-<w:document xmlns:wpc="http://schemas.microsoft.com/office/word/2010/wordprocessingCanvas" xmlns:mo="http://schemas.microsoft.com/office/mac/office/2008/main" xmlns:mc="http://schemas.openxmlformats.org/markup-compatibility/2006" xmlns:mv="urn:schemas-microsoft-com:mac:vml" xmlns:o="urn:schemas-microsoft-com:office:office" xmlns:r="http://schemas.openxmlformats.org/officeDocument/2006/relationships" xmlns:m="http://schemas.openxmlformats.org/officeDocument/2006/math" xmlns:v="urn:schemas-microsoft-com:vml" xmlns:wp14="http://schemas.microsoft.com/office/word/2010/wordprocessingDrawing" xmlns:wp="http://schemas.openxmlformats.org/drawingml/2006/wordprocessingDrawing" xmlns:w10="urn:schemas-microsoft-com:office:word" xmlns:w="http://schemas.openxmlformats.org/wordprocessingml/2006/main" xmlns:w14="http://schemas.microsoft.com/office/word/2010/wordml" xmlns:w15="http://schemas.microsoft.com/office/word/2012/wordml" xmlns:wpg="http://schemas.microsoft.com/office/word/2010/wordprocessingGroup" xmlns:wpi="http://schemas.microsoft.com/office/word/2010/wordprocessingInk" xmlns:wne="http://schemas.microsoft.com/office/word/2006/wordml" xmlns:wps="http://schemas.microsoft.com/office/word/2010/wordprocessingShape" mc:Ignorable="w14 w15 wp14">
+<w:document xmlns:wpc="http://schemas.microsoft.com/office/word/2010/wordprocessingCanvas" xmlns:cx="http://schemas.microsoft.com/office/drawing/2014/chartex" xmlns:cx1="http://schemas.microsoft.com/office/drawing/2015/9/8/chartex" xmlns:cx2="http://schemas.microsoft.com/office/drawing/2015/10/21/chartex" xmlns:cx3="http://schemas.microsoft.com/office/drawing/2016/5/9/chartex" xmlns:cx4="http://schemas.microsoft.com/office/drawing/2016/5/10/chartex" xmlns:cx5="http://schemas.microsoft.com/office/drawing/2016/5/11/chartex" xmlns:cx6="http://schemas.microsoft.com/office/drawing/2016/5/12/chartex" xmlns:cx7="http://schemas.microsoft.com/office/drawing/2016/5/13/chartex" xmlns:cx8="http://schemas.microsoft.com/office/drawing/2016/5/14/chartex" xmlns:mc="http://schemas.openxmlformats.org/markup-compatibility/2006" xmlns:aink="http://schemas.microsoft.com/office/drawing/2016/ink" xmlns:am3d="http://schemas.microsoft.com/office/drawing/2017/model3d" xmlns:o="urn:schemas-microsoft-com:office:office" xmlns:r="http://schemas.openxmlformats.org/officeDocument/2006/relationships" xmlns:m="http://schemas.openxmlformats.org/officeDocument/2006/math" xmlns:v="urn:schemas-microsoft-com:vml" xmlns:wp14="http://schemas.microsoft.com/office/word/2010/wordprocessingDrawing" xmlns:wp="http://schemas.openxmlformats.org/drawingml/2006/wordprocessingDrawing" xmlns:w10="urn:schemas-microsoft-com:office:word" xmlns:w="http://schemas.openxmlformats.org/wordprocessingml/2006/main" xmlns:w14="http://schemas.microsoft.com/office/word/2010/wordml" xmlns:w15="http://schemas.microsoft.com/office/word/2012/wordml" xmlns:w16cid="http://schemas.microsoft.com/office/word/2016/wordml/cid" xmlns:w16se="http://schemas.microsoft.com/office/word/2015/wordml/symex" xmlns:wpg="http://schemas.microsoft.com/office/word/2010/wordprocessingGroup" xmlns:wpi="http://schemas.microsoft.com/office/word/2010/wordprocessingInk" xmlns:wne="http://schemas.microsoft.com/office/word/2006/wordml" xmlns:wps="http://schemas.microsoft.com/office/word/2010/wordprocessingShape" mc:Ignorable="w14 w15 w16se w16cid wp14">
   <w:body>
     <w:p>
       <w:pPr>
@@ -391,7 +391,7 @@
       <w:hyperlink r:id="rId7" w:history="1">
         <w:r>
           <w:rPr>
-            <w:rStyle w:val="Hyperlink"/>
+            <w:rStyle w:val="a7"/>
             <w:rFonts w:ascii="Times New Roman" w:hAnsi="Times New Roman" w:cs="Times New Roman"/>
             <w:sz w:val="24"/>
           </w:rPr>
@@ -2147,7 +2147,294 @@
           <w:rFonts w:ascii="Times New Roman" w:hAnsi="Times New Roman" w:cs="Times New Roman"/>
           <w:sz w:val="24"/>
         </w:rPr>
-        <w:t>*Checked Valgrind and fixed ALL MEMORY LEAKS AND ERRORS</w:t>
+        <w:t xml:space="preserve">*Checked </w:t>
+      </w:r>
+      <w:proofErr w:type="spellStart"/>
+      <w:r>
+        <w:rPr>
+          <w:rFonts w:ascii="Times New Roman" w:hAnsi="Times New Roman" w:cs="Times New Roman"/>
+          <w:sz w:val="24"/>
+        </w:rPr>
+        <w:t>Valgrind</w:t>
+      </w:r>
+      <w:proofErr w:type="spellEnd"/>
+      <w:r>
+        <w:rPr>
+          <w:rFonts w:ascii="Times New Roman" w:hAnsi="Times New Roman" w:cs="Times New Roman"/>
+          <w:sz w:val="24"/>
+        </w:rPr>
+        <w:t xml:space="preserve"> and fixed ALL MEMORY LEAKS AND ERRORS</w:t>
+      </w:r>
+    </w:p>
+    <w:p>
+      <w:pPr>
+        <w:rPr>
+          <w:rFonts w:ascii="Times New Roman" w:hAnsi="Times New Roman" w:cs="Times New Roman"/>
+          <w:sz w:val="24"/>
+        </w:rPr>
+      </w:pPr>
+    </w:p>
+    <w:p>
+      <w:pPr>
+        <w:rPr>
+          <w:rFonts w:ascii="Times New Roman" w:hAnsi="Times New Roman" w:cs="Times New Roman"/>
+          <w:b/>
+          <w:bCs/>
+          <w:sz w:val="24"/>
+        </w:rPr>
+      </w:pPr>
+      <w:r>
+        <w:rPr>
+          <w:rFonts w:ascii="Times New Roman" w:hAnsi="Times New Roman" w:cs="Times New Roman"/>
+          <w:b/>
+          <w:bCs/>
+          <w:sz w:val="24"/>
+        </w:rPr>
+        <w:t>Meeting 14:</w:t>
+      </w:r>
+    </w:p>
+    <w:p>
+      <w:pPr>
+        <w:rPr>
+          <w:rFonts w:ascii="Times New Roman" w:hAnsi="Times New Roman" w:cs="Times New Roman"/>
+          <w:sz w:val="24"/>
+        </w:rPr>
+      </w:pPr>
+      <w:r>
+        <w:rPr>
+          <w:rFonts w:ascii="Times New Roman" w:hAnsi="Times New Roman" w:cs="Times New Roman"/>
+          <w:sz w:val="24"/>
+        </w:rPr>
+        <w:t>09/22/2019 @ 2:00PM to 16:30PM</w:t>
+      </w:r>
+    </w:p>
+    <w:p>
+      <w:pPr>
+        <w:rPr>
+          <w:rFonts w:ascii="Times New Roman" w:hAnsi="Times New Roman" w:cs="Times New Roman"/>
+          <w:sz w:val="24"/>
+        </w:rPr>
+      </w:pPr>
+      <w:r>
+        <w:rPr>
+          <w:rFonts w:ascii="Times New Roman" w:hAnsi="Times New Roman" w:cs="Times New Roman"/>
+          <w:sz w:val="24"/>
+        </w:rPr>
+        <w:t>Location: Eaton 1005C</w:t>
+      </w:r>
+    </w:p>
+    <w:p>
+      <w:pPr>
+        <w:rPr>
+          <w:rFonts w:ascii="Times New Roman" w:hAnsi="Times New Roman" w:cs="Times New Roman"/>
+          <w:sz w:val="24"/>
+        </w:rPr>
+      </w:pPr>
+      <w:proofErr w:type="spellStart"/>
+      <w:proofErr w:type="gramStart"/>
+      <w:r>
+        <w:rPr>
+          <w:rFonts w:ascii="Times New Roman" w:hAnsi="Times New Roman" w:cs="Times New Roman"/>
+          <w:sz w:val="24"/>
+        </w:rPr>
+        <w:t>Chance,Haonan</w:t>
+      </w:r>
+      <w:proofErr w:type="gramEnd"/>
+      <w:r>
+        <w:rPr>
+          <w:rFonts w:ascii="Times New Roman" w:hAnsi="Times New Roman" w:cs="Times New Roman"/>
+          <w:sz w:val="24"/>
+        </w:rPr>
+        <w:t>,Thomas</w:t>
+      </w:r>
+      <w:proofErr w:type="spellEnd"/>
+    </w:p>
+    <w:p>
+      <w:pPr>
+        <w:rPr>
+          <w:rFonts w:ascii="Times New Roman" w:hAnsi="Times New Roman" w:cs="Times New Roman"/>
+          <w:sz w:val="24"/>
+        </w:rPr>
+      </w:pPr>
+      <w:r>
+        <w:rPr>
+          <w:rFonts w:ascii="Times New Roman" w:hAnsi="Times New Roman" w:cs="Times New Roman"/>
+          <w:sz w:val="24"/>
+        </w:rPr>
+        <w:t>Agenda:</w:t>
+      </w:r>
+    </w:p>
+    <w:p>
+      <w:pPr>
+        <w:rPr>
+          <w:rFonts w:ascii="Times New Roman" w:hAnsi="Times New Roman" w:cs="Times New Roman"/>
+          <w:sz w:val="24"/>
+        </w:rPr>
+      </w:pPr>
+      <w:r>
+        <w:rPr>
+          <w:rFonts w:ascii="Times New Roman" w:hAnsi="Times New Roman" w:cs="Times New Roman"/>
+          <w:sz w:val="24"/>
+        </w:rPr>
+        <w:t xml:space="preserve">*Commenting all the </w:t>
+      </w:r>
+      <w:proofErr w:type="spellStart"/>
+      <w:r>
+        <w:rPr>
+          <w:rFonts w:ascii="Times New Roman" w:hAnsi="Times New Roman" w:cs="Times New Roman"/>
+          <w:sz w:val="24"/>
+        </w:rPr>
+        <w:t>cpp</w:t>
+      </w:r>
+      <w:proofErr w:type="spellEnd"/>
+      <w:r>
+        <w:rPr>
+          <w:rFonts w:ascii="Times New Roman" w:hAnsi="Times New Roman" w:cs="Times New Roman"/>
+          <w:sz w:val="24"/>
+        </w:rPr>
+        <w:t xml:space="preserve"> files for code readability</w:t>
+      </w:r>
+    </w:p>
+    <w:p>
+      <w:pPr>
+        <w:rPr>
+          <w:rFonts w:ascii="Times New Roman" w:hAnsi="Times New Roman" w:cs="Times New Roman"/>
+          <w:sz w:val="24"/>
+        </w:rPr>
+      </w:pPr>
+    </w:p>
+    <w:p>
+      <w:pPr>
+        <w:rPr>
+          <w:rFonts w:ascii="Times New Roman" w:hAnsi="Times New Roman" w:cs="Times New Roman"/>
+          <w:b/>
+          <w:bCs/>
+          <w:sz w:val="24"/>
+        </w:rPr>
+      </w:pPr>
+      <w:r>
+        <w:rPr>
+          <w:rFonts w:ascii="Times New Roman" w:hAnsi="Times New Roman" w:cs="Times New Roman"/>
+          <w:b/>
+          <w:bCs/>
+          <w:sz w:val="24"/>
+        </w:rPr>
+        <w:t>Meeting 15:</w:t>
+      </w:r>
+    </w:p>
+    <w:p>
+      <w:pPr>
+        <w:rPr>
+          <w:rFonts w:ascii="Times New Roman" w:hAnsi="Times New Roman" w:cs="Times New Roman"/>
+          <w:sz w:val="24"/>
+        </w:rPr>
+      </w:pPr>
+      <w:r>
+        <w:rPr>
+          <w:rFonts w:ascii="Times New Roman" w:hAnsi="Times New Roman" w:cs="Times New Roman"/>
+          <w:sz w:val="24"/>
+        </w:rPr>
+        <w:t>09/22/2019 @ 17:00PM to 1</w:t>
+      </w:r>
+      <w:r>
+        <w:rPr>
+          <w:rFonts w:ascii="Times New Roman" w:hAnsi="Times New Roman" w:cs="Times New Roman"/>
+          <w:sz w:val="24"/>
+        </w:rPr>
+        <w:t>8</w:t>
+      </w:r>
+      <w:r>
+        <w:rPr>
+          <w:rFonts w:ascii="Times New Roman" w:hAnsi="Times New Roman" w:cs="Times New Roman"/>
+          <w:sz w:val="24"/>
+        </w:rPr>
+        <w:t>:</w:t>
+      </w:r>
+      <w:r>
+        <w:rPr>
+          <w:rFonts w:ascii="Times New Roman" w:hAnsi="Times New Roman" w:cs="Times New Roman"/>
+          <w:sz w:val="24"/>
+        </w:rPr>
+        <w:t>00</w:t>
+      </w:r>
+      <w:bookmarkStart w:id="0" w:name="_GoBack"/>
+      <w:bookmarkEnd w:id="0"/>
+      <w:r>
+        <w:rPr>
+          <w:rFonts w:ascii="Times New Roman" w:hAnsi="Times New Roman" w:cs="Times New Roman"/>
+          <w:sz w:val="24"/>
+        </w:rPr>
+        <w:t>PM</w:t>
+      </w:r>
+    </w:p>
+    <w:p>
+      <w:pPr>
+        <w:rPr>
+          <w:rFonts w:ascii="Times New Roman" w:hAnsi="Times New Roman" w:cs="Times New Roman"/>
+          <w:sz w:val="24"/>
+        </w:rPr>
+      </w:pPr>
+      <w:r>
+        <w:rPr>
+          <w:rFonts w:ascii="Times New Roman" w:hAnsi="Times New Roman" w:cs="Times New Roman"/>
+          <w:sz w:val="24"/>
+        </w:rPr>
+        <w:t>Location: Leep2 common area</w:t>
+      </w:r>
+    </w:p>
+    <w:p>
+      <w:pPr>
+        <w:rPr>
+          <w:rFonts w:ascii="Times New Roman" w:hAnsi="Times New Roman" w:cs="Times New Roman"/>
+          <w:sz w:val="24"/>
+        </w:rPr>
+      </w:pPr>
+      <w:r>
+        <w:rPr>
+          <w:rFonts w:ascii="Times New Roman" w:hAnsi="Times New Roman" w:cs="Times New Roman"/>
+          <w:sz w:val="24"/>
+        </w:rPr>
+        <w:t>all in attendance</w:t>
+      </w:r>
+    </w:p>
+    <w:p>
+      <w:pPr>
+        <w:rPr>
+          <w:rFonts w:ascii="Times New Roman" w:hAnsi="Times New Roman" w:cs="Times New Roman"/>
+          <w:sz w:val="24"/>
+        </w:rPr>
+      </w:pPr>
+      <w:r>
+        <w:rPr>
+          <w:rFonts w:ascii="Times New Roman" w:hAnsi="Times New Roman" w:cs="Times New Roman"/>
+          <w:sz w:val="24"/>
+        </w:rPr>
+        <w:t>Agenda:</w:t>
+      </w:r>
+    </w:p>
+    <w:p>
+      <w:pPr>
+        <w:rPr>
+          <w:rFonts w:ascii="Times New Roman" w:hAnsi="Times New Roman" w:cs="Times New Roman" w:hint="eastAsia"/>
+          <w:sz w:val="24"/>
+        </w:rPr>
+      </w:pPr>
+      <w:r>
+        <w:rPr>
+          <w:rFonts w:ascii="Times New Roman" w:hAnsi="Times New Roman" w:cs="Times New Roman"/>
+          <w:sz w:val="24"/>
+        </w:rPr>
+        <w:t>*</w:t>
+      </w:r>
+      <w:r>
+        <w:t xml:space="preserve"> </w:t>
+      </w:r>
+      <w:r>
+        <w:rPr>
+          <w:rFonts w:ascii="Times New Roman" w:hAnsi="Times New Roman" w:cs="Times New Roman"/>
+          <w:sz w:val="24"/>
+        </w:rPr>
+        <w:t>double checking Retrospective write-up</w:t>
       </w:r>
     </w:p>
     <w:p>
@@ -2295,7 +2582,15 @@
           <w:rFonts w:ascii="Times New Roman" w:hAnsi="Times New Roman" w:cs="Times New Roman"/>
           <w:sz w:val="24"/>
         </w:rPr>
-        <w:t xml:space="preserve"> default board layout</w:t>
+        <w:t xml:space="preserve"> default </w:t>
+      </w:r>
+      <w:r>
+        <w:rPr>
+          <w:rFonts w:ascii="Times New Roman" w:hAnsi="Times New Roman" w:cs="Times New Roman"/>
+          <w:sz w:val="24"/>
+        </w:rPr>
+        <w:lastRenderedPageBreak/>
+        <w:t>board layout</w:t>
       </w:r>
       <w:r>
         <w:rPr>
@@ -3024,7 +3319,23 @@
           <w:rFonts w:ascii="Times New Roman" w:hAnsi="Times New Roman" w:cs="Times New Roman"/>
           <w:sz w:val="24"/>
         </w:rPr>
-        <w:t xml:space="preserve">GitHub platform, we made a lot mistakes </w:t>
+        <w:t xml:space="preserve">GitHub platform, we made a </w:t>
+      </w:r>
+      <w:proofErr w:type="gramStart"/>
+      <w:r>
+        <w:rPr>
+          <w:rFonts w:ascii="Times New Roman" w:hAnsi="Times New Roman" w:cs="Times New Roman"/>
+          <w:sz w:val="24"/>
+        </w:rPr>
+        <w:t>lot</w:t>
+      </w:r>
+      <w:proofErr w:type="gramEnd"/>
+      <w:r>
+        <w:rPr>
+          <w:rFonts w:ascii="Times New Roman" w:hAnsi="Times New Roman" w:cs="Times New Roman"/>
+          <w:sz w:val="24"/>
+        </w:rPr>
+        <w:t xml:space="preserve"> mistakes </w:t>
       </w:r>
       <w:r>
         <w:rPr>
@@ -3206,7 +3517,23 @@
           <w:sz w:val="24"/>
         </w:rPr>
         <w:tab/>
-        <w:t>We had a lot features that we wanted to add into our games</w:t>
+        <w:t xml:space="preserve">We had a </w:t>
+      </w:r>
+      <w:proofErr w:type="gramStart"/>
+      <w:r>
+        <w:rPr>
+          <w:rFonts w:ascii="Times New Roman" w:hAnsi="Times New Roman" w:cs="Times New Roman"/>
+          <w:sz w:val="24"/>
+        </w:rPr>
+        <w:t>lot</w:t>
+      </w:r>
+      <w:proofErr w:type="gramEnd"/>
+      <w:r>
+        <w:rPr>
+          <w:rFonts w:ascii="Times New Roman" w:hAnsi="Times New Roman" w:cs="Times New Roman"/>
+          <w:sz w:val="24"/>
+        </w:rPr>
+        <w:t xml:space="preserve"> features that we wanted to add into our games</w:t>
       </w:r>
       <w:r>
         <w:rPr>
@@ -3218,7 +3545,7 @@
     </w:p>
     <w:p>
       <w:pPr>
-        <w:pStyle w:val="ListParagraph"/>
+        <w:pStyle w:val="a9"/>
         <w:numPr>
           <w:ilvl w:val="0"/>
           <w:numId w:val="1"/>
@@ -3239,7 +3566,7 @@
     </w:p>
     <w:p>
       <w:pPr>
-        <w:pStyle w:val="ListParagraph"/>
+        <w:pStyle w:val="a9"/>
         <w:numPr>
           <w:ilvl w:val="0"/>
           <w:numId w:val="1"/>
@@ -3267,7 +3594,7 @@
     </w:p>
     <w:p>
       <w:pPr>
-        <w:pStyle w:val="ListParagraph"/>
+        <w:pStyle w:val="a9"/>
         <w:numPr>
           <w:ilvl w:val="0"/>
           <w:numId w:val="1"/>
@@ -3283,8 +3610,18 @@
           <w:rFonts w:ascii="Times New Roman" w:hAnsi="Times New Roman" w:cs="Times New Roman"/>
           <w:sz w:val="24"/>
         </w:rPr>
-        <w:t>Play again feature for after a player wins</w:t>
-      </w:r>
+        <w:lastRenderedPageBreak/>
+        <w:t xml:space="preserve">Play again feature for after a player </w:t>
+      </w:r>
+      <w:proofErr w:type="gramStart"/>
+      <w:r>
+        <w:rPr>
+          <w:rFonts w:ascii="Times New Roman" w:hAnsi="Times New Roman" w:cs="Times New Roman"/>
+          <w:sz w:val="24"/>
+        </w:rPr>
+        <w:t>wins</w:t>
+      </w:r>
+      <w:proofErr w:type="gramEnd"/>
     </w:p>
     <w:p>
       <w:pPr>
@@ -3330,7 +3667,7 @@
     </w:p>
     <w:p>
       <w:pPr>
-        <w:pStyle w:val="ListParagraph"/>
+        <w:pStyle w:val="a9"/>
         <w:numPr>
           <w:ilvl w:val="0"/>
           <w:numId w:val="2"/>
@@ -3358,7 +3695,7 @@
     </w:p>
     <w:p>
       <w:pPr>
-        <w:pStyle w:val="ListParagraph"/>
+        <w:pStyle w:val="a9"/>
         <w:numPr>
           <w:ilvl w:val="0"/>
           <w:numId w:val="2"/>
@@ -3379,7 +3716,7 @@
     </w:p>
     <w:p>
       <w:pPr>
-        <w:pStyle w:val="ListParagraph"/>
+        <w:pStyle w:val="a9"/>
         <w:numPr>
           <w:ilvl w:val="0"/>
           <w:numId w:val="2"/>
@@ -3435,7 +3772,7 @@
     </w:p>
     <w:p>
       <w:pPr>
-        <w:pStyle w:val="ListParagraph"/>
+        <w:pStyle w:val="a9"/>
         <w:numPr>
           <w:ilvl w:val="0"/>
           <w:numId w:val="2"/>
@@ -3456,7 +3793,7 @@
     </w:p>
     <w:p>
       <w:pPr>
-        <w:pStyle w:val="ListParagraph"/>
+        <w:pStyle w:val="a9"/>
         <w:numPr>
           <w:ilvl w:val="0"/>
           <w:numId w:val="2"/>
@@ -3477,7 +3814,7 @@
     </w:p>
     <w:p>
       <w:pPr>
-        <w:pStyle w:val="ListParagraph"/>
+        <w:pStyle w:val="a9"/>
         <w:numPr>
           <w:ilvl w:val="0"/>
           <w:numId w:val="2"/>
@@ -3917,8 +4254,6 @@
           <w:sz w:val="24"/>
         </w:rPr>
       </w:pPr>
-      <w:bookmarkStart w:id="0" w:name="_GoBack"/>
-      <w:bookmarkEnd w:id="0"/>
     </w:p>
     <w:p>
       <w:pPr>
@@ -3996,7 +4331,7 @@
       <w:hyperlink r:id="rId8" w:history="1">
         <w:r>
           <w:rPr>
-            <w:rStyle w:val="Hyperlink"/>
+            <w:rStyle w:val="a7"/>
             <w:rFonts w:ascii="Times New Roman" w:hAnsi="Times New Roman" w:cs="Times New Roman"/>
             <w:sz w:val="24"/>
           </w:rPr>
@@ -4044,7 +4379,7 @@
       <w:hyperlink r:id="rId9" w:history="1">
         <w:r>
           <w:rPr>
-            <w:rStyle w:val="Hyperlink"/>
+            <w:rStyle w:val="a7"/>
             <w:rFonts w:ascii="Times New Roman" w:hAnsi="Times New Roman" w:cs="Times New Roman"/>
             <w:sz w:val="24"/>
           </w:rPr>
@@ -4085,7 +4420,7 @@
     <w:p>
       <w:pPr>
         <w:rPr>
-          <w:rStyle w:val="Hyperlink"/>
+          <w:rStyle w:val="a7"/>
           <w:rFonts w:ascii="Times New Roman" w:hAnsi="Times New Roman" w:cs="Times New Roman"/>
           <w:sz w:val="24"/>
         </w:rPr>
@@ -4093,7 +4428,7 @@
       <w:hyperlink r:id="rId10" w:history="1">
         <w:r>
           <w:rPr>
-            <w:rStyle w:val="Hyperlink"/>
+            <w:rStyle w:val="a7"/>
             <w:rFonts w:ascii="Times New Roman" w:hAnsi="Times New Roman" w:cs="Times New Roman"/>
             <w:sz w:val="24"/>
           </w:rPr>
@@ -4104,7 +4439,7 @@
     <w:p>
       <w:pPr>
         <w:rPr>
-          <w:rStyle w:val="Hyperlink"/>
+          <w:rStyle w:val="a7"/>
           <w:rFonts w:ascii="Times New Roman" w:hAnsi="Times New Roman" w:cs="Times New Roman"/>
           <w:sz w:val="24"/>
         </w:rPr>
@@ -4135,7 +4470,7 @@
     <w:p>
       <w:pPr>
         <w:rPr>
-          <w:rStyle w:val="Hyperlink"/>
+          <w:rStyle w:val="a7"/>
           <w:rFonts w:ascii="Times New Roman" w:hAnsi="Times New Roman" w:cs="Times New Roman"/>
           <w:sz w:val="24"/>
         </w:rPr>
@@ -4143,7 +4478,7 @@
       <w:hyperlink r:id="rId11" w:history="1">
         <w:r>
           <w:rPr>
-            <w:rStyle w:val="Hyperlink"/>
+            <w:rStyle w:val="a7"/>
             <w:rFonts w:ascii="Times New Roman" w:hAnsi="Times New Roman" w:cs="Times New Roman"/>
             <w:sz w:val="24"/>
           </w:rPr>
@@ -4154,16 +4489,16 @@
     <w:p>
       <w:pPr>
         <w:rPr>
-          <w:rStyle w:val="Hyperlink"/>
-          <w:rFonts w:ascii="Times New Roman" w:hAnsi="Times New Roman" w:cs="Times New Roman"/>
-          <w:sz w:val="24"/>
-        </w:rPr>
-      </w:pPr>
-    </w:p>
-    <w:p>
-      <w:pPr>
-        <w:rPr>
-          <w:rStyle w:val="Hyperlink"/>
+          <w:rStyle w:val="a7"/>
+          <w:rFonts w:ascii="Times New Roman" w:hAnsi="Times New Roman" w:cs="Times New Roman"/>
+          <w:sz w:val="24"/>
+        </w:rPr>
+      </w:pPr>
+    </w:p>
+    <w:p>
+      <w:pPr>
+        <w:rPr>
+          <w:rStyle w:val="a7"/>
           <w:rFonts w:ascii="Times New Roman" w:hAnsi="Times New Roman" w:cs="Times New Roman"/>
           <w:sz w:val="24"/>
           <w:u w:val="none"/>
@@ -4191,7 +4526,7 @@
       <w:hyperlink r:id="rId12" w:history="1">
         <w:r>
           <w:rPr>
-            <w:rStyle w:val="Hyperlink"/>
+            <w:rStyle w:val="a7"/>
             <w:rFonts w:ascii="Times New Roman" w:eastAsia="Times New Roman" w:hAnsi="Times New Roman" w:cs="Times New Roman"/>
             <w:sz w:val="24"/>
           </w:rPr>
@@ -4225,7 +4560,7 @@
 </file>
 
 <file path=word/endnotes.xml><?xml version="1.0" encoding="utf-8"?>
-<w:endnotes xmlns:wpc="http://schemas.microsoft.com/office/word/2010/wordprocessingCanvas" xmlns:mo="http://schemas.microsoft.com/office/mac/office/2008/main" xmlns:mc="http://schemas.openxmlformats.org/markup-compatibility/2006" xmlns:mv="urn:schemas-microsoft-com:mac:vml" xmlns:o="urn:schemas-microsoft-com:office:office" xmlns:r="http://schemas.openxmlformats.org/officeDocument/2006/relationships" xmlns:m="http://schemas.openxmlformats.org/officeDocument/2006/math" xmlns:v="urn:schemas-microsoft-com:vml" xmlns:wp14="http://schemas.microsoft.com/office/word/2010/wordprocessingDrawing" xmlns:wp="http://schemas.openxmlformats.org/drawingml/2006/wordprocessingDrawing" xmlns:w10="urn:schemas-microsoft-com:office:word" xmlns:w="http://schemas.openxmlformats.org/wordprocessingml/2006/main" xmlns:w14="http://schemas.microsoft.com/office/word/2010/wordml" xmlns:w15="http://schemas.microsoft.com/office/word/2012/wordml" xmlns:wpg="http://schemas.microsoft.com/office/word/2010/wordprocessingGroup" xmlns:wpi="http://schemas.microsoft.com/office/word/2010/wordprocessingInk" xmlns:wne="http://schemas.microsoft.com/office/word/2006/wordml" xmlns:wps="http://schemas.microsoft.com/office/word/2010/wordprocessingShape" mc:Ignorable="w14 w15 wp14">
+<w:endnotes xmlns:wpc="http://schemas.microsoft.com/office/word/2010/wordprocessingCanvas" xmlns:cx="http://schemas.microsoft.com/office/drawing/2014/chartex" xmlns:cx1="http://schemas.microsoft.com/office/drawing/2015/9/8/chartex" xmlns:cx2="http://schemas.microsoft.com/office/drawing/2015/10/21/chartex" xmlns:cx3="http://schemas.microsoft.com/office/drawing/2016/5/9/chartex" xmlns:cx4="http://schemas.microsoft.com/office/drawing/2016/5/10/chartex" xmlns:cx5="http://schemas.microsoft.com/office/drawing/2016/5/11/chartex" xmlns:cx6="http://schemas.microsoft.com/office/drawing/2016/5/12/chartex" xmlns:cx7="http://schemas.microsoft.com/office/drawing/2016/5/13/chartex" xmlns:cx8="http://schemas.microsoft.com/office/drawing/2016/5/14/chartex" xmlns:mc="http://schemas.openxmlformats.org/markup-compatibility/2006" xmlns:aink="http://schemas.microsoft.com/office/drawing/2016/ink" xmlns:am3d="http://schemas.microsoft.com/office/drawing/2017/model3d" xmlns:o="urn:schemas-microsoft-com:office:office" xmlns:r="http://schemas.openxmlformats.org/officeDocument/2006/relationships" xmlns:m="http://schemas.openxmlformats.org/officeDocument/2006/math" xmlns:v="urn:schemas-microsoft-com:vml" xmlns:wp14="http://schemas.microsoft.com/office/word/2010/wordprocessingDrawing" xmlns:wp="http://schemas.openxmlformats.org/drawingml/2006/wordprocessingDrawing" xmlns:w10="urn:schemas-microsoft-com:office:word" xmlns:w="http://schemas.openxmlformats.org/wordprocessingml/2006/main" xmlns:w14="http://schemas.microsoft.com/office/word/2010/wordml" xmlns:w15="http://schemas.microsoft.com/office/word/2012/wordml" xmlns:w16cid="http://schemas.microsoft.com/office/word/2016/wordml/cid" xmlns:w16se="http://schemas.microsoft.com/office/word/2015/wordml/symex" xmlns:wpg="http://schemas.microsoft.com/office/word/2010/wordprocessingGroup" xmlns:wpi="http://schemas.microsoft.com/office/word/2010/wordprocessingInk" xmlns:wne="http://schemas.microsoft.com/office/word/2006/wordml" xmlns:wps="http://schemas.microsoft.com/office/word/2010/wordprocessingShape" mc:Ignorable="w14 w15 w16se w16cid wp14">
   <w:endnote w:type="separator" w:id="-1">
     <w:p>
       <w:r>
@@ -4244,7 +4579,7 @@
 </file>
 
 <file path=word/footnotes.xml><?xml version="1.0" encoding="utf-8"?>
-<w:footnotes xmlns:wpc="http://schemas.microsoft.com/office/word/2010/wordprocessingCanvas" xmlns:mo="http://schemas.microsoft.com/office/mac/office/2008/main" xmlns:mc="http://schemas.openxmlformats.org/markup-compatibility/2006" xmlns:mv="urn:schemas-microsoft-com:mac:vml" xmlns:o="urn:schemas-microsoft-com:office:office" xmlns:r="http://schemas.openxmlformats.org/officeDocument/2006/relationships" xmlns:m="http://schemas.openxmlformats.org/officeDocument/2006/math" xmlns:v="urn:schemas-microsoft-com:vml" xmlns:wp14="http://schemas.microsoft.com/office/word/2010/wordprocessingDrawing" xmlns:wp="http://schemas.openxmlformats.org/drawingml/2006/wordprocessingDrawing" xmlns:w10="urn:schemas-microsoft-com:office:word" xmlns:w="http://schemas.openxmlformats.org/wordprocessingml/2006/main" xmlns:w14="http://schemas.microsoft.com/office/word/2010/wordml" xmlns:w15="http://schemas.microsoft.com/office/word/2012/wordml" xmlns:wpg="http://schemas.microsoft.com/office/word/2010/wordprocessingGroup" xmlns:wpi="http://schemas.microsoft.com/office/word/2010/wordprocessingInk" xmlns:wne="http://schemas.microsoft.com/office/word/2006/wordml" xmlns:wps="http://schemas.microsoft.com/office/word/2010/wordprocessingShape" mc:Ignorable="w14 w15 wp14">
+<w:footnotes xmlns:wpc="http://schemas.microsoft.com/office/word/2010/wordprocessingCanvas" xmlns:cx="http://schemas.microsoft.com/office/drawing/2014/chartex" xmlns:cx1="http://schemas.microsoft.com/office/drawing/2015/9/8/chartex" xmlns:cx2="http://schemas.microsoft.com/office/drawing/2015/10/21/chartex" xmlns:cx3="http://schemas.microsoft.com/office/drawing/2016/5/9/chartex" xmlns:cx4="http://schemas.microsoft.com/office/drawing/2016/5/10/chartex" xmlns:cx5="http://schemas.microsoft.com/office/drawing/2016/5/11/chartex" xmlns:cx6="http://schemas.microsoft.com/office/drawing/2016/5/12/chartex" xmlns:cx7="http://schemas.microsoft.com/office/drawing/2016/5/13/chartex" xmlns:cx8="http://schemas.microsoft.com/office/drawing/2016/5/14/chartex" xmlns:mc="http://schemas.openxmlformats.org/markup-compatibility/2006" xmlns:aink="http://schemas.microsoft.com/office/drawing/2016/ink" xmlns:am3d="http://schemas.microsoft.com/office/drawing/2017/model3d" xmlns:o="urn:schemas-microsoft-com:office:office" xmlns:r="http://schemas.openxmlformats.org/officeDocument/2006/relationships" xmlns:m="http://schemas.openxmlformats.org/officeDocument/2006/math" xmlns:v="urn:schemas-microsoft-com:vml" xmlns:wp14="http://schemas.microsoft.com/office/word/2010/wordprocessingDrawing" xmlns:wp="http://schemas.openxmlformats.org/drawingml/2006/wordprocessingDrawing" xmlns:w10="urn:schemas-microsoft-com:office:word" xmlns:w="http://schemas.openxmlformats.org/wordprocessingml/2006/main" xmlns:w14="http://schemas.microsoft.com/office/word/2010/wordml" xmlns:w15="http://schemas.microsoft.com/office/word/2012/wordml" xmlns:w16cid="http://schemas.microsoft.com/office/word/2016/wordml/cid" xmlns:w16se="http://schemas.microsoft.com/office/word/2015/wordml/symex" xmlns:wpg="http://schemas.microsoft.com/office/word/2010/wordprocessingGroup" xmlns:wpi="http://schemas.microsoft.com/office/word/2010/wordprocessingInk" xmlns:wne="http://schemas.microsoft.com/office/word/2006/wordml" xmlns:wps="http://schemas.microsoft.com/office/word/2010/wordprocessingShape" mc:Ignorable="w14 w15 w16se w16cid wp14">
   <w:footnote w:type="separator" w:id="-1">
     <w:p>
       <w:r>
@@ -4263,8 +4598,8 @@
 </file>
 
 <file path=word/numbering.xml><?xml version="1.0" encoding="utf-8"?>
-<w:numbering xmlns:wpc="http://schemas.microsoft.com/office/word/2010/wordprocessingCanvas" xmlns:mo="http://schemas.microsoft.com/office/mac/office/2008/main" xmlns:mc="http://schemas.openxmlformats.org/markup-compatibility/2006" xmlns:mv="urn:schemas-microsoft-com:mac:vml" xmlns:o="urn:schemas-microsoft-com:office:office" xmlns:r="http://schemas.openxmlformats.org/officeDocument/2006/relationships" xmlns:m="http://schemas.openxmlformats.org/officeDocument/2006/math" xmlns:v="urn:schemas-microsoft-com:vml" xmlns:wp14="http://schemas.microsoft.com/office/word/2010/wordprocessingDrawing" xmlns:wp="http://schemas.openxmlformats.org/drawingml/2006/wordprocessingDrawing" xmlns:w10="urn:schemas-microsoft-com:office:word" xmlns:w="http://schemas.openxmlformats.org/wordprocessingml/2006/main" xmlns:w14="http://schemas.microsoft.com/office/word/2010/wordml" xmlns:w15="http://schemas.microsoft.com/office/word/2012/wordml" xmlns:wpg="http://schemas.microsoft.com/office/word/2010/wordprocessingGroup" xmlns:wpi="http://schemas.microsoft.com/office/word/2010/wordprocessingInk" xmlns:wne="http://schemas.microsoft.com/office/word/2006/wordml" xmlns:wps="http://schemas.microsoft.com/office/word/2010/wordprocessingShape" mc:Ignorable="w14 w15 wp14">
-  <w:abstractNum w:abstractNumId="0">
+<w:numbering xmlns:wpc="http://schemas.microsoft.com/office/word/2010/wordprocessingCanvas" xmlns:cx="http://schemas.microsoft.com/office/drawing/2014/chartex" xmlns:cx1="http://schemas.microsoft.com/office/drawing/2015/9/8/chartex" xmlns:cx2="http://schemas.microsoft.com/office/drawing/2015/10/21/chartex" xmlns:cx3="http://schemas.microsoft.com/office/drawing/2016/5/9/chartex" xmlns:cx4="http://schemas.microsoft.com/office/drawing/2016/5/10/chartex" xmlns:cx5="http://schemas.microsoft.com/office/drawing/2016/5/11/chartex" xmlns:cx6="http://schemas.microsoft.com/office/drawing/2016/5/12/chartex" xmlns:cx7="http://schemas.microsoft.com/office/drawing/2016/5/13/chartex" xmlns:cx8="http://schemas.microsoft.com/office/drawing/2016/5/14/chartex" xmlns:mc="http://schemas.openxmlformats.org/markup-compatibility/2006" xmlns:aink="http://schemas.microsoft.com/office/drawing/2016/ink" xmlns:am3d="http://schemas.microsoft.com/office/drawing/2017/model3d" xmlns:o="urn:schemas-microsoft-com:office:office" xmlns:r="http://schemas.openxmlformats.org/officeDocument/2006/relationships" xmlns:m="http://schemas.openxmlformats.org/officeDocument/2006/math" xmlns:v="urn:schemas-microsoft-com:vml" xmlns:wp14="http://schemas.microsoft.com/office/word/2010/wordprocessingDrawing" xmlns:wp="http://schemas.openxmlformats.org/drawingml/2006/wordprocessingDrawing" xmlns:w10="urn:schemas-microsoft-com:office:word" xmlns:w="http://schemas.openxmlformats.org/wordprocessingml/2006/main" xmlns:w14="http://schemas.microsoft.com/office/word/2010/wordml" xmlns:w15="http://schemas.microsoft.com/office/word/2012/wordml" xmlns:w16cid="http://schemas.microsoft.com/office/word/2016/wordml/cid" xmlns:w16se="http://schemas.microsoft.com/office/word/2015/wordml/symex" xmlns:wpg="http://schemas.microsoft.com/office/word/2010/wordprocessingGroup" xmlns:wpi="http://schemas.microsoft.com/office/word/2010/wordprocessingInk" xmlns:wne="http://schemas.microsoft.com/office/word/2006/wordml" xmlns:wps="http://schemas.microsoft.com/office/word/2010/wordprocessingShape" mc:Ignorable="w14 w15 w16se w16cid wp14">
+  <w:abstractNum w:abstractNumId="0" w15:restartNumberingAfterBreak="0">
     <w:nsid w:val="02B2120E"/>
     <w:multiLevelType w:val="hybridMultilevel"/>
     <w:tmpl w:val="9822D53C"/>
@@ -4353,7 +4688,7 @@
       </w:pPr>
     </w:lvl>
   </w:abstractNum>
-  <w:abstractNum w:abstractNumId="1">
+  <w:abstractNum w:abstractNumId="1" w15:restartNumberingAfterBreak="0">
     <w:nsid w:val="2C9D4922"/>
     <w:multiLevelType w:val="hybridMultilevel"/>
     <w:tmpl w:val="9C36291A"/>
@@ -4452,7 +4787,7 @@
 </file>
 
 <file path=word/styles.xml><?xml version="1.0" encoding="utf-8"?>
-<w:styles xmlns:mc="http://schemas.openxmlformats.org/markup-compatibility/2006" xmlns:r="http://schemas.openxmlformats.org/officeDocument/2006/relationships" xmlns:w="http://schemas.openxmlformats.org/wordprocessingml/2006/main" xmlns:w14="http://schemas.microsoft.com/office/word/2010/wordml" xmlns:w15="http://schemas.microsoft.com/office/word/2012/wordml" mc:Ignorable="w14 w15">
+<w:styles xmlns:mc="http://schemas.openxmlformats.org/markup-compatibility/2006" xmlns:r="http://schemas.openxmlformats.org/officeDocument/2006/relationships" xmlns:w="http://schemas.openxmlformats.org/wordprocessingml/2006/main" xmlns:w14="http://schemas.microsoft.com/office/word/2010/wordml" xmlns:w15="http://schemas.microsoft.com/office/word/2012/wordml" xmlns:w16cid="http://schemas.microsoft.com/office/word/2016/wordml/cid" xmlns:w16se="http://schemas.microsoft.com/office/word/2015/wordml/symex" mc:Ignorable="w14 w15 w16se w16cid">
   <w:docDefaults>
     <w:rPrDefault>
       <w:rPr>
@@ -4465,7 +4800,7 @@
     </w:rPrDefault>
     <w:pPrDefault/>
   </w:docDefaults>
-  <w:latentStyles w:defLockedState="0" w:defUIPriority="99" w:defSemiHidden="0" w:defUnhideWhenUsed="0" w:defQFormat="0" w:count="382">
+  <w:latentStyles w:defLockedState="0" w:defUIPriority="99" w:defSemiHidden="0" w:defUnhideWhenUsed="0" w:defQFormat="0" w:count="377">
     <w:lsdException w:name="Normal" w:uiPriority="0" w:qFormat="1"/>
     <w:lsdException w:name="heading 1" w:uiPriority="9" w:qFormat="1"/>
     <w:lsdException w:name="heading 2" w:semiHidden="1" w:uiPriority="9" w:unhideWhenUsed="1" w:qFormat="1"/>
@@ -4840,7 +5175,7 @@
     <w:lsdException w:name="Mention" w:semiHidden="1" w:unhideWhenUsed="1"/>
     <w:lsdException w:name="Smart Hyperlink" w:semiHidden="1" w:unhideWhenUsed="1"/>
   </w:latentStyles>
-  <w:style w:type="paragraph" w:default="1" w:styleId="Normal">
+  <w:style w:type="paragraph" w:default="1" w:styleId="a">
     <w:name w:val="Normal"/>
     <w:qFormat/>
     <w:pPr>
@@ -4848,13 +5183,13 @@
       <w:jc w:val="both"/>
     </w:pPr>
   </w:style>
-  <w:style w:type="character" w:default="1" w:styleId="DefaultParagraphFont">
+  <w:style w:type="character" w:default="1" w:styleId="a0">
     <w:name w:val="Default Paragraph Font"/>
     <w:uiPriority w:val="1"/>
     <w:semiHidden/>
     <w:unhideWhenUsed/>
   </w:style>
-  <w:style w:type="table" w:default="1" w:styleId="TableNormal">
+  <w:style w:type="table" w:default="1" w:styleId="a1">
     <w:name w:val="Normal Table"/>
     <w:uiPriority w:val="99"/>
     <w:semiHidden/>
@@ -4869,16 +5204,16 @@
       </w:tblCellMar>
     </w:tblPr>
   </w:style>
-  <w:style w:type="numbering" w:default="1" w:styleId="NoList">
+  <w:style w:type="numbering" w:default="1" w:styleId="a2">
     <w:name w:val="No List"/>
     <w:uiPriority w:val="99"/>
     <w:semiHidden/>
     <w:unhideWhenUsed/>
   </w:style>
-  <w:style w:type="paragraph" w:styleId="Header">
+  <w:style w:type="paragraph" w:styleId="a3">
     <w:name w:val="header"/>
-    <w:basedOn w:val="Normal"/>
-    <w:link w:val="HeaderChar"/>
+    <w:basedOn w:val="a"/>
+    <w:link w:val="a4"/>
     <w:uiPriority w:val="99"/>
     <w:unhideWhenUsed/>
     <w:rsid w:val="00207ECA"/>
@@ -4898,10 +5233,10 @@
       <w:szCs w:val="18"/>
     </w:rPr>
   </w:style>
-  <w:style w:type="character" w:customStyle="1" w:styleId="HeaderChar">
-    <w:name w:val="Header Char"/>
-    <w:basedOn w:val="DefaultParagraphFont"/>
-    <w:link w:val="Header"/>
+  <w:style w:type="character" w:customStyle="1" w:styleId="a4">
+    <w:name w:val="页眉 字符"/>
+    <w:basedOn w:val="a0"/>
+    <w:link w:val="a3"/>
     <w:uiPriority w:val="99"/>
     <w:rsid w:val="00207ECA"/>
     <w:rPr>
@@ -4909,10 +5244,10 @@
       <w:szCs w:val="18"/>
     </w:rPr>
   </w:style>
-  <w:style w:type="paragraph" w:styleId="Footer">
+  <w:style w:type="paragraph" w:styleId="a5">
     <w:name w:val="footer"/>
-    <w:basedOn w:val="Normal"/>
-    <w:link w:val="FooterChar"/>
+    <w:basedOn w:val="a"/>
+    <w:link w:val="a6"/>
     <w:uiPriority w:val="99"/>
     <w:unhideWhenUsed/>
     <w:rsid w:val="00207ECA"/>
@@ -4929,10 +5264,10 @@
       <w:szCs w:val="18"/>
     </w:rPr>
   </w:style>
-  <w:style w:type="character" w:customStyle="1" w:styleId="FooterChar">
-    <w:name w:val="Footer Char"/>
-    <w:basedOn w:val="DefaultParagraphFont"/>
-    <w:link w:val="Footer"/>
+  <w:style w:type="character" w:customStyle="1" w:styleId="a6">
+    <w:name w:val="页脚 字符"/>
+    <w:basedOn w:val="a0"/>
+    <w:link w:val="a5"/>
     <w:uiPriority w:val="99"/>
     <w:rsid w:val="00207ECA"/>
     <w:rPr>
@@ -4940,9 +5275,9 @@
       <w:szCs w:val="18"/>
     </w:rPr>
   </w:style>
-  <w:style w:type="character" w:styleId="Hyperlink">
+  <w:style w:type="character" w:styleId="a7">
     <w:name w:val="Hyperlink"/>
-    <w:basedOn w:val="DefaultParagraphFont"/>
+    <w:basedOn w:val="a0"/>
     <w:uiPriority w:val="99"/>
     <w:unhideWhenUsed/>
     <w:rsid w:val="003A0862"/>
@@ -4951,9 +5286,9 @@
       <w:u w:val="single"/>
     </w:rPr>
   </w:style>
-  <w:style w:type="character" w:customStyle="1" w:styleId="UnresolvedMention">
-    <w:name w:val="Unresolved Mention"/>
-    <w:basedOn w:val="DefaultParagraphFont"/>
+  <w:style w:type="character" w:customStyle="1" w:styleId="1">
+    <w:name w:val="未处理的提及1"/>
+    <w:basedOn w:val="a0"/>
     <w:uiPriority w:val="99"/>
     <w:semiHidden/>
     <w:unhideWhenUsed/>
@@ -4963,9 +5298,9 @@
       <w:shd w:val="clear" w:color="auto" w:fill="E1DFDD"/>
     </w:rPr>
   </w:style>
-  <w:style w:type="character" w:styleId="FollowedHyperlink">
+  <w:style w:type="character" w:styleId="a8">
     <w:name w:val="FollowedHyperlink"/>
-    <w:basedOn w:val="DefaultParagraphFont"/>
+    <w:basedOn w:val="a0"/>
     <w:uiPriority w:val="99"/>
     <w:semiHidden/>
     <w:unhideWhenUsed/>
@@ -4975,9 +5310,9 @@
       <w:u w:val="single"/>
     </w:rPr>
   </w:style>
-  <w:style w:type="paragraph" w:styleId="ListParagraph">
+  <w:style w:type="paragraph" w:styleId="a9">
     <w:name w:val="List Paragraph"/>
-    <w:basedOn w:val="Normal"/>
+    <w:basedOn w:val="a"/>
     <w:uiPriority w:val="34"/>
     <w:qFormat/>
     <w:rsid w:val="00E419BC"/>

</xml_diff>

<commit_message>
update retrospective files, remove try catch block from executive, remove main menu function
</commit_message>
<xml_diff>
--- a/Documentation/Retrospective.docx
+++ b/Documentation/Retrospective.docx
@@ -391,7 +391,7 @@
       <w:hyperlink r:id="rId7" w:history="1">
         <w:r>
           <w:rPr>
-            <w:rStyle w:val="a7"/>
+            <w:rStyle w:val="Hyperlink"/>
             <w:rFonts w:ascii="Times New Roman" w:hAnsi="Times New Roman" w:cs="Times New Roman"/>
             <w:sz w:val="24"/>
           </w:rPr>
@@ -919,7 +919,7 @@
     <w:p>
       <w:pPr>
         <w:rPr>
-          <w:rFonts w:ascii="Times New Roman" w:hAnsi="Times New Roman" w:cs="Times New Roman" w:hint="eastAsia"/>
+          <w:rFonts w:ascii="Times New Roman" w:hAnsi="Times New Roman" w:cs="Times New Roman"/>
           <w:sz w:val="24"/>
         </w:rPr>
       </w:pPr>
@@ -930,8 +930,6 @@
         </w:rPr>
         <w:t>All in attendance</w:t>
       </w:r>
-      <w:bookmarkStart w:id="0" w:name="_GoBack"/>
-      <w:bookmarkEnd w:id="0"/>
     </w:p>
     <w:p>
       <w:pPr>
@@ -2451,67 +2449,76 @@
     <w:p>
       <w:pPr>
         <w:rPr>
+          <w:rFonts w:ascii="Times New Roman" w:hAnsi="Times New Roman" w:cs="Times New Roman"/>
+          <w:sz w:val="24"/>
+        </w:rPr>
+      </w:pPr>
+      <w:r>
+        <w:rPr>
+          <w:rFonts w:ascii="Times New Roman" w:hAnsi="Times New Roman" w:cs="Times New Roman"/>
+          <w:sz w:val="24"/>
+        </w:rPr>
+        <w:t>*</w:t>
+      </w:r>
+      <w:r>
+        <w:t xml:space="preserve"> </w:t>
+      </w:r>
+      <w:r>
+        <w:rPr>
+          <w:rFonts w:ascii="Times New Roman" w:hAnsi="Times New Roman" w:cs="Times New Roman"/>
+          <w:sz w:val="24"/>
+        </w:rPr>
+        <w:t>double checking Retrospective write-up</w:t>
+      </w:r>
+    </w:p>
+    <w:p>
+      <w:pPr>
+        <w:rPr>
+          <w:rFonts w:ascii="Times New Roman" w:hAnsi="Times New Roman" w:cs="Times New Roman"/>
+          <w:sz w:val="24"/>
+        </w:rPr>
+      </w:pPr>
+    </w:p>
+    <w:p>
+      <w:pPr>
+        <w:rPr>
+          <w:rFonts w:ascii="Times New Roman" w:hAnsi="Times New Roman" w:cs="Times New Roman"/>
+          <w:sz w:val="24"/>
+        </w:rPr>
+      </w:pPr>
+    </w:p>
+    <w:p>
+      <w:pPr>
+        <w:rPr>
+          <w:rFonts w:ascii="Times New Roman" w:hAnsi="Times New Roman" w:cs="Times New Roman"/>
+          <w:sz w:val="24"/>
+        </w:rPr>
+      </w:pPr>
+    </w:p>
+    <w:p>
+      <w:pPr>
+        <w:jc w:val="center"/>
+        <w:rPr>
+          <w:rFonts w:ascii="Times New Roman" w:hAnsi="Times New Roman" w:cs="Times New Roman"/>
+          <w:sz w:val="24"/>
+          <w:u w:val="single"/>
+        </w:rPr>
+      </w:pPr>
+      <w:r>
+        <w:rPr>
           <w:rFonts w:ascii="Times New Roman" w:hAnsi="Times New Roman" w:cs="Times New Roman" w:hint="eastAsia"/>
           <w:sz w:val="24"/>
-        </w:rPr>
-      </w:pPr>
-      <w:r>
-        <w:rPr>
-          <w:rFonts w:ascii="Times New Roman" w:hAnsi="Times New Roman" w:cs="Times New Roman"/>
-          <w:sz w:val="24"/>
-        </w:rPr>
-        <w:t>*</w:t>
-      </w:r>
-      <w:r>
-        <w:t xml:space="preserve"> </w:t>
-      </w:r>
-      <w:r>
-        <w:rPr>
-          <w:rFonts w:ascii="Times New Roman" w:hAnsi="Times New Roman" w:cs="Times New Roman"/>
-          <w:sz w:val="24"/>
-        </w:rPr>
-        <w:t>double checking Retrospective write-up</w:t>
-      </w:r>
-    </w:p>
-    <w:p>
-      <w:pPr>
-        <w:rPr>
-          <w:rFonts w:ascii="Times New Roman" w:hAnsi="Times New Roman" w:cs="Times New Roman"/>
-          <w:sz w:val="24"/>
-        </w:rPr>
-      </w:pPr>
-    </w:p>
-    <w:p>
-      <w:pPr>
-        <w:rPr>
-          <w:rFonts w:ascii="Times New Roman" w:hAnsi="Times New Roman" w:cs="Times New Roman"/>
-          <w:sz w:val="24"/>
-        </w:rPr>
-      </w:pPr>
-    </w:p>
-    <w:p>
-      <w:pPr>
-        <w:jc w:val="center"/>
-        <w:rPr>
-          <w:rFonts w:ascii="Times New Roman" w:hAnsi="Times New Roman" w:cs="Times New Roman"/>
-          <w:sz w:val="24"/>
           <w:u w:val="single"/>
         </w:rPr>
-      </w:pPr>
-      <w:r>
-        <w:rPr>
-          <w:rFonts w:ascii="Times New Roman" w:hAnsi="Times New Roman" w:cs="Times New Roman" w:hint="eastAsia"/>
+        <w:lastRenderedPageBreak/>
+        <w:t>W</w:t>
+      </w:r>
+      <w:r>
+        <w:rPr>
+          <w:rFonts w:ascii="Times New Roman" w:hAnsi="Times New Roman" w:cs="Times New Roman"/>
           <w:sz w:val="24"/>
           <w:u w:val="single"/>
         </w:rPr>
-        <w:t>W</w:t>
-      </w:r>
-      <w:r>
-        <w:rPr>
-          <w:rFonts w:ascii="Times New Roman" w:hAnsi="Times New Roman" w:cs="Times New Roman"/>
-          <w:sz w:val="24"/>
-          <w:u w:val="single"/>
-        </w:rPr>
         <w:t>ork Distribution:</w:t>
       </w:r>
     </w:p>
@@ -2527,7 +2534,6 @@
           <w:rFonts w:ascii="Times New Roman" w:hAnsi="Times New Roman" w:cs="Times New Roman"/>
           <w:sz w:val="24"/>
         </w:rPr>
-        <w:lastRenderedPageBreak/>
         <w:tab/>
       </w:r>
       <w:r>
@@ -3492,12 +3498,33 @@
           <w:u w:val="single"/>
         </w:rPr>
       </w:pPr>
-      <w:r>
+    </w:p>
+    <w:p>
+      <w:pPr>
+        <w:jc w:val="center"/>
         <w:rPr>
           <w:rFonts w:ascii="Times New Roman" w:hAnsi="Times New Roman" w:cs="Times New Roman"/>
           <w:sz w:val="24"/>
           <w:u w:val="single"/>
         </w:rPr>
+      </w:pPr>
+    </w:p>
+    <w:p>
+      <w:pPr>
+        <w:jc w:val="center"/>
+        <w:rPr>
+          <w:rFonts w:ascii="Times New Roman" w:hAnsi="Times New Roman" w:cs="Times New Roman"/>
+          <w:sz w:val="24"/>
+          <w:u w:val="single"/>
+        </w:rPr>
+      </w:pPr>
+      <w:r>
+        <w:rPr>
+          <w:rFonts w:ascii="Times New Roman" w:hAnsi="Times New Roman" w:cs="Times New Roman"/>
+          <w:sz w:val="24"/>
+          <w:u w:val="single"/>
+        </w:rPr>
+        <w:lastRenderedPageBreak/>
         <w:t>Un</w:t>
       </w:r>
       <w:r>
@@ -3574,7 +3601,7 @@
     </w:p>
     <w:p>
       <w:pPr>
-        <w:pStyle w:val="a9"/>
+        <w:pStyle w:val="ListParagraph"/>
         <w:numPr>
           <w:ilvl w:val="0"/>
           <w:numId w:val="1"/>
@@ -3590,13 +3617,12 @@
           <w:rFonts w:ascii="Times New Roman" w:hAnsi="Times New Roman" w:cs="Times New Roman"/>
           <w:sz w:val="24"/>
         </w:rPr>
-        <w:lastRenderedPageBreak/>
         <w:t xml:space="preserve">Player name customization </w:t>
       </w:r>
     </w:p>
     <w:p>
       <w:pPr>
-        <w:pStyle w:val="a9"/>
+        <w:pStyle w:val="ListParagraph"/>
         <w:numPr>
           <w:ilvl w:val="0"/>
           <w:numId w:val="1"/>
@@ -3624,7 +3650,7 @@
     </w:p>
     <w:p>
       <w:pPr>
-        <w:pStyle w:val="a9"/>
+        <w:pStyle w:val="ListParagraph"/>
         <w:numPr>
           <w:ilvl w:val="0"/>
           <w:numId w:val="1"/>
@@ -3696,7 +3722,7 @@
     </w:p>
     <w:p>
       <w:pPr>
-        <w:pStyle w:val="a9"/>
+        <w:pStyle w:val="ListParagraph"/>
         <w:numPr>
           <w:ilvl w:val="0"/>
           <w:numId w:val="2"/>
@@ -3724,7 +3750,7 @@
     </w:p>
     <w:p>
       <w:pPr>
-        <w:pStyle w:val="a9"/>
+        <w:pStyle w:val="ListParagraph"/>
         <w:numPr>
           <w:ilvl w:val="0"/>
           <w:numId w:val="2"/>
@@ -3745,7 +3771,7 @@
     </w:p>
     <w:p>
       <w:pPr>
-        <w:pStyle w:val="a9"/>
+        <w:pStyle w:val="ListParagraph"/>
         <w:numPr>
           <w:ilvl w:val="0"/>
           <w:numId w:val="2"/>
@@ -3801,7 +3827,7 @@
     </w:p>
     <w:p>
       <w:pPr>
-        <w:pStyle w:val="a9"/>
+        <w:pStyle w:val="ListParagraph"/>
         <w:numPr>
           <w:ilvl w:val="0"/>
           <w:numId w:val="2"/>
@@ -3822,7 +3848,7 @@
     </w:p>
     <w:p>
       <w:pPr>
-        <w:pStyle w:val="a9"/>
+        <w:pStyle w:val="ListParagraph"/>
         <w:numPr>
           <w:ilvl w:val="0"/>
           <w:numId w:val="2"/>
@@ -3843,7 +3869,7 @@
     </w:p>
     <w:p>
       <w:pPr>
-        <w:pStyle w:val="a9"/>
+        <w:pStyle w:val="ListParagraph"/>
         <w:numPr>
           <w:ilvl w:val="0"/>
           <w:numId w:val="2"/>
@@ -3864,490 +3890,482 @@
     </w:p>
     <w:p>
       <w:pPr>
+        <w:rPr>
+          <w:rFonts w:ascii="Times New Roman" w:hAnsi="Times New Roman" w:cs="Times New Roman"/>
+          <w:sz w:val="24"/>
+        </w:rPr>
+      </w:pPr>
+    </w:p>
+    <w:p>
+      <w:pPr>
+        <w:rPr>
+          <w:rFonts w:ascii="Times New Roman" w:hAnsi="Times New Roman" w:cs="Times New Roman"/>
+          <w:sz w:val="24"/>
+        </w:rPr>
+      </w:pPr>
+    </w:p>
+    <w:p>
+      <w:pPr>
+        <w:jc w:val="center"/>
+        <w:rPr>
+          <w:rFonts w:ascii="Times New Roman" w:hAnsi="Times New Roman" w:cs="Times New Roman"/>
+          <w:sz w:val="24"/>
+          <w:u w:val="single"/>
+        </w:rPr>
+      </w:pPr>
+      <w:r>
+        <w:rPr>
+          <w:rFonts w:ascii="Times New Roman" w:hAnsi="Times New Roman" w:cs="Times New Roman"/>
+          <w:sz w:val="24"/>
+          <w:u w:val="single"/>
+        </w:rPr>
+        <w:t>What we would</w:t>
+      </w:r>
+      <w:r>
+        <w:rPr>
+          <w:rFonts w:ascii="Times New Roman" w:hAnsi="Times New Roman" w:cs="Times New Roman"/>
+          <w:sz w:val="24"/>
+          <w:u w:val="single"/>
+        </w:rPr>
+        <w:t xml:space="preserve"> have done different:</w:t>
+      </w:r>
+    </w:p>
+    <w:p>
+      <w:pPr>
+        <w:rPr>
+          <w:rFonts w:ascii="Times New Roman" w:hAnsi="Times New Roman" w:cs="Times New Roman"/>
+          <w:sz w:val="24"/>
+        </w:rPr>
+      </w:pPr>
+      <w:r>
+        <w:rPr>
+          <w:rFonts w:ascii="Times New Roman" w:hAnsi="Times New Roman" w:cs="Times New Roman"/>
+          <w:sz w:val="24"/>
+        </w:rPr>
+        <w:tab/>
+      </w:r>
+      <w:r>
+        <w:rPr>
+          <w:rFonts w:ascii="Times New Roman" w:hAnsi="Times New Roman" w:cs="Times New Roman"/>
+          <w:sz w:val="24"/>
+        </w:rPr>
+        <w:t xml:space="preserve">After our first project, we realized that we still have a lot to improve. Communication between team members must be more frequent and detailed. We </w:t>
+      </w:r>
+      <w:r>
+        <w:rPr>
+          <w:rFonts w:ascii="Times New Roman" w:hAnsi="Times New Roman" w:cs="Times New Roman"/>
+          <w:sz w:val="24"/>
+        </w:rPr>
+        <w:t>need some well-planned ideas, not just saying</w:t>
+      </w:r>
+      <w:r>
+        <w:rPr>
+          <w:rFonts w:ascii="Times New Roman" w:hAnsi="Times New Roman" w:cs="Times New Roman"/>
+          <w:sz w:val="24"/>
+        </w:rPr>
+        <w:t xml:space="preserve"> what the end product should do</w:t>
+      </w:r>
+      <w:r>
+        <w:rPr>
+          <w:rFonts w:ascii="Times New Roman" w:hAnsi="Times New Roman" w:cs="Times New Roman"/>
+          <w:sz w:val="24"/>
+        </w:rPr>
+        <w:t xml:space="preserve">, </w:t>
+      </w:r>
+      <w:r>
+        <w:rPr>
+          <w:rFonts w:ascii="Times New Roman" w:hAnsi="Times New Roman" w:cs="Times New Roman"/>
+          <w:sz w:val="24"/>
+        </w:rPr>
+        <w:t>it can save a lot of time during the meeting</w:t>
+      </w:r>
+      <w:r>
+        <w:rPr>
+          <w:rFonts w:ascii="Times New Roman" w:hAnsi="Times New Roman" w:cs="Times New Roman"/>
+          <w:sz w:val="24"/>
+        </w:rPr>
+        <w:t xml:space="preserve">. Also, we need to </w:t>
+      </w:r>
+      <w:r>
+        <w:rPr>
+          <w:rFonts w:ascii="Times New Roman" w:hAnsi="Times New Roman" w:cs="Times New Roman"/>
+          <w:sz w:val="24"/>
+        </w:rPr>
+        <w:t>focus on basic functionality of the program first, once we achieved</w:t>
+      </w:r>
+      <w:r>
+        <w:rPr>
+          <w:rFonts w:ascii="Times New Roman" w:hAnsi="Times New Roman" w:cs="Times New Roman"/>
+          <w:sz w:val="24"/>
+        </w:rPr>
+        <w:t xml:space="preserve"> that</w:t>
+      </w:r>
+      <w:r>
+        <w:rPr>
+          <w:rFonts w:ascii="Times New Roman" w:hAnsi="Times New Roman" w:cs="Times New Roman"/>
+          <w:sz w:val="24"/>
+        </w:rPr>
+        <w:t>, then we can move on to next stage, which is making the program looks fancy.</w:t>
+      </w:r>
+    </w:p>
+    <w:p>
+      <w:pPr>
+        <w:ind w:firstLine="420"/>
+        <w:rPr>
+          <w:rFonts w:ascii="Times New Roman" w:hAnsi="Times New Roman" w:cs="Times New Roman"/>
+          <w:sz w:val="24"/>
+        </w:rPr>
+      </w:pPr>
+      <w:r>
+        <w:rPr>
+          <w:rFonts w:ascii="Times New Roman" w:hAnsi="Times New Roman" w:cs="Times New Roman"/>
+          <w:sz w:val="24"/>
+        </w:rPr>
+        <w:t>Another approach that would be diff</w:t>
+      </w:r>
+      <w:bookmarkStart w:id="0" w:name="_GoBack"/>
+      <w:bookmarkEnd w:id="0"/>
+      <w:r>
+        <w:rPr>
+          <w:rFonts w:ascii="Times New Roman" w:hAnsi="Times New Roman" w:cs="Times New Roman"/>
+          <w:sz w:val="24"/>
+        </w:rPr>
+        <w:t>erent is the division of work</w:t>
+      </w:r>
+      <w:r>
+        <w:rPr>
+          <w:rFonts w:ascii="Times New Roman" w:hAnsi="Times New Roman" w:cs="Times New Roman"/>
+          <w:sz w:val="24"/>
+        </w:rPr>
+        <w:t>. F</w:t>
+      </w:r>
+      <w:r>
+        <w:rPr>
+          <w:rFonts w:ascii="Times New Roman" w:hAnsi="Times New Roman" w:cs="Times New Roman"/>
+          <w:sz w:val="24"/>
+        </w:rPr>
+        <w:t xml:space="preserve">or this program, we initially have four </w:t>
+      </w:r>
+      <w:r>
+        <w:rPr>
+          <w:rFonts w:ascii="Times New Roman" w:hAnsi="Times New Roman" w:cs="Times New Roman"/>
+          <w:sz w:val="24"/>
+        </w:rPr>
+        <w:t>classes,</w:t>
+      </w:r>
+      <w:r>
+        <w:rPr>
+          <w:rFonts w:ascii="Times New Roman" w:hAnsi="Times New Roman" w:cs="Times New Roman"/>
+          <w:sz w:val="24"/>
+        </w:rPr>
+        <w:t xml:space="preserve"> </w:t>
+      </w:r>
+      <w:r>
+        <w:rPr>
+          <w:rFonts w:ascii="Times New Roman" w:hAnsi="Times New Roman" w:cs="Times New Roman"/>
+          <w:sz w:val="24"/>
+        </w:rPr>
+        <w:t>but we have 5 people in the group,</w:t>
+      </w:r>
+      <w:r>
+        <w:rPr>
+          <w:rFonts w:ascii="Times New Roman" w:hAnsi="Times New Roman" w:cs="Times New Roman"/>
+          <w:sz w:val="24"/>
+        </w:rPr>
+        <w:t xml:space="preserve"> so</w:t>
+      </w:r>
+      <w:r>
+        <w:rPr>
+          <w:rFonts w:ascii="Times New Roman" w:hAnsi="Times New Roman" w:cs="Times New Roman"/>
+          <w:sz w:val="24"/>
+        </w:rPr>
+        <w:t xml:space="preserve"> splitting work </w:t>
+      </w:r>
+      <w:r>
+        <w:rPr>
+          <w:rFonts w:ascii="Times New Roman" w:hAnsi="Times New Roman" w:cs="Times New Roman"/>
+          <w:sz w:val="24"/>
+        </w:rPr>
+        <w:t xml:space="preserve">and make everyone is doing same amount of job </w:t>
+      </w:r>
+      <w:r>
+        <w:rPr>
+          <w:rFonts w:ascii="Times New Roman" w:hAnsi="Times New Roman" w:cs="Times New Roman"/>
+          <w:sz w:val="24"/>
+        </w:rPr>
+        <w:t>is rea</w:t>
+      </w:r>
+      <w:r>
+        <w:rPr>
+          <w:rFonts w:ascii="Times New Roman" w:hAnsi="Times New Roman" w:cs="Times New Roman"/>
+          <w:sz w:val="24"/>
+        </w:rPr>
+        <w:t xml:space="preserve">lly hard. </w:t>
+      </w:r>
+      <w:r>
+        <w:rPr>
+          <w:rFonts w:ascii="Times New Roman" w:hAnsi="Times New Roman" w:cs="Times New Roman"/>
+          <w:sz w:val="24"/>
+        </w:rPr>
+        <w:t>One</w:t>
+      </w:r>
+      <w:r>
+        <w:rPr>
+          <w:rFonts w:ascii="Times New Roman" w:hAnsi="Times New Roman" w:cs="Times New Roman"/>
+          <w:sz w:val="24"/>
+        </w:rPr>
+        <w:t xml:space="preserve"> example</w:t>
+      </w:r>
+      <w:r>
+        <w:rPr>
+          <w:rFonts w:ascii="Times New Roman" w:hAnsi="Times New Roman" w:cs="Times New Roman"/>
+          <w:sz w:val="24"/>
+        </w:rPr>
+        <w:t xml:space="preserve"> for this imbalance is </w:t>
+      </w:r>
+      <w:r>
+        <w:rPr>
+          <w:rFonts w:ascii="Times New Roman" w:hAnsi="Times New Roman" w:cs="Times New Roman"/>
+          <w:sz w:val="24"/>
+        </w:rPr>
+        <w:t>the Board class. I</w:t>
+      </w:r>
+      <w:r>
+        <w:rPr>
+          <w:rFonts w:ascii="Times New Roman" w:hAnsi="Times New Roman" w:cs="Times New Roman"/>
+          <w:sz w:val="24"/>
+        </w:rPr>
+        <w:t xml:space="preserve">t has </w:t>
+      </w:r>
+      <w:r>
+        <w:rPr>
+          <w:rFonts w:ascii="Times New Roman" w:hAnsi="Times New Roman" w:cs="Times New Roman"/>
+          <w:sz w:val="24"/>
+        </w:rPr>
+        <w:t xml:space="preserve">the </w:t>
+      </w:r>
+      <w:r>
+        <w:rPr>
+          <w:rFonts w:ascii="Times New Roman" w:hAnsi="Times New Roman" w:cs="Times New Roman"/>
+          <w:sz w:val="24"/>
+        </w:rPr>
+        <w:t xml:space="preserve">most methods and </w:t>
+      </w:r>
+      <w:r>
+        <w:rPr>
+          <w:rFonts w:ascii="Times New Roman" w:hAnsi="Times New Roman" w:cs="Times New Roman"/>
+          <w:sz w:val="24"/>
+        </w:rPr>
+        <w:t xml:space="preserve">the </w:t>
+      </w:r>
+      <w:r>
+        <w:rPr>
+          <w:rFonts w:ascii="Times New Roman" w:hAnsi="Times New Roman" w:cs="Times New Roman"/>
+          <w:sz w:val="24"/>
+        </w:rPr>
+        <w:t xml:space="preserve">most complicated </w:t>
+      </w:r>
+      <w:r>
+        <w:rPr>
+          <w:rFonts w:ascii="Times New Roman" w:hAnsi="Times New Roman" w:cs="Times New Roman"/>
+          <w:sz w:val="24"/>
+        </w:rPr>
+        <w:t>implementation. N</w:t>
+      </w:r>
+      <w:r>
+        <w:rPr>
+          <w:rFonts w:ascii="Times New Roman" w:hAnsi="Times New Roman" w:cs="Times New Roman"/>
+          <w:sz w:val="24"/>
+        </w:rPr>
+        <w:t>o one in our group want</w:t>
+      </w:r>
+      <w:r>
+        <w:rPr>
+          <w:rFonts w:ascii="Times New Roman" w:hAnsi="Times New Roman" w:cs="Times New Roman"/>
+          <w:sz w:val="24"/>
+        </w:rPr>
+        <w:t>ed t</w:t>
+      </w:r>
+      <w:r>
+        <w:rPr>
+          <w:rFonts w:ascii="Times New Roman" w:hAnsi="Times New Roman" w:cs="Times New Roman"/>
+          <w:sz w:val="24"/>
+        </w:rPr>
+        <w:t>o do it alone</w:t>
+      </w:r>
+      <w:r>
+        <w:rPr>
+          <w:rFonts w:ascii="Times New Roman" w:hAnsi="Times New Roman" w:cs="Times New Roman"/>
+          <w:sz w:val="24"/>
+        </w:rPr>
+        <w:t>, but once everyone else picked their job</w:t>
+      </w:r>
+      <w:r>
+        <w:rPr>
+          <w:rFonts w:ascii="Times New Roman" w:hAnsi="Times New Roman" w:cs="Times New Roman"/>
+          <w:sz w:val="24"/>
+        </w:rPr>
+        <w:t>, the</w:t>
+      </w:r>
+      <w:r>
+        <w:rPr>
+          <w:rFonts w:ascii="Times New Roman" w:hAnsi="Times New Roman" w:cs="Times New Roman"/>
+          <w:sz w:val="24"/>
+        </w:rPr>
+        <w:t xml:space="preserve"> </w:t>
+      </w:r>
+      <w:r>
+        <w:rPr>
+          <w:rFonts w:ascii="Times New Roman" w:hAnsi="Times New Roman" w:cs="Times New Roman"/>
+          <w:sz w:val="24"/>
+        </w:rPr>
+        <w:t xml:space="preserve">Board class </w:t>
+      </w:r>
+      <w:r>
+        <w:rPr>
+          <w:rFonts w:ascii="Times New Roman" w:hAnsi="Times New Roman" w:cs="Times New Roman"/>
+          <w:sz w:val="24"/>
+        </w:rPr>
+        <w:t xml:space="preserve">became left over. And then </w:t>
+      </w:r>
+      <w:r>
+        <w:rPr>
+          <w:rFonts w:ascii="Times New Roman" w:hAnsi="Times New Roman" w:cs="Times New Roman"/>
+          <w:sz w:val="24"/>
+        </w:rPr>
+        <w:t xml:space="preserve">we had to work on this class together, which </w:t>
+      </w:r>
+      <w:r>
+        <w:rPr>
+          <w:rFonts w:ascii="Times New Roman" w:hAnsi="Times New Roman" w:cs="Times New Roman"/>
+          <w:sz w:val="24"/>
+        </w:rPr>
+        <w:t>became a</w:t>
+      </w:r>
+      <w:r>
+        <w:rPr>
+          <w:rFonts w:ascii="Times New Roman" w:hAnsi="Times New Roman" w:cs="Times New Roman"/>
+          <w:sz w:val="24"/>
+        </w:rPr>
+        <w:t xml:space="preserve"> chaos situation</w:t>
+      </w:r>
+      <w:r>
+        <w:rPr>
+          <w:rFonts w:ascii="Times New Roman" w:hAnsi="Times New Roman" w:cs="Times New Roman"/>
+          <w:sz w:val="24"/>
+        </w:rPr>
+        <w:t xml:space="preserve">. On next project, we need to spend more time on splitting tasks, class-based work </w:t>
+      </w:r>
+      <w:r>
+        <w:rPr>
+          <w:rFonts w:ascii="Times New Roman" w:hAnsi="Times New Roman" w:cs="Times New Roman"/>
+          <w:sz w:val="24"/>
+        </w:rPr>
+        <w:t xml:space="preserve">distribution should not be accepted. It could cause imbalanced work and </w:t>
+      </w:r>
+      <w:r>
+        <w:rPr>
+          <w:rFonts w:ascii="Times New Roman" w:hAnsi="Times New Roman" w:cs="Times New Roman"/>
+          <w:sz w:val="24"/>
+        </w:rPr>
+        <w:t>conflict.</w:t>
+      </w:r>
+    </w:p>
+    <w:p>
+      <w:pPr>
+        <w:ind w:firstLine="420"/>
+        <w:rPr>
+          <w:rFonts w:ascii="Times New Roman" w:hAnsi="Times New Roman" w:cs="Times New Roman"/>
+          <w:sz w:val="24"/>
+        </w:rPr>
+      </w:pPr>
+      <w:r>
+        <w:rPr>
+          <w:rFonts w:ascii="Times New Roman" w:hAnsi="Times New Roman" w:cs="Times New Roman"/>
+          <w:sz w:val="24"/>
+        </w:rPr>
+        <w:t xml:space="preserve">Another idea to help with the workflow is to create branches in Git, rather than always pushing to the master branch. There was one instance where Chance wanted to push some code to the Executive class, but first had to pull </w:t>
+      </w:r>
+      <w:r>
+        <w:rPr>
+          <w:rFonts w:ascii="Times New Roman" w:hAnsi="Times New Roman" w:cs="Times New Roman"/>
+          <w:sz w:val="24"/>
+        </w:rPr>
+        <w:t>what Sarah had added to the class. Because they both were in the master branch, Chance pulled Sarah’s changes and that merged hers with his, making it nearly impossible to tell whose code was who’s. Had Chance made an experimental branch first, he could have pushed his changes without any conflicts, and had a ‘save state’ of his code to reference when then merging into the master branch.</w:t>
+      </w:r>
+    </w:p>
+    <w:p>
+      <w:pPr>
+        <w:rPr>
+          <w:rFonts w:ascii="Times New Roman" w:hAnsi="Times New Roman" w:cs="Times New Roman"/>
+          <w:sz w:val="24"/>
+        </w:rPr>
+      </w:pPr>
+    </w:p>
+    <w:p>
+      <w:pPr>
+        <w:rPr>
+          <w:rFonts w:ascii="Times New Roman" w:hAnsi="Times New Roman" w:cs="Times New Roman"/>
+          <w:sz w:val="24"/>
+        </w:rPr>
+      </w:pPr>
+    </w:p>
+    <w:p>
+      <w:pPr>
+        <w:jc w:val="center"/>
+        <w:rPr>
+          <w:rFonts w:ascii="Times New Roman" w:hAnsi="Times New Roman" w:cs="Times New Roman"/>
+          <w:sz w:val="24"/>
+          <w:u w:val="single"/>
+        </w:rPr>
+      </w:pPr>
+      <w:r>
+        <w:rPr>
+          <w:rFonts w:ascii="Times New Roman" w:hAnsi="Times New Roman" w:cs="Times New Roman" w:hint="eastAsia"/>
+          <w:sz w:val="24"/>
+          <w:u w:val="single"/>
+        </w:rPr>
+        <w:lastRenderedPageBreak/>
+        <w:t>W</w:t>
+      </w:r>
+      <w:r>
+        <w:rPr>
+          <w:rFonts w:ascii="Times New Roman" w:hAnsi="Times New Roman" w:cs="Times New Roman"/>
+          <w:sz w:val="24"/>
+          <w:u w:val="single"/>
+        </w:rPr>
+        <w:t>ork</w:t>
+      </w:r>
+      <w:r>
+        <w:rPr>
+          <w:rFonts w:ascii="Times New Roman" w:hAnsi="Times New Roman" w:cs="Times New Roman"/>
+          <w:sz w:val="24"/>
+          <w:u w:val="single"/>
+        </w:rPr>
+        <w:t>s</w:t>
+      </w:r>
+      <w:r>
+        <w:rPr>
+          <w:rFonts w:ascii="Times New Roman" w:hAnsi="Times New Roman" w:cs="Times New Roman"/>
+          <w:sz w:val="24"/>
+          <w:u w:val="single"/>
+        </w:rPr>
+        <w:t xml:space="preserve"> Cited:</w:t>
+      </w:r>
+    </w:p>
+    <w:p>
+      <w:pPr>
         <w:jc w:val="left"/>
         <w:rPr>
           <w:rFonts w:ascii="Times New Roman" w:hAnsi="Times New Roman" w:cs="Times New Roman"/>
           <w:sz w:val="24"/>
         </w:rPr>
       </w:pPr>
-    </w:p>
-    <w:p>
-      <w:pPr>
-        <w:rPr>
-          <w:rFonts w:ascii="Times New Roman" w:hAnsi="Times New Roman" w:cs="Times New Roman"/>
-          <w:sz w:val="24"/>
-        </w:rPr>
-      </w:pPr>
-    </w:p>
-    <w:p>
-      <w:pPr>
-        <w:rPr>
-          <w:rFonts w:ascii="Times New Roman" w:hAnsi="Times New Roman" w:cs="Times New Roman"/>
-          <w:sz w:val="24"/>
-        </w:rPr>
-      </w:pPr>
-    </w:p>
-    <w:p>
-      <w:pPr>
-        <w:rPr>
-          <w:rFonts w:ascii="Times New Roman" w:hAnsi="Times New Roman" w:cs="Times New Roman"/>
-          <w:sz w:val="24"/>
-        </w:rPr>
-      </w:pPr>
-    </w:p>
-    <w:p>
-      <w:pPr>
-        <w:jc w:val="center"/>
-        <w:rPr>
-          <w:rFonts w:ascii="Times New Roman" w:hAnsi="Times New Roman" w:cs="Times New Roman"/>
-          <w:sz w:val="24"/>
-          <w:u w:val="single"/>
-        </w:rPr>
-      </w:pPr>
-      <w:r>
-        <w:rPr>
-          <w:rFonts w:ascii="Times New Roman" w:hAnsi="Times New Roman" w:cs="Times New Roman" w:hint="eastAsia"/>
-          <w:sz w:val="24"/>
-          <w:u w:val="single"/>
-        </w:rPr>
-        <w:t>W</w:t>
-      </w:r>
-      <w:r>
-        <w:rPr>
-          <w:rFonts w:ascii="Times New Roman" w:hAnsi="Times New Roman" w:cs="Times New Roman"/>
-          <w:sz w:val="24"/>
-          <w:u w:val="single"/>
-        </w:rPr>
-        <w:t>ould have done different:</w:t>
-      </w:r>
-    </w:p>
-    <w:p>
-      <w:pPr>
-        <w:rPr>
-          <w:rFonts w:ascii="Times New Roman" w:hAnsi="Times New Roman" w:cs="Times New Roman"/>
-          <w:sz w:val="24"/>
-        </w:rPr>
-      </w:pPr>
-      <w:r>
-        <w:rPr>
-          <w:rFonts w:ascii="Times New Roman" w:hAnsi="Times New Roman" w:cs="Times New Roman"/>
-          <w:sz w:val="24"/>
-        </w:rPr>
-        <w:tab/>
-      </w:r>
-      <w:r>
-        <w:rPr>
-          <w:rFonts w:ascii="Times New Roman" w:hAnsi="Times New Roman" w:cs="Times New Roman"/>
-          <w:sz w:val="24"/>
-        </w:rPr>
-        <w:t xml:space="preserve">After our first project, we realized that we still have a lot to improve. Communication between team members must be more frequent and detailed. We </w:t>
-      </w:r>
-      <w:r>
-        <w:rPr>
-          <w:rFonts w:ascii="Times New Roman" w:hAnsi="Times New Roman" w:cs="Times New Roman"/>
-          <w:sz w:val="24"/>
-        </w:rPr>
-        <w:t>need some well-planned ideas, not just saying</w:t>
-      </w:r>
-      <w:r>
-        <w:rPr>
-          <w:rFonts w:ascii="Times New Roman" w:hAnsi="Times New Roman" w:cs="Times New Roman"/>
-          <w:sz w:val="24"/>
-        </w:rPr>
-        <w:t xml:space="preserve"> what the end product should do</w:t>
-      </w:r>
-      <w:r>
-        <w:rPr>
-          <w:rFonts w:ascii="Times New Roman" w:hAnsi="Times New Roman" w:cs="Times New Roman"/>
-          <w:sz w:val="24"/>
-        </w:rPr>
-        <w:t xml:space="preserve">, </w:t>
-      </w:r>
-      <w:r>
-        <w:rPr>
-          <w:rFonts w:ascii="Times New Roman" w:hAnsi="Times New Roman" w:cs="Times New Roman"/>
-          <w:sz w:val="24"/>
-        </w:rPr>
-        <w:t>it can save a lot of time during the meeting</w:t>
-      </w:r>
-      <w:r>
-        <w:rPr>
-          <w:rFonts w:ascii="Times New Roman" w:hAnsi="Times New Roman" w:cs="Times New Roman"/>
-          <w:sz w:val="24"/>
-        </w:rPr>
-        <w:t xml:space="preserve">. Also, we need to </w:t>
-      </w:r>
-      <w:r>
-        <w:rPr>
-          <w:rFonts w:ascii="Times New Roman" w:hAnsi="Times New Roman" w:cs="Times New Roman"/>
-          <w:sz w:val="24"/>
-        </w:rPr>
-        <w:t>focus on basic functionality of the program first, once we achieved</w:t>
-      </w:r>
-      <w:r>
-        <w:rPr>
-          <w:rFonts w:ascii="Times New Roman" w:hAnsi="Times New Roman" w:cs="Times New Roman"/>
-          <w:sz w:val="24"/>
-        </w:rPr>
-        <w:t xml:space="preserve"> that</w:t>
-      </w:r>
-      <w:r>
-        <w:rPr>
-          <w:rFonts w:ascii="Times New Roman" w:hAnsi="Times New Roman" w:cs="Times New Roman"/>
-          <w:sz w:val="24"/>
-        </w:rPr>
-        <w:t>, then we can move on to next stage, which is making the program looks fancy.</w:t>
-      </w:r>
-    </w:p>
-    <w:p>
-      <w:pPr>
-        <w:ind w:firstLine="420"/>
-        <w:rPr>
-          <w:rFonts w:ascii="Times New Roman" w:hAnsi="Times New Roman" w:cs="Times New Roman"/>
-          <w:sz w:val="24"/>
-        </w:rPr>
-      </w:pPr>
-      <w:r>
-        <w:rPr>
-          <w:rFonts w:ascii="Times New Roman" w:hAnsi="Times New Roman" w:cs="Times New Roman"/>
-          <w:sz w:val="24"/>
-        </w:rPr>
-        <w:t>Another approach that would be different is the division of work</w:t>
-      </w:r>
-      <w:r>
-        <w:rPr>
-          <w:rFonts w:ascii="Times New Roman" w:hAnsi="Times New Roman" w:cs="Times New Roman"/>
-          <w:sz w:val="24"/>
-        </w:rPr>
-        <w:t>. F</w:t>
-      </w:r>
-      <w:r>
-        <w:rPr>
-          <w:rFonts w:ascii="Times New Roman" w:hAnsi="Times New Roman" w:cs="Times New Roman"/>
-          <w:sz w:val="24"/>
-        </w:rPr>
-        <w:t xml:space="preserve">or this program, we initially have four </w:t>
-      </w:r>
-      <w:r>
-        <w:rPr>
-          <w:rFonts w:ascii="Times New Roman" w:hAnsi="Times New Roman" w:cs="Times New Roman"/>
-          <w:sz w:val="24"/>
-        </w:rPr>
-        <w:t>classes,</w:t>
-      </w:r>
-      <w:r>
-        <w:rPr>
-          <w:rFonts w:ascii="Times New Roman" w:hAnsi="Times New Roman" w:cs="Times New Roman"/>
-          <w:sz w:val="24"/>
-        </w:rPr>
-        <w:t xml:space="preserve"> </w:t>
-      </w:r>
-      <w:r>
-        <w:rPr>
-          <w:rFonts w:ascii="Times New Roman" w:hAnsi="Times New Roman" w:cs="Times New Roman"/>
-          <w:sz w:val="24"/>
-        </w:rPr>
-        <w:t>but we have 5 people in the group,</w:t>
-      </w:r>
-      <w:r>
-        <w:rPr>
-          <w:rFonts w:ascii="Times New Roman" w:hAnsi="Times New Roman" w:cs="Times New Roman"/>
-          <w:sz w:val="24"/>
-        </w:rPr>
-        <w:t xml:space="preserve"> so</w:t>
-      </w:r>
-      <w:r>
-        <w:rPr>
-          <w:rFonts w:ascii="Times New Roman" w:hAnsi="Times New Roman" w:cs="Times New Roman"/>
-          <w:sz w:val="24"/>
-        </w:rPr>
-        <w:t xml:space="preserve"> splitting work </w:t>
-      </w:r>
-      <w:r>
-        <w:rPr>
-          <w:rFonts w:ascii="Times New Roman" w:hAnsi="Times New Roman" w:cs="Times New Roman"/>
-          <w:sz w:val="24"/>
-        </w:rPr>
-        <w:t xml:space="preserve">and make everyone is doing same amount of job </w:t>
-      </w:r>
-      <w:r>
-        <w:rPr>
-          <w:rFonts w:ascii="Times New Roman" w:hAnsi="Times New Roman" w:cs="Times New Roman"/>
-          <w:sz w:val="24"/>
-        </w:rPr>
-        <w:t>is rea</w:t>
-      </w:r>
-      <w:r>
-        <w:rPr>
-          <w:rFonts w:ascii="Times New Roman" w:hAnsi="Times New Roman" w:cs="Times New Roman"/>
-          <w:sz w:val="24"/>
-        </w:rPr>
-        <w:t xml:space="preserve">lly hard. </w:t>
-      </w:r>
-      <w:r>
-        <w:rPr>
-          <w:rFonts w:ascii="Times New Roman" w:hAnsi="Times New Roman" w:cs="Times New Roman"/>
-          <w:sz w:val="24"/>
-        </w:rPr>
-        <w:t>One</w:t>
-      </w:r>
-      <w:r>
-        <w:rPr>
-          <w:rFonts w:ascii="Times New Roman" w:hAnsi="Times New Roman" w:cs="Times New Roman"/>
-          <w:sz w:val="24"/>
-        </w:rPr>
-        <w:t xml:space="preserve"> example</w:t>
-      </w:r>
-      <w:r>
-        <w:rPr>
-          <w:rFonts w:ascii="Times New Roman" w:hAnsi="Times New Roman" w:cs="Times New Roman"/>
-          <w:sz w:val="24"/>
-        </w:rPr>
-        <w:t xml:space="preserve"> for this imbalance is </w:t>
-      </w:r>
-      <w:r>
-        <w:rPr>
-          <w:rFonts w:ascii="Times New Roman" w:hAnsi="Times New Roman" w:cs="Times New Roman"/>
-          <w:sz w:val="24"/>
-        </w:rPr>
-        <w:t>the Board class. I</w:t>
-      </w:r>
-      <w:r>
-        <w:rPr>
-          <w:rFonts w:ascii="Times New Roman" w:hAnsi="Times New Roman" w:cs="Times New Roman"/>
-          <w:sz w:val="24"/>
-        </w:rPr>
-        <w:t xml:space="preserve">t has </w:t>
-      </w:r>
-      <w:r>
-        <w:rPr>
-          <w:rFonts w:ascii="Times New Roman" w:hAnsi="Times New Roman" w:cs="Times New Roman"/>
-          <w:sz w:val="24"/>
-        </w:rPr>
-        <w:t xml:space="preserve">the </w:t>
-      </w:r>
-      <w:r>
-        <w:rPr>
-          <w:rFonts w:ascii="Times New Roman" w:hAnsi="Times New Roman" w:cs="Times New Roman"/>
-          <w:sz w:val="24"/>
-        </w:rPr>
-        <w:t xml:space="preserve">most methods and </w:t>
-      </w:r>
-      <w:r>
-        <w:rPr>
-          <w:rFonts w:ascii="Times New Roman" w:hAnsi="Times New Roman" w:cs="Times New Roman"/>
-          <w:sz w:val="24"/>
-        </w:rPr>
-        <w:t xml:space="preserve">the </w:t>
-      </w:r>
-      <w:r>
-        <w:rPr>
-          <w:rFonts w:ascii="Times New Roman" w:hAnsi="Times New Roman" w:cs="Times New Roman"/>
-          <w:sz w:val="24"/>
-        </w:rPr>
-        <w:t xml:space="preserve">most complicated </w:t>
-      </w:r>
-      <w:r>
-        <w:rPr>
-          <w:rFonts w:ascii="Times New Roman" w:hAnsi="Times New Roman" w:cs="Times New Roman"/>
-          <w:sz w:val="24"/>
-        </w:rPr>
-        <w:t>implementation. N</w:t>
-      </w:r>
-      <w:r>
-        <w:rPr>
-          <w:rFonts w:ascii="Times New Roman" w:hAnsi="Times New Roman" w:cs="Times New Roman"/>
-          <w:sz w:val="24"/>
-        </w:rPr>
-        <w:t>o one in our group want</w:t>
-      </w:r>
-      <w:r>
-        <w:rPr>
-          <w:rFonts w:ascii="Times New Roman" w:hAnsi="Times New Roman" w:cs="Times New Roman"/>
-          <w:sz w:val="24"/>
-        </w:rPr>
-        <w:t>ed t</w:t>
-      </w:r>
-      <w:r>
-        <w:rPr>
-          <w:rFonts w:ascii="Times New Roman" w:hAnsi="Times New Roman" w:cs="Times New Roman"/>
-          <w:sz w:val="24"/>
-        </w:rPr>
-        <w:t>o do it alone</w:t>
-      </w:r>
-      <w:r>
-        <w:rPr>
-          <w:rFonts w:ascii="Times New Roman" w:hAnsi="Times New Roman" w:cs="Times New Roman"/>
-          <w:sz w:val="24"/>
-        </w:rPr>
-        <w:t>, but once everyone else picked their job</w:t>
-      </w:r>
-      <w:r>
-        <w:rPr>
-          <w:rFonts w:ascii="Times New Roman" w:hAnsi="Times New Roman" w:cs="Times New Roman"/>
-          <w:sz w:val="24"/>
-        </w:rPr>
-        <w:t>, the</w:t>
-      </w:r>
-      <w:r>
-        <w:rPr>
-          <w:rFonts w:ascii="Times New Roman" w:hAnsi="Times New Roman" w:cs="Times New Roman"/>
-          <w:sz w:val="24"/>
-        </w:rPr>
-        <w:t xml:space="preserve"> </w:t>
-      </w:r>
-      <w:r>
-        <w:rPr>
-          <w:rFonts w:ascii="Times New Roman" w:hAnsi="Times New Roman" w:cs="Times New Roman"/>
-          <w:sz w:val="24"/>
-        </w:rPr>
-        <w:t xml:space="preserve">Board class </w:t>
-      </w:r>
-      <w:r>
-        <w:rPr>
-          <w:rFonts w:ascii="Times New Roman" w:hAnsi="Times New Roman" w:cs="Times New Roman"/>
-          <w:sz w:val="24"/>
-        </w:rPr>
-        <w:t xml:space="preserve">became left over. And then </w:t>
-      </w:r>
-      <w:r>
-        <w:rPr>
-          <w:rFonts w:ascii="Times New Roman" w:hAnsi="Times New Roman" w:cs="Times New Roman"/>
-          <w:sz w:val="24"/>
-        </w:rPr>
-        <w:t xml:space="preserve">we had to work on this class together, which </w:t>
-      </w:r>
-      <w:r>
-        <w:rPr>
-          <w:rFonts w:ascii="Times New Roman" w:hAnsi="Times New Roman" w:cs="Times New Roman"/>
-          <w:sz w:val="24"/>
-        </w:rPr>
-        <w:t>became a</w:t>
-      </w:r>
-      <w:r>
-        <w:rPr>
-          <w:rFonts w:ascii="Times New Roman" w:hAnsi="Times New Roman" w:cs="Times New Roman"/>
-          <w:sz w:val="24"/>
-        </w:rPr>
-        <w:t xml:space="preserve"> chaos situation</w:t>
-      </w:r>
-      <w:r>
-        <w:rPr>
-          <w:rFonts w:ascii="Times New Roman" w:hAnsi="Times New Roman" w:cs="Times New Roman"/>
-          <w:sz w:val="24"/>
-        </w:rPr>
-        <w:t xml:space="preserve">. On next project, we need to spend more time on splitting tasks, class-based work </w:t>
-      </w:r>
-      <w:r>
-        <w:rPr>
-          <w:rFonts w:ascii="Times New Roman" w:hAnsi="Times New Roman" w:cs="Times New Roman"/>
-          <w:sz w:val="24"/>
-        </w:rPr>
-        <w:t xml:space="preserve">distribution should not be accepted. It could cause imbalanced work and </w:t>
-      </w:r>
-      <w:r>
-        <w:rPr>
-          <w:rFonts w:ascii="Times New Roman" w:hAnsi="Times New Roman" w:cs="Times New Roman"/>
-          <w:sz w:val="24"/>
-        </w:rPr>
-        <w:t>conflict.</w:t>
-      </w:r>
-    </w:p>
-    <w:p>
-      <w:pPr>
-        <w:ind w:firstLine="420"/>
-        <w:rPr>
-          <w:rFonts w:ascii="Times New Roman" w:hAnsi="Times New Roman" w:cs="Times New Roman"/>
-          <w:sz w:val="24"/>
-        </w:rPr>
-      </w:pPr>
-      <w:r>
-        <w:rPr>
-          <w:rFonts w:ascii="Times New Roman" w:hAnsi="Times New Roman" w:cs="Times New Roman"/>
-          <w:sz w:val="24"/>
-        </w:rPr>
-        <w:t xml:space="preserve">Another idea to help with the workflow is to create branches in Git, rather than always pushing to the master branch. There was one instance where Chance wanted to push some code to the Executive class, but first had to pull </w:t>
-      </w:r>
-      <w:r>
-        <w:rPr>
-          <w:rFonts w:ascii="Times New Roman" w:hAnsi="Times New Roman" w:cs="Times New Roman"/>
-          <w:sz w:val="24"/>
-        </w:rPr>
-        <w:t>what Sarah had added to the class. Because they both were in the master branch, Chance pulled Sarah’s changes and that merged hers with his, making it nearly impossible to tell whose code was who’s. Had Chance made an experimental branch first, he could have pushed his changes without any conflicts, and had a ‘save state’ of his code to reference when then merging into the master branch.</w:t>
-      </w:r>
-    </w:p>
-    <w:p>
-      <w:pPr>
-        <w:rPr>
-          <w:rFonts w:ascii="Times New Roman" w:hAnsi="Times New Roman" w:cs="Times New Roman"/>
-          <w:sz w:val="24"/>
-        </w:rPr>
-      </w:pPr>
-    </w:p>
-    <w:p>
-      <w:pPr>
-        <w:rPr>
-          <w:rFonts w:ascii="Times New Roman" w:hAnsi="Times New Roman" w:cs="Times New Roman"/>
-          <w:sz w:val="24"/>
-        </w:rPr>
-      </w:pPr>
-    </w:p>
-    <w:p>
-      <w:pPr>
-        <w:jc w:val="center"/>
-        <w:rPr>
-          <w:rFonts w:ascii="Times New Roman" w:hAnsi="Times New Roman" w:cs="Times New Roman"/>
-          <w:sz w:val="24"/>
-          <w:u w:val="single"/>
-        </w:rPr>
-      </w:pPr>
-      <w:r>
-        <w:rPr>
-          <w:rFonts w:ascii="Times New Roman" w:hAnsi="Times New Roman" w:cs="Times New Roman" w:hint="eastAsia"/>
-          <w:sz w:val="24"/>
-          <w:u w:val="single"/>
-        </w:rPr>
-        <w:t>W</w:t>
-      </w:r>
-      <w:r>
-        <w:rPr>
-          <w:rFonts w:ascii="Times New Roman" w:hAnsi="Times New Roman" w:cs="Times New Roman"/>
-          <w:sz w:val="24"/>
-          <w:u w:val="single"/>
-        </w:rPr>
-        <w:t>ork</w:t>
-      </w:r>
-      <w:r>
-        <w:rPr>
-          <w:rFonts w:ascii="Times New Roman" w:hAnsi="Times New Roman" w:cs="Times New Roman"/>
-          <w:sz w:val="24"/>
-          <w:u w:val="single"/>
-        </w:rPr>
-        <w:t>s</w:t>
-      </w:r>
-      <w:r>
-        <w:rPr>
-          <w:rFonts w:ascii="Times New Roman" w:hAnsi="Times New Roman" w:cs="Times New Roman"/>
-          <w:sz w:val="24"/>
-          <w:u w:val="single"/>
-        </w:rPr>
-        <w:t xml:space="preserve"> Cited:</w:t>
-      </w:r>
-    </w:p>
-    <w:p>
-      <w:pPr>
-        <w:jc w:val="left"/>
-        <w:rPr>
-          <w:rFonts w:ascii="Times New Roman" w:hAnsi="Times New Roman" w:cs="Times New Roman"/>
-          <w:sz w:val="24"/>
-        </w:rPr>
-      </w:pPr>
-      <w:r>
-        <w:rPr>
-          <w:rFonts w:ascii="Times New Roman" w:hAnsi="Times New Roman" w:cs="Times New Roman"/>
-          <w:sz w:val="24"/>
-        </w:rPr>
-        <w:lastRenderedPageBreak/>
+      <w:r>
+        <w:rPr>
+          <w:rFonts w:ascii="Times New Roman" w:hAnsi="Times New Roman" w:cs="Times New Roman"/>
+          <w:sz w:val="24"/>
+        </w:rPr>
         <w:t>Press Enter to continue feature:</w:t>
       </w:r>
     </w:p>
@@ -4361,7 +4379,7 @@
       <w:hyperlink r:id="rId8" w:history="1">
         <w:r>
           <w:rPr>
-            <w:rStyle w:val="a7"/>
+            <w:rStyle w:val="Hyperlink"/>
             <w:rFonts w:ascii="Times New Roman" w:hAnsi="Times New Roman" w:cs="Times New Roman"/>
             <w:sz w:val="24"/>
           </w:rPr>
@@ -4409,7 +4427,7 @@
       <w:hyperlink r:id="rId9" w:history="1">
         <w:r>
           <w:rPr>
-            <w:rStyle w:val="a7"/>
+            <w:rStyle w:val="Hyperlink"/>
             <w:rFonts w:ascii="Times New Roman" w:hAnsi="Times New Roman" w:cs="Times New Roman"/>
             <w:sz w:val="24"/>
           </w:rPr>
@@ -4450,7 +4468,7 @@
     <w:p>
       <w:pPr>
         <w:rPr>
-          <w:rStyle w:val="a7"/>
+          <w:rStyle w:val="Hyperlink"/>
           <w:rFonts w:ascii="Times New Roman" w:hAnsi="Times New Roman" w:cs="Times New Roman"/>
           <w:sz w:val="24"/>
         </w:rPr>
@@ -4458,7 +4476,7 @@
       <w:hyperlink r:id="rId10" w:history="1">
         <w:r>
           <w:rPr>
-            <w:rStyle w:val="a7"/>
+            <w:rStyle w:val="Hyperlink"/>
             <w:rFonts w:ascii="Times New Roman" w:hAnsi="Times New Roman" w:cs="Times New Roman"/>
             <w:sz w:val="24"/>
           </w:rPr>
@@ -4469,7 +4487,7 @@
     <w:p>
       <w:pPr>
         <w:rPr>
-          <w:rStyle w:val="a7"/>
+          <w:rStyle w:val="Hyperlink"/>
           <w:rFonts w:ascii="Times New Roman" w:hAnsi="Times New Roman" w:cs="Times New Roman"/>
           <w:sz w:val="24"/>
         </w:rPr>
@@ -4500,7 +4518,7 @@
     <w:p>
       <w:pPr>
         <w:rPr>
-          <w:rStyle w:val="a7"/>
+          <w:rStyle w:val="Hyperlink"/>
           <w:rFonts w:ascii="Times New Roman" w:hAnsi="Times New Roman" w:cs="Times New Roman"/>
           <w:sz w:val="24"/>
         </w:rPr>
@@ -4508,7 +4526,7 @@
       <w:hyperlink r:id="rId11" w:history="1">
         <w:r>
           <w:rPr>
-            <w:rStyle w:val="a7"/>
+            <w:rStyle w:val="Hyperlink"/>
             <w:rFonts w:ascii="Times New Roman" w:hAnsi="Times New Roman" w:cs="Times New Roman"/>
             <w:sz w:val="24"/>
           </w:rPr>
@@ -4519,16 +4537,16 @@
     <w:p>
       <w:pPr>
         <w:rPr>
-          <w:rStyle w:val="a7"/>
-          <w:rFonts w:ascii="Times New Roman" w:hAnsi="Times New Roman" w:cs="Times New Roman"/>
-          <w:sz w:val="24"/>
-        </w:rPr>
-      </w:pPr>
-    </w:p>
-    <w:p>
-      <w:pPr>
-        <w:rPr>
-          <w:rStyle w:val="a7"/>
+          <w:rStyle w:val="Hyperlink"/>
+          <w:rFonts w:ascii="Times New Roman" w:hAnsi="Times New Roman" w:cs="Times New Roman"/>
+          <w:sz w:val="24"/>
+        </w:rPr>
+      </w:pPr>
+    </w:p>
+    <w:p>
+      <w:pPr>
+        <w:rPr>
+          <w:rStyle w:val="Hyperlink"/>
           <w:rFonts w:ascii="Times New Roman" w:hAnsi="Times New Roman" w:cs="Times New Roman"/>
           <w:sz w:val="24"/>
           <w:u w:val="none"/>
@@ -4556,7 +4574,7 @@
       <w:hyperlink r:id="rId12" w:history="1">
         <w:r>
           <w:rPr>
-            <w:rStyle w:val="a7"/>
+            <w:rStyle w:val="Hyperlink"/>
             <w:rFonts w:ascii="Times New Roman" w:eastAsia="Times New Roman" w:hAnsi="Times New Roman" w:cs="Times New Roman"/>
             <w:sz w:val="24"/>
           </w:rPr>
@@ -5205,7 +5223,7 @@
     <w:lsdException w:name="Mention" w:semiHidden="1" w:unhideWhenUsed="1"/>
     <w:lsdException w:name="Smart Hyperlink" w:semiHidden="1" w:unhideWhenUsed="1"/>
   </w:latentStyles>
-  <w:style w:type="paragraph" w:default="1" w:styleId="a">
+  <w:style w:type="paragraph" w:default="1" w:styleId="Normal">
     <w:name w:val="Normal"/>
     <w:qFormat/>
     <w:pPr>
@@ -5213,13 +5231,13 @@
       <w:jc w:val="both"/>
     </w:pPr>
   </w:style>
-  <w:style w:type="character" w:default="1" w:styleId="a0">
+  <w:style w:type="character" w:default="1" w:styleId="DefaultParagraphFont">
     <w:name w:val="Default Paragraph Font"/>
     <w:uiPriority w:val="1"/>
     <w:semiHidden/>
     <w:unhideWhenUsed/>
   </w:style>
-  <w:style w:type="table" w:default="1" w:styleId="a1">
+  <w:style w:type="table" w:default="1" w:styleId="TableNormal">
     <w:name w:val="Normal Table"/>
     <w:uiPriority w:val="99"/>
     <w:semiHidden/>
@@ -5234,16 +5252,16 @@
       </w:tblCellMar>
     </w:tblPr>
   </w:style>
-  <w:style w:type="numbering" w:default="1" w:styleId="a2">
+  <w:style w:type="numbering" w:default="1" w:styleId="NoList">
     <w:name w:val="No List"/>
     <w:uiPriority w:val="99"/>
     <w:semiHidden/>
     <w:unhideWhenUsed/>
   </w:style>
-  <w:style w:type="paragraph" w:styleId="a3">
+  <w:style w:type="paragraph" w:styleId="Header">
     <w:name w:val="header"/>
-    <w:basedOn w:val="a"/>
-    <w:link w:val="a4"/>
+    <w:basedOn w:val="Normal"/>
+    <w:link w:val="HeaderChar"/>
     <w:uiPriority w:val="99"/>
     <w:unhideWhenUsed/>
     <w:rsid w:val="00207ECA"/>
@@ -5263,10 +5281,10 @@
       <w:szCs w:val="18"/>
     </w:rPr>
   </w:style>
-  <w:style w:type="character" w:customStyle="1" w:styleId="a4">
-    <w:name w:val="页眉 字符"/>
-    <w:basedOn w:val="a0"/>
-    <w:link w:val="a3"/>
+  <w:style w:type="character" w:customStyle="1" w:styleId="HeaderChar">
+    <w:name w:val="Header Char"/>
+    <w:basedOn w:val="DefaultParagraphFont"/>
+    <w:link w:val="Header"/>
     <w:uiPriority w:val="99"/>
     <w:rsid w:val="00207ECA"/>
     <w:rPr>
@@ -5274,10 +5292,10 @@
       <w:szCs w:val="18"/>
     </w:rPr>
   </w:style>
-  <w:style w:type="paragraph" w:styleId="a5">
+  <w:style w:type="paragraph" w:styleId="Footer">
     <w:name w:val="footer"/>
-    <w:basedOn w:val="a"/>
-    <w:link w:val="a6"/>
+    <w:basedOn w:val="Normal"/>
+    <w:link w:val="FooterChar"/>
     <w:uiPriority w:val="99"/>
     <w:unhideWhenUsed/>
     <w:rsid w:val="00207ECA"/>
@@ -5294,10 +5312,10 @@
       <w:szCs w:val="18"/>
     </w:rPr>
   </w:style>
-  <w:style w:type="character" w:customStyle="1" w:styleId="a6">
-    <w:name w:val="页脚 字符"/>
-    <w:basedOn w:val="a0"/>
-    <w:link w:val="a5"/>
+  <w:style w:type="character" w:customStyle="1" w:styleId="FooterChar">
+    <w:name w:val="Footer Char"/>
+    <w:basedOn w:val="DefaultParagraphFont"/>
+    <w:link w:val="Footer"/>
     <w:uiPriority w:val="99"/>
     <w:rsid w:val="00207ECA"/>
     <w:rPr>
@@ -5305,9 +5323,9 @@
       <w:szCs w:val="18"/>
     </w:rPr>
   </w:style>
-  <w:style w:type="character" w:styleId="a7">
+  <w:style w:type="character" w:styleId="Hyperlink">
     <w:name w:val="Hyperlink"/>
-    <w:basedOn w:val="a0"/>
+    <w:basedOn w:val="DefaultParagraphFont"/>
     <w:uiPriority w:val="99"/>
     <w:unhideWhenUsed/>
     <w:rsid w:val="003A0862"/>
@@ -5318,7 +5336,7 @@
   </w:style>
   <w:style w:type="character" w:customStyle="1" w:styleId="1">
     <w:name w:val="未处理的提及1"/>
-    <w:basedOn w:val="a0"/>
+    <w:basedOn w:val="DefaultParagraphFont"/>
     <w:uiPriority w:val="99"/>
     <w:semiHidden/>
     <w:unhideWhenUsed/>
@@ -5328,9 +5346,9 @@
       <w:shd w:val="clear" w:color="auto" w:fill="E1DFDD"/>
     </w:rPr>
   </w:style>
-  <w:style w:type="character" w:styleId="a8">
+  <w:style w:type="character" w:styleId="FollowedHyperlink">
     <w:name w:val="FollowedHyperlink"/>
-    <w:basedOn w:val="a0"/>
+    <w:basedOn w:val="DefaultParagraphFont"/>
     <w:uiPriority w:val="99"/>
     <w:semiHidden/>
     <w:unhideWhenUsed/>
@@ -5340,9 +5358,9 @@
       <w:u w:val="single"/>
     </w:rPr>
   </w:style>
-  <w:style w:type="paragraph" w:styleId="a9">
+  <w:style w:type="paragraph" w:styleId="ListParagraph">
     <w:name w:val="List Paragraph"/>
-    <w:basedOn w:val="a"/>
+    <w:basedOn w:val="Normal"/>
     <w:uiPriority w:val="34"/>
     <w:qFormat/>
     <w:rsid w:val="00E419BC"/>

</xml_diff>

<commit_message>
add two sources to works cited section in retrospective
</commit_message>
<xml_diff>
--- a/Documentation/Retrospective.docx
+++ b/Documentation/Retrospective.docx
@@ -4021,16 +4021,7 @@
           <w:rFonts w:ascii="Times New Roman" w:hAnsi="Times New Roman" w:cs="Times New Roman"/>
           <w:sz w:val="24"/>
         </w:rPr>
-        <w:t>Another approach that would be diff</w:t>
-      </w:r>
-      <w:bookmarkStart w:id="0" w:name="_GoBack"/>
-      <w:bookmarkEnd w:id="0"/>
-      <w:r>
-        <w:rPr>
-          <w:rFonts w:ascii="Times New Roman" w:hAnsi="Times New Roman" w:cs="Times New Roman"/>
-          <w:sz w:val="24"/>
-        </w:rPr>
-        <w:t>erent is the division of work</w:t>
+        <w:t>Another approach that would be different is the division of work</w:t>
       </w:r>
       <w:r>
         <w:rPr>
@@ -4584,18 +4575,239 @@
     </w:p>
     <w:p>
       <w:pPr>
-        <w:rPr>
-          <w:rFonts w:ascii="Times New Roman" w:hAnsi="Times New Roman" w:cs="Times New Roman"/>
-          <w:sz w:val="24"/>
-        </w:rPr>
-      </w:pPr>
-      <w:r>
-        <w:rPr>
-          <w:rFonts w:ascii="Times New Roman" w:hAnsi="Times New Roman" w:cs="Times New Roman"/>
-          <w:sz w:val="24"/>
-        </w:rPr>
-        <w:tab/>
-      </w:r>
+        <w:widowControl/>
+        <w:jc w:val="left"/>
+        <w:rPr>
+          <w:rFonts w:ascii="Times New Roman" w:eastAsia="Times New Roman" w:hAnsi="Times New Roman" w:cs="Times New Roman"/>
+          <w:kern w:val="0"/>
+          <w:sz w:val="24"/>
+          <w:lang w:eastAsia="en-US"/>
+        </w:rPr>
+      </w:pPr>
+    </w:p>
+    <w:p>
+      <w:pPr>
+        <w:widowControl/>
+        <w:jc w:val="left"/>
+        <w:rPr>
+          <w:rFonts w:ascii="Times New Roman" w:eastAsia="Times New Roman" w:hAnsi="Times New Roman" w:cs="Times New Roman"/>
+          <w:kern w:val="0"/>
+          <w:sz w:val="24"/>
+          <w:lang w:eastAsia="en-US"/>
+        </w:rPr>
+      </w:pPr>
+      <w:r>
+        <w:rPr>
+          <w:rFonts w:ascii="Times New Roman" w:eastAsia="Times New Roman" w:hAnsi="Times New Roman" w:cs="Times New Roman"/>
+          <w:kern w:val="0"/>
+          <w:sz w:val="24"/>
+          <w:lang w:eastAsia="en-US"/>
+        </w:rPr>
+        <w:t>Tab in Markdown for the README:</w:t>
+      </w:r>
+    </w:p>
+    <w:p>
+      <w:pPr>
+        <w:widowControl/>
+        <w:jc w:val="left"/>
+        <w:rPr>
+          <w:rFonts w:ascii="Times New Roman" w:eastAsia="Times New Roman" w:hAnsi="Times New Roman" w:cs="Times New Roman"/>
+          <w:kern w:val="0"/>
+          <w:sz w:val="24"/>
+          <w:lang w:eastAsia="en-US"/>
+        </w:rPr>
+      </w:pPr>
+      <w:hyperlink r:id="rId13" w:history="1">
+        <w:r>
+          <w:rPr>
+            <w:rStyle w:val="Hyperlink"/>
+            <w:rFonts w:ascii="Times New Roman" w:eastAsia="Times New Roman" w:hAnsi="Times New Roman" w:cs="Times New Roman"/>
+            <w:kern w:val="0"/>
+            <w:sz w:val="24"/>
+            <w:lang w:eastAsia="en-US"/>
+          </w:rPr>
+          <w:t>https://stackoverflow</w:t>
+        </w:r>
+        <w:r>
+          <w:rPr>
+            <w:rStyle w:val="Hyperlink"/>
+            <w:rFonts w:ascii="Times New Roman" w:eastAsia="Times New Roman" w:hAnsi="Times New Roman" w:cs="Times New Roman"/>
+            <w:kern w:val="0"/>
+            <w:sz w:val="24"/>
+            <w:lang w:eastAsia="en-US"/>
+          </w:rPr>
+          <w:t>.</w:t>
+        </w:r>
+        <w:r>
+          <w:rPr>
+            <w:rStyle w:val="Hyperlink"/>
+            <w:rFonts w:ascii="Times New Roman" w:eastAsia="Times New Roman" w:hAnsi="Times New Roman" w:cs="Times New Roman"/>
+            <w:kern w:val="0"/>
+            <w:sz w:val="24"/>
+            <w:lang w:eastAsia="en-US"/>
+          </w:rPr>
+          <w:t>com/questions/6046263/how-to-indent-a-few-lines-in-markdown-markup/48273501</w:t>
+        </w:r>
+      </w:hyperlink>
+    </w:p>
+    <w:p>
+      <w:pPr>
+        <w:widowControl/>
+        <w:jc w:val="left"/>
+        <w:rPr>
+          <w:rFonts w:ascii="Times New Roman" w:eastAsia="Times New Roman" w:hAnsi="Times New Roman" w:cs="Times New Roman"/>
+          <w:kern w:val="0"/>
+          <w:sz w:val="24"/>
+          <w:lang w:eastAsia="en-US"/>
+        </w:rPr>
+      </w:pPr>
+    </w:p>
+    <w:p>
+      <w:pPr>
+        <w:widowControl/>
+        <w:jc w:val="left"/>
+        <w:rPr>
+          <w:rFonts w:ascii="Times New Roman" w:eastAsia="Times New Roman" w:hAnsi="Times New Roman" w:cs="Times New Roman"/>
+          <w:kern w:val="0"/>
+          <w:sz w:val="24"/>
+          <w:lang w:eastAsia="en-US"/>
+        </w:rPr>
+      </w:pPr>
+      <w:r>
+        <w:rPr>
+          <w:rFonts w:ascii="Times New Roman" w:eastAsia="Times New Roman" w:hAnsi="Times New Roman" w:cs="Times New Roman"/>
+          <w:kern w:val="0"/>
+          <w:sz w:val="24"/>
+          <w:lang w:eastAsia="en-US"/>
+        </w:rPr>
+        <w:t>Enter in Markdown for the README:</w:t>
+      </w:r>
+    </w:p>
+    <w:p>
+      <w:pPr>
+        <w:widowControl/>
+        <w:jc w:val="left"/>
+        <w:rPr>
+          <w:rFonts w:ascii="Times New Roman" w:eastAsia="Times New Roman" w:hAnsi="Times New Roman" w:cs="Times New Roman"/>
+          <w:kern w:val="0"/>
+          <w:sz w:val="24"/>
+          <w:lang w:eastAsia="en-US"/>
+        </w:rPr>
+      </w:pPr>
+      <w:hyperlink r:id="rId14" w:history="1">
+        <w:r>
+          <w:rPr>
+            <w:rStyle w:val="Hyperlink"/>
+            <w:rFonts w:ascii="Times New Roman" w:eastAsia="Times New Roman" w:hAnsi="Times New Roman" w:cs="Times New Roman"/>
+            <w:kern w:val="0"/>
+            <w:sz w:val="24"/>
+            <w:lang w:eastAsia="en-US"/>
+          </w:rPr>
+          <w:t>https://gist.github.com/shau</w:t>
+        </w:r>
+        <w:r>
+          <w:rPr>
+            <w:rStyle w:val="Hyperlink"/>
+            <w:rFonts w:ascii="Times New Roman" w:eastAsia="Times New Roman" w:hAnsi="Times New Roman" w:cs="Times New Roman"/>
+            <w:kern w:val="0"/>
+            <w:sz w:val="24"/>
+            <w:lang w:eastAsia="en-US"/>
+          </w:rPr>
+          <w:t>n</w:t>
+        </w:r>
+        <w:r>
+          <w:rPr>
+            <w:rStyle w:val="Hyperlink"/>
+            <w:rFonts w:ascii="Times New Roman" w:eastAsia="Times New Roman" w:hAnsi="Times New Roman" w:cs="Times New Roman"/>
+            <w:kern w:val="0"/>
+            <w:sz w:val="24"/>
+            <w:lang w:eastAsia="en-US"/>
+          </w:rPr>
+          <w:t>lebron/74647</w:t>
+        </w:r>
+        <w:r>
+          <w:rPr>
+            <w:rStyle w:val="Hyperlink"/>
+            <w:rFonts w:ascii="Times New Roman" w:eastAsia="Times New Roman" w:hAnsi="Times New Roman" w:cs="Times New Roman"/>
+            <w:kern w:val="0"/>
+            <w:sz w:val="24"/>
+            <w:lang w:eastAsia="en-US"/>
+          </w:rPr>
+          <w:t>6</w:t>
+        </w:r>
+        <w:r>
+          <w:rPr>
+            <w:rStyle w:val="Hyperlink"/>
+            <w:rFonts w:ascii="Times New Roman" w:eastAsia="Times New Roman" w:hAnsi="Times New Roman" w:cs="Times New Roman"/>
+            <w:kern w:val="0"/>
+            <w:sz w:val="24"/>
+            <w:lang w:eastAsia="en-US"/>
+          </w:rPr>
+          <w:t>e</w:t>
+        </w:r>
+        <w:r>
+          <w:rPr>
+            <w:rStyle w:val="Hyperlink"/>
+            <w:rFonts w:ascii="Times New Roman" w:eastAsia="Times New Roman" w:hAnsi="Times New Roman" w:cs="Times New Roman"/>
+            <w:kern w:val="0"/>
+            <w:sz w:val="24"/>
+            <w:lang w:eastAsia="en-US"/>
+          </w:rPr>
+          <w:t>6</w:t>
+        </w:r>
+        <w:r>
+          <w:rPr>
+            <w:rStyle w:val="Hyperlink"/>
+            <w:rFonts w:ascii="Times New Roman" w:eastAsia="Times New Roman" w:hAnsi="Times New Roman" w:cs="Times New Roman"/>
+            <w:kern w:val="0"/>
+            <w:sz w:val="24"/>
+            <w:lang w:eastAsia="en-US"/>
+          </w:rPr>
+          <w:t>e</w:t>
+        </w:r>
+        <w:bookmarkStart w:id="0" w:name="_GoBack"/>
+        <w:bookmarkEnd w:id="0"/>
+        <w:r>
+          <w:rPr>
+            <w:rStyle w:val="Hyperlink"/>
+            <w:rFonts w:ascii="Times New Roman" w:eastAsia="Times New Roman" w:hAnsi="Times New Roman" w:cs="Times New Roman"/>
+            <w:kern w:val="0"/>
+            <w:sz w:val="24"/>
+            <w:lang w:eastAsia="en-US"/>
+          </w:rPr>
+          <w:t>7</w:t>
+        </w:r>
+        <w:r>
+          <w:rPr>
+            <w:rStyle w:val="Hyperlink"/>
+            <w:rFonts w:ascii="Times New Roman" w:eastAsia="Times New Roman" w:hAnsi="Times New Roman" w:cs="Times New Roman"/>
+            <w:kern w:val="0"/>
+            <w:sz w:val="24"/>
+            <w:lang w:eastAsia="en-US"/>
+          </w:rPr>
+          <w:t>a4d6</w:t>
+        </w:r>
+        <w:r>
+          <w:rPr>
+            <w:rStyle w:val="Hyperlink"/>
+            <w:rFonts w:ascii="Times New Roman" w:eastAsia="Times New Roman" w:hAnsi="Times New Roman" w:cs="Times New Roman"/>
+            <w:kern w:val="0"/>
+            <w:sz w:val="24"/>
+            <w:lang w:eastAsia="en-US"/>
+          </w:rPr>
+          <w:t>9</w:t>
+        </w:r>
+        <w:r>
+          <w:rPr>
+            <w:rStyle w:val="Hyperlink"/>
+            <w:rFonts w:ascii="Times New Roman" w:eastAsia="Times New Roman" w:hAnsi="Times New Roman" w:cs="Times New Roman"/>
+            <w:kern w:val="0"/>
+            <w:sz w:val="24"/>
+            <w:lang w:eastAsia="en-US"/>
+          </w:rPr>
+          <w:t>8b373</w:t>
+        </w:r>
+      </w:hyperlink>
     </w:p>
     <w:sectPr>
       <w:pgSz w:w="12240" w:h="15840"/>
@@ -5368,6 +5580,16 @@
       <w:ind w:firstLineChars="200" w:firstLine="420"/>
     </w:pPr>
   </w:style>
+  <w:style w:type="character" w:styleId="UnresolvedMention">
+    <w:name w:val="Unresolved Mention"/>
+    <w:basedOn w:val="DefaultParagraphFont"/>
+    <w:uiPriority w:val="99"/>
+    <w:rsid w:val="000D1190"/>
+    <w:rPr>
+      <w:color w:val="605E5C"/>
+      <w:shd w:val="clear" w:color="auto" w:fill="E1DFDD"/>
+    </w:rPr>
+  </w:style>
 </w:styles>
 </file>
 

</xml_diff>

<commit_message>
change times on meeting log 14 and 15
</commit_message>
<xml_diff>
--- a/Documentation/Retrospective.docx
+++ b/Documentation/Retrospective.docx
@@ -2241,7 +2241,21 @@
           <w:rFonts w:ascii="Times New Roman" w:hAnsi="Times New Roman" w:cs="Times New Roman"/>
           <w:sz w:val="24"/>
         </w:rPr>
-        <w:t>09/22/2019 @ 2:00PM to 16:30PM</w:t>
+        <w:t xml:space="preserve">09/22/2019 @ 2:00PM to </w:t>
+      </w:r>
+      <w:r>
+        <w:rPr>
+          <w:rFonts w:ascii="Times New Roman" w:hAnsi="Times New Roman" w:cs="Times New Roman"/>
+          <w:sz w:val="24"/>
+        </w:rPr>
+        <w:t>5:00</w:t>
+      </w:r>
+      <w:r>
+        <w:rPr>
+          <w:rFonts w:ascii="Times New Roman" w:hAnsi="Times New Roman" w:cs="Times New Roman"/>
+          <w:sz w:val="24"/>
+        </w:rPr>
+        <w:t>PM</w:t>
       </w:r>
     </w:p>
     <w:p>
@@ -2370,14 +2384,28 @@
           <w:rFonts w:ascii="Times New Roman" w:hAnsi="Times New Roman" w:cs="Times New Roman"/>
           <w:sz w:val="24"/>
         </w:rPr>
-        <w:t>09/22/2019 @ 17:00PM to 1</w:t>
-      </w:r>
-      <w:r>
-        <w:rPr>
-          <w:rFonts w:ascii="Times New Roman" w:hAnsi="Times New Roman" w:cs="Times New Roman"/>
-          <w:sz w:val="24"/>
-        </w:rPr>
-        <w:t>8</w:t>
+        <w:t xml:space="preserve">09/22/2019 @ </w:t>
+      </w:r>
+      <w:r>
+        <w:rPr>
+          <w:rFonts w:ascii="Times New Roman" w:hAnsi="Times New Roman" w:cs="Times New Roman"/>
+          <w:sz w:val="24"/>
+        </w:rPr>
+        <w:t>5</w:t>
+      </w:r>
+      <w:r>
+        <w:rPr>
+          <w:rFonts w:ascii="Times New Roman" w:hAnsi="Times New Roman" w:cs="Times New Roman"/>
+          <w:sz w:val="24"/>
+        </w:rPr>
+        <w:t xml:space="preserve">:00PM to </w:t>
+      </w:r>
+      <w:r>
+        <w:rPr>
+          <w:rFonts w:ascii="Times New Roman" w:hAnsi="Times New Roman" w:cs="Times New Roman"/>
+          <w:sz w:val="24"/>
+        </w:rPr>
+        <w:t>6</w:t>
       </w:r>
       <w:r>
         <w:rPr>
@@ -2391,7 +2419,16 @@
           <w:rFonts w:ascii="Times New Roman" w:hAnsi="Times New Roman" w:cs="Times New Roman"/>
           <w:sz w:val="24"/>
         </w:rPr>
-        <w:t>00</w:t>
+        <w:t>1</w:t>
+      </w:r>
+      <w:bookmarkStart w:id="0" w:name="_GoBack"/>
+      <w:bookmarkEnd w:id="0"/>
+      <w:r>
+        <w:rPr>
+          <w:rFonts w:ascii="Times New Roman" w:hAnsi="Times New Roman" w:cs="Times New Roman"/>
+          <w:sz w:val="24"/>
+        </w:rPr>
+        <w:t>0</w:t>
       </w:r>
       <w:r>
         <w:rPr>
@@ -4626,27 +4663,7 @@
             <w:sz w:val="24"/>
             <w:lang w:eastAsia="en-US"/>
           </w:rPr>
-          <w:t>https://stackoverflow</w:t>
-        </w:r>
-        <w:r>
-          <w:rPr>
-            <w:rStyle w:val="Hyperlink"/>
-            <w:rFonts w:ascii="Times New Roman" w:eastAsia="Times New Roman" w:hAnsi="Times New Roman" w:cs="Times New Roman"/>
-            <w:kern w:val="0"/>
-            <w:sz w:val="24"/>
-            <w:lang w:eastAsia="en-US"/>
-          </w:rPr>
-          <w:t>.</w:t>
-        </w:r>
-        <w:r>
-          <w:rPr>
-            <w:rStyle w:val="Hyperlink"/>
-            <w:rFonts w:ascii="Times New Roman" w:eastAsia="Times New Roman" w:hAnsi="Times New Roman" w:cs="Times New Roman"/>
-            <w:kern w:val="0"/>
-            <w:sz w:val="24"/>
-            <w:lang w:eastAsia="en-US"/>
-          </w:rPr>
-          <w:t>com/questions/6046263/how-to-indent-a-few-lines-in-markdown-markup/48273501</w:t>
+          <w:t>https://stackoverflow.com/questions/6046263/how-to-indent-a-few-lines-in-markdown-markup/48273501</w:t>
         </w:r>
       </w:hyperlink>
     </w:p>
@@ -4703,109 +4720,7 @@
             <w:sz w:val="24"/>
             <w:lang w:eastAsia="en-US"/>
           </w:rPr>
-          <w:t>https://gist.github.com/shau</w:t>
-        </w:r>
-        <w:r>
-          <w:rPr>
-            <w:rStyle w:val="Hyperlink"/>
-            <w:rFonts w:ascii="Times New Roman" w:eastAsia="Times New Roman" w:hAnsi="Times New Roman" w:cs="Times New Roman"/>
-            <w:kern w:val="0"/>
-            <w:sz w:val="24"/>
-            <w:lang w:eastAsia="en-US"/>
-          </w:rPr>
-          <w:t>n</w:t>
-        </w:r>
-        <w:r>
-          <w:rPr>
-            <w:rStyle w:val="Hyperlink"/>
-            <w:rFonts w:ascii="Times New Roman" w:eastAsia="Times New Roman" w:hAnsi="Times New Roman" w:cs="Times New Roman"/>
-            <w:kern w:val="0"/>
-            <w:sz w:val="24"/>
-            <w:lang w:eastAsia="en-US"/>
-          </w:rPr>
-          <w:t>lebron/74647</w:t>
-        </w:r>
-        <w:r>
-          <w:rPr>
-            <w:rStyle w:val="Hyperlink"/>
-            <w:rFonts w:ascii="Times New Roman" w:eastAsia="Times New Roman" w:hAnsi="Times New Roman" w:cs="Times New Roman"/>
-            <w:kern w:val="0"/>
-            <w:sz w:val="24"/>
-            <w:lang w:eastAsia="en-US"/>
-          </w:rPr>
-          <w:t>6</w:t>
-        </w:r>
-        <w:r>
-          <w:rPr>
-            <w:rStyle w:val="Hyperlink"/>
-            <w:rFonts w:ascii="Times New Roman" w:eastAsia="Times New Roman" w:hAnsi="Times New Roman" w:cs="Times New Roman"/>
-            <w:kern w:val="0"/>
-            <w:sz w:val="24"/>
-            <w:lang w:eastAsia="en-US"/>
-          </w:rPr>
-          <w:t>e</w:t>
-        </w:r>
-        <w:r>
-          <w:rPr>
-            <w:rStyle w:val="Hyperlink"/>
-            <w:rFonts w:ascii="Times New Roman" w:eastAsia="Times New Roman" w:hAnsi="Times New Roman" w:cs="Times New Roman"/>
-            <w:kern w:val="0"/>
-            <w:sz w:val="24"/>
-            <w:lang w:eastAsia="en-US"/>
-          </w:rPr>
-          <w:t>6</w:t>
-        </w:r>
-        <w:r>
-          <w:rPr>
-            <w:rStyle w:val="Hyperlink"/>
-            <w:rFonts w:ascii="Times New Roman" w:eastAsia="Times New Roman" w:hAnsi="Times New Roman" w:cs="Times New Roman"/>
-            <w:kern w:val="0"/>
-            <w:sz w:val="24"/>
-            <w:lang w:eastAsia="en-US"/>
-          </w:rPr>
-          <w:t>e</w:t>
-        </w:r>
-        <w:bookmarkStart w:id="0" w:name="_GoBack"/>
-        <w:bookmarkEnd w:id="0"/>
-        <w:r>
-          <w:rPr>
-            <w:rStyle w:val="Hyperlink"/>
-            <w:rFonts w:ascii="Times New Roman" w:eastAsia="Times New Roman" w:hAnsi="Times New Roman" w:cs="Times New Roman"/>
-            <w:kern w:val="0"/>
-            <w:sz w:val="24"/>
-            <w:lang w:eastAsia="en-US"/>
-          </w:rPr>
-          <w:t>7</w:t>
-        </w:r>
-        <w:r>
-          <w:rPr>
-            <w:rStyle w:val="Hyperlink"/>
-            <w:rFonts w:ascii="Times New Roman" w:eastAsia="Times New Roman" w:hAnsi="Times New Roman" w:cs="Times New Roman"/>
-            <w:kern w:val="0"/>
-            <w:sz w:val="24"/>
-            <w:lang w:eastAsia="en-US"/>
-          </w:rPr>
-          <w:t>a4d6</w:t>
-        </w:r>
-        <w:r>
-          <w:rPr>
-            <w:rStyle w:val="Hyperlink"/>
-            <w:rFonts w:ascii="Times New Roman" w:eastAsia="Times New Roman" w:hAnsi="Times New Roman" w:cs="Times New Roman"/>
-            <w:kern w:val="0"/>
-            <w:sz w:val="24"/>
-            <w:lang w:eastAsia="en-US"/>
-          </w:rPr>
-          <w:t>9</w:t>
-        </w:r>
-        <w:r>
-          <w:rPr>
-            <w:rStyle w:val="Hyperlink"/>
-            <w:rFonts w:ascii="Times New Roman" w:eastAsia="Times New Roman" w:hAnsi="Times New Roman" w:cs="Times New Roman"/>
-            <w:kern w:val="0"/>
-            <w:sz w:val="24"/>
-            <w:lang w:eastAsia="en-US"/>
-          </w:rPr>
-          <w:t>8b373</w:t>
+          <w:t>https://gist.github.com/shaunlebron/746476e6e7a4d698b373</w:t>
         </w:r>
       </w:hyperlink>
     </w:p>

</xml_diff>